<commit_message>
pdf-as web documentation update for sl 2.0
</commit_message>
<xml_diff>
--- a/doc/PDFAS4_WebDokumentation.docx
+++ b/doc/PDFAS4_WebDokumentation.docx
@@ -1,6 +1,6 @@
 
 <file path=word/document.xml><?xml version="1.0" encoding="utf-8"?>
-<w:document xmlns:wpc="http://schemas.microsoft.com/office/word/2010/wordprocessingCanvas" xmlns:mc="http://schemas.openxmlformats.org/markup-compatibility/2006" xmlns:o="urn:schemas-microsoft-com:office:office" xmlns:r="http://schemas.openxmlformats.org/officeDocument/2006/relationships" xmlns:m="http://schemas.openxmlformats.org/officeDocument/2006/math" xmlns:v="urn:schemas-microsoft-com:vml" xmlns:wp14="http://schemas.microsoft.com/office/word/2010/wordprocessingDrawing" xmlns:wp="http://schemas.openxmlformats.org/drawingml/2006/wordprocessingDrawing" xmlns:w10="urn:schemas-microsoft-com:office:word" xmlns:w="http://schemas.openxmlformats.org/wordprocessingml/2006/main" xmlns:w14="http://schemas.microsoft.com/office/word/2010/wordml" xmlns:wpg="http://schemas.microsoft.com/office/word/2010/wordprocessingGroup" xmlns:wpi="http://schemas.microsoft.com/office/word/2010/wordprocessingInk" xmlns:wne="http://schemas.microsoft.com/office/word/2006/wordml" xmlns:wps="http://schemas.microsoft.com/office/word/2010/wordprocessingShape" mc:Ignorable="w14 wp14">
+<w:document xmlns:wpc="http://schemas.microsoft.com/office/word/2010/wordprocessingCanvas" xmlns:cx="http://schemas.microsoft.com/office/drawing/2014/chartex" xmlns:cx1="http://schemas.microsoft.com/office/drawing/2015/9/8/chartex" xmlns:mc="http://schemas.openxmlformats.org/markup-compatibility/2006" xmlns:o="urn:schemas-microsoft-com:office:office" xmlns:r="http://schemas.openxmlformats.org/officeDocument/2006/relationships" xmlns:m="http://schemas.openxmlformats.org/officeDocument/2006/math" xmlns:v="urn:schemas-microsoft-com:vml" xmlns:wp14="http://schemas.microsoft.com/office/word/2010/wordprocessingDrawing" xmlns:wp="http://schemas.openxmlformats.org/drawingml/2006/wordprocessingDrawing" xmlns:w10="urn:schemas-microsoft-com:office:word" xmlns:w="http://schemas.openxmlformats.org/wordprocessingml/2006/main" xmlns:w14="http://schemas.microsoft.com/office/word/2010/wordml" xmlns:w15="http://schemas.microsoft.com/office/word/2012/wordml" xmlns:w16se="http://schemas.microsoft.com/office/word/2015/wordml/symex" xmlns:wpg="http://schemas.microsoft.com/office/word/2010/wordprocessingGroup" xmlns:wpi="http://schemas.microsoft.com/office/word/2010/wordprocessingInk" xmlns:wne="http://schemas.microsoft.com/office/word/2006/wordml" xmlns:wps="http://schemas.microsoft.com/office/word/2010/wordprocessingShape" mc:Ignorable="w14 w15 w16se wp14">
   <w:body>
     <w:tbl>
       <w:tblPr>
@@ -37,7 +37,7 @@
             <w:r>
               <w:rPr>
                 <w:noProof/>
-                <w:lang w:val="de-AT" w:eastAsia="de-AT"/>
+                <w:lang w:eastAsia="en-US"/>
               </w:rPr>
               <mc:AlternateContent>
                 <mc:Choice Requires="wps">
@@ -120,7 +120,7 @@
                 </mc:Choice>
                 <mc:Fallback>
                   <w:pict>
-                    <v:shapetype id="_x0000_t202" coordsize="21600,21600" o:spt="202" path="m,l,21600r21600,l21600,xe">
+                    <v:shapetype w14:anchorId="6CFA8A33" id="_x0000_t202" coordsize="21600,21600" o:spt="202" path="m,l,21600r21600,l21600,xe">
                       <v:stroke joinstyle="miter"/>
                       <v:path gradientshapeok="t" o:connecttype="rect"/>
                     </v:shapetype>
@@ -163,7 +163,7 @@
             <w:r>
               <w:rPr>
                 <w:noProof/>
-                <w:lang w:val="de-AT" w:eastAsia="de-AT"/>
+                <w:lang w:eastAsia="en-US"/>
               </w:rPr>
               <w:drawing>
                 <wp:anchor distT="0" distB="0" distL="114300" distR="114300" simplePos="0" relativeHeight="251660288" behindDoc="0" locked="0" layoutInCell="1" allowOverlap="1" wp14:anchorId="39BF264F" wp14:editId="752D7BFD">
@@ -189,7 +189,7 @@
                           <pic:cNvPicPr/>
                         </pic:nvPicPr>
                         <pic:blipFill>
-                          <a:blip r:embed="rId11">
+                          <a:blip r:embed="rId10">
                             <a:extLst>
                               <a:ext uri="{28A0092B-C50C-407E-A947-70E740481C1C}">
                                 <a14:useLocalDpi xmlns:a14="http://schemas.microsoft.com/office/drawing/2010/main" val="0"/>
@@ -341,19 +341,22 @@
               <w:t>Version 0.</w:t>
             </w:r>
             <w:r>
-              <w:t>7</w:t>
+              <w:t>8</w:t>
             </w:r>
             <w:r>
               <w:t xml:space="preserve">, </w:t>
             </w:r>
             <w:r>
-              <w:t>12</w:t>
+              <w:t>03</w:t>
             </w:r>
             <w:r>
               <w:t>.</w:t>
             </w:r>
             <w:r>
-              <w:t>02</w:t>
+              <w:t>1</w:t>
+            </w:r>
+            <w:r>
+              <w:t>2</w:t>
             </w:r>
             <w:r>
               <w:t>.</w:t>
@@ -362,10 +365,8 @@
               <w:t>201</w:t>
             </w:r>
             <w:r>
-              <w:t>6</w:t>
-            </w:r>
-            <w:bookmarkStart w:id="0" w:name="_GoBack"/>
-            <w:bookmarkEnd w:id="0"/>
+              <w:t>8</w:t>
+            </w:r>
           </w:p>
         </w:tc>
       </w:tr>
@@ -403,12 +404,20 @@
               <w:rPr>
                 <w:lang w:val="en-US"/>
               </w:rPr>
-              <w:t>Andreas Fitzek</w:t>
-            </w:r>
+              <w:t xml:space="preserve">Andreas </w:t>
+            </w:r>
+            <w:proofErr w:type="spellStart"/>
             <w:r>
               <w:rPr>
                 <w:lang w:val="en-US"/>
               </w:rPr>
+              <w:t>Fitzek</w:t>
+            </w:r>
+            <w:proofErr w:type="spellEnd"/>
+            <w:r>
+              <w:rPr>
+                <w:lang w:val="en-US"/>
+              </w:rPr>
               <w:t xml:space="preserve"> </w:t>
             </w:r>
             <w:r>
@@ -423,7 +432,7 @@
               </w:rPr>
               <w:t xml:space="preserve"> </w:t>
             </w:r>
-            <w:hyperlink r:id="rId12" w:history="1">
+            <w:hyperlink r:id="rId11" w:history="1">
               <w:r>
                 <w:rPr>
                   <w:rStyle w:val="Hyperlink"/>
@@ -472,6 +481,9 @@
           <w:p>
             <w:pPr>
               <w:jc w:val="left"/>
+              <w:rPr>
+                <w:rStyle w:val="Hyperlink"/>
+              </w:rPr>
             </w:pPr>
             <w:r>
               <w:t>Tobias Kellner</w:t>
@@ -485,7 +497,7 @@
             <w:r>
               <w:t xml:space="preserve"> </w:t>
             </w:r>
-            <w:hyperlink r:id="rId13" w:history="1">
+            <w:hyperlink r:id="rId12" w:history="1">
               <w:r>
                 <w:rPr>
                   <w:rStyle w:val="Hyperlink"/>
@@ -493,6 +505,33 @@
                 <w:t>tobias.kellner@egiz.gv.at</w:t>
               </w:r>
             </w:hyperlink>
+          </w:p>
+          <w:p>
+            <w:pPr>
+              <w:rPr>
+                <w:lang w:val="en-US"/>
+              </w:rPr>
+            </w:pPr>
+            <w:r>
+              <w:rPr>
+                <w:lang w:val="en-US"/>
+              </w:rPr>
+              <w:t xml:space="preserve">Emina </w:t>
+            </w:r>
+            <w:proofErr w:type="spellStart"/>
+            <w:r>
+              <w:rPr>
+                <w:lang w:val="en-US"/>
+              </w:rPr>
+              <w:t>Ahmetovic</w:t>
+            </w:r>
+            <w:proofErr w:type="spellEnd"/>
+            <w:r>
+              <w:rPr>
+                <w:lang w:val="en-US"/>
+              </w:rPr>
+              <w:t xml:space="preserve"> – emina.ahmetovic@egiz.gv.at</w:t>
+            </w:r>
           </w:p>
         </w:tc>
       </w:tr>
@@ -993,7 +1032,7 @@
             <w:noProof/>
             <w:webHidden/>
           </w:rPr>
-          <w:t>8</w:t>
+          <w:t>9</w:t>
         </w:r>
         <w:r>
           <w:rPr>
@@ -1064,7 +1103,7 @@
             <w:noProof/>
             <w:webHidden/>
           </w:rPr>
-          <w:t>10</w:t>
+          <w:t>11</w:t>
         </w:r>
         <w:r>
           <w:rPr>
@@ -1090,57 +1129,126 @@
       <w:pPr>
         <w:pStyle w:val="Heading1"/>
       </w:pPr>
-      <w:bookmarkStart w:id="1" w:name="_Toc396214475"/>
+      <w:bookmarkStart w:id="0" w:name="_Toc396214475"/>
       <w:r>
         <w:lastRenderedPageBreak/>
         <w:t>Deployment</w:t>
       </w:r>
+      <w:bookmarkEnd w:id="0"/>
+    </w:p>
+    <w:p>
+      <w:pPr>
+        <w:pStyle w:val="Heading2"/>
+      </w:pPr>
+      <w:bookmarkStart w:id="1" w:name="_Toc396214476"/>
+      <w:r>
+        <w:t>Konfigurationsparameter</w:t>
+      </w:r>
       <w:bookmarkEnd w:id="1"/>
     </w:p>
     <w:p>
+      <w:r>
+        <w:t xml:space="preserve">Im Java Anwendungsserver, </w:t>
+      </w:r>
+      <w:r>
+        <w:t>zum</w:t>
+      </w:r>
+      <w:r>
+        <w:t xml:space="preserve"> Beispiel dem Apache Tomcat Server, muss eine Java Umgebungsvariable „pdf-as-web.conf“ definiert sein. Der Wert dieser Umgebungsvariablen ist der Dateipfad zur PDF-AS Web Konfigurationsdatei. Ein Beispielparameter für den Apache Tomcat Server:</w:t>
+      </w:r>
+    </w:p>
+    <w:p>
+      <w:pPr>
+        <w:pStyle w:val="Preformatted"/>
+        <w:rPr>
+          <w:highlight w:val="white"/>
+          <w:lang w:val="en-US"/>
+        </w:rPr>
+      </w:pPr>
+      <w:r>
+        <w:rPr>
+          <w:highlight w:val="white"/>
+          <w:lang w:val="en-US"/>
+        </w:rPr>
+        <w:t>-Dpdf-as-web.conf=“/…/pdf-as-web.properties“</w:t>
+      </w:r>
+    </w:p>
+    <w:p>
+      <w:pPr>
+        <w:pStyle w:val="Preformatted"/>
+        <w:rPr>
+          <w:highlight w:val="white"/>
+          <w:lang w:val="en-US"/>
+        </w:rPr>
+      </w:pPr>
+    </w:p>
+    <w:p>
       <w:pPr>
         <w:pStyle w:val="Heading2"/>
-      </w:pPr>
-      <w:bookmarkStart w:id="2" w:name="_Toc396214476"/>
-      <w:r>
-        <w:t>Konfigurationsparameter</w:t>
+        <w:rPr>
+          <w:color w:val="auto"/>
+        </w:rPr>
+      </w:pPr>
+      <w:bookmarkStart w:id="2" w:name="_Toc396214477"/>
+      <w:r>
+        <w:rPr>
+          <w:color w:val="auto"/>
+        </w:rPr>
+        <w:t>Security Layer 2.0</w:t>
+      </w:r>
+    </w:p>
+    <w:p>
+      <w:pPr>
+        <w:rPr>
+          <w:color w:val="auto"/>
+        </w:rPr>
+      </w:pPr>
+      <w:r>
+        <w:rPr>
+          <w:rStyle w:val="tlid-translation"/>
+          <w:color w:val="auto"/>
+        </w:rPr>
+        <w:t xml:space="preserve">Die Versionen von PDF-AS enthalten ab 4.1.5 die Security Layer 2.0-Funktionalität, die nur für </w:t>
+      </w:r>
+      <w:r>
+        <w:rPr>
+          <w:rStyle w:val="tlid-translation"/>
+          <w:color w:val="auto"/>
+        </w:rPr>
+        <w:t xml:space="preserve">PDF-AS Web </w:t>
+      </w:r>
+      <w:r>
+        <w:rPr>
+          <w:rStyle w:val="tlid-translation"/>
+          <w:color w:val="auto"/>
+        </w:rPr>
+        <w:t>verfügbar ist.</w:t>
+      </w:r>
+    </w:p>
+    <w:p>
+      <w:pPr>
+        <w:pStyle w:val="Heading2"/>
+      </w:pPr>
+      <w:r>
+        <w:t>SOAP</w:t>
+      </w:r>
+      <w:r>
+        <w:t>-</w:t>
+      </w:r>
+      <w:r>
+        <w:t>Schnittstelle</w:t>
       </w:r>
       <w:bookmarkEnd w:id="2"/>
     </w:p>
     <w:p>
       <w:r>
-        <w:t xml:space="preserve">Im Java Anwendungsserver, </w:t>
-      </w:r>
-      <w:r>
-        <w:t>zum</w:t>
-      </w:r>
-      <w:r>
-        <w:t xml:space="preserve"> Beispiel dem Apache Tomcat Server, muss eine Java Umgebungsvariable „pdf-as-web.conf“ definiert sein. Der Wert dieser Umgebungsvariablen ist der Dateipfad zur PDF-AS Web Konfigurationsdatei. Ein Beispielparameter für den Apache Tomcat Server:</w:t>
-      </w:r>
-    </w:p>
-    <w:p>
-      <w:pPr>
-        <w:pStyle w:val="Preformatted"/>
-        <w:rPr>
-          <w:highlight w:val="white"/>
-          <w:lang w:val="en-US"/>
-        </w:rPr>
-      </w:pPr>
-      <w:r>
-        <w:rPr>
-          <w:highlight w:val="white"/>
-          <w:lang w:val="en-US"/>
-        </w:rPr>
-        <w:t>-Dpdf-as-web.conf=“/…/pdf-as-web.properties“</w:t>
-      </w:r>
-    </w:p>
-    <w:p>
-      <w:pPr>
-        <w:pStyle w:val="Heading2"/>
-      </w:pPr>
-      <w:bookmarkStart w:id="3" w:name="_Toc396214477"/>
-      <w:r>
-        <w:t>SOAP</w:t>
+        <w:t xml:space="preserve">PDF-AS Web bietet </w:t>
+      </w:r>
+      <w:r>
+        <w:t>zwei</w:t>
+      </w:r>
+      <w:r>
+        <w:t xml:space="preserve"> SOAP</w:t>
       </w:r>
       <w:r>
         <w:t>-</w:t>
@@ -1148,24 +1256,6 @@
       <w:r>
         <w:t>Schnittstelle</w:t>
       </w:r>
-      <w:bookmarkEnd w:id="3"/>
-    </w:p>
-    <w:p>
-      <w:r>
-        <w:t xml:space="preserve">PDF-AS Web bietet </w:t>
-      </w:r>
-      <w:r>
-        <w:t>zwei</w:t>
-      </w:r>
-      <w:r>
-        <w:t xml:space="preserve"> SOAP</w:t>
-      </w:r>
-      <w:r>
-        <w:t>-</w:t>
-      </w:r>
-      <w:r>
-        <w:t>Schnittstelle</w:t>
-      </w:r>
       <w:r>
         <w:t>n</w:t>
       </w:r>
@@ -1275,7 +1365,7 @@
       <w:r>
         <w:rPr>
           <w:noProof/>
-          <w:lang w:val="de-AT" w:eastAsia="de-AT"/>
+          <w:lang w:val="en-US" w:eastAsia="en-US"/>
         </w:rPr>
         <w:lastRenderedPageBreak/>
         <w:drawing>
@@ -1296,7 +1386,7 @@
                     </pic:cNvPicPr>
                   </pic:nvPicPr>
                   <pic:blipFill>
-                    <a:blip r:embed="rId14">
+                    <a:blip r:embed="rId13">
                       <a:extLst>
                         <a:ext uri="{28A0092B-C50C-407E-A947-70E740481C1C}">
                           <a14:useLocalDpi xmlns:a14="http://schemas.microsoft.com/office/drawing/2010/main" val="0"/>
@@ -1332,7 +1422,7 @@
       <w:pPr>
         <w:pStyle w:val="Caption"/>
       </w:pPr>
-      <w:bookmarkStart w:id="4" w:name="_Ref393120030"/>
+      <w:bookmarkStart w:id="3" w:name="_Ref393120030"/>
       <w:r>
         <w:t xml:space="preserve">Abbildung </w:t>
       </w:r>
@@ -1357,75 +1447,75 @@
       <w:r>
         <w:t>.: Ablauf einer Signatur über die SOAP-Schnittstelle</w:t>
       </w:r>
+      <w:bookmarkEnd w:id="3"/>
+    </w:p>
+    <w:p>
+      <w:r>
+        <w:t xml:space="preserve">Die SOAP-Schnittstelle bietet zwei Methoden „signSingle“ und „signBulk“. </w:t>
+      </w:r>
+      <w:r>
+        <w:t xml:space="preserve">Mit </w:t>
+      </w:r>
+      <w:r>
+        <w:t xml:space="preserve">der Methode </w:t>
+      </w:r>
+      <w:r>
+        <w:t>„signSingle“ lässt sich ein Dokument signieren.</w:t>
+      </w:r>
+      <w:r>
+        <w:t xml:space="preserve"> Mit der Methode „signBulk“ lassen sich mehrere Signaturanfragen im Bulk erstellen.</w:t>
+      </w:r>
+    </w:p>
+    <w:p>
+      <w:r>
+        <w:t xml:space="preserve">Die SOAP-Schnittstelle um Dokumente zu verifizieren ist definiert durch eine WSDL Datei. Die WSDL Datei kann unter </w:t>
+      </w:r>
+      <w:r>
+        <w:rPr>
+          <w:i/>
+        </w:rPr>
+        <w:t>„{pdf-as-web-url}/</w:t>
+      </w:r>
+      <w:r>
+        <w:rPr>
+          <w:i/>
+        </w:rPr>
+        <w:t>services/</w:t>
+      </w:r>
+      <w:r>
+        <w:rPr>
+          <w:i/>
+        </w:rPr>
+        <w:t>ws</w:t>
+      </w:r>
+      <w:r>
+        <w:rPr>
+          <w:i/>
+        </w:rPr>
+        <w:t>verify</w:t>
+      </w:r>
+      <w:r>
+        <w:rPr>
+          <w:i/>
+        </w:rPr>
+        <w:t>?wsdl“</w:t>
+      </w:r>
+      <w:r>
+        <w:t xml:space="preserve"> abgerufen werden.</w:t>
+      </w:r>
+      <w:r>
+        <w:t xml:space="preserve"> Die SOAP-Schnittstelle bietet eine Methode „verify“ an. Diese Methode verifiziert ein Dokument und antwortet mit einer Liste von Signaturergebnissen. Für jede Signatur im Dokument wird ein Signaturergebnis gelistet.</w:t>
+      </w:r>
+    </w:p>
+    <w:p>
+      <w:pPr>
+        <w:pStyle w:val="Heading2"/>
+      </w:pPr>
+      <w:bookmarkStart w:id="4" w:name="_Toc396214478"/>
+      <w:r>
+        <w:t>PDF-AS Web Clusterbetrieb</w:t>
+      </w:r>
       <w:bookmarkEnd w:id="4"/>
-    </w:p>
-    <w:p>
-      <w:r>
-        <w:t xml:space="preserve">Die SOAP-Schnittstelle bietet zwei Methoden „signSingle“ und „signBulk“. </w:t>
-      </w:r>
-      <w:r>
-        <w:t xml:space="preserve">Mit </w:t>
-      </w:r>
-      <w:r>
-        <w:t xml:space="preserve">der Methode </w:t>
-      </w:r>
-      <w:r>
-        <w:t>„signSingle“ lässt sich ein Dokument signieren.</w:t>
-      </w:r>
-      <w:r>
-        <w:t xml:space="preserve"> Mit der Methode „signBulk“ lassen sich mehrere Signaturanfragen im Bulk erstellen.</w:t>
-      </w:r>
-    </w:p>
-    <w:p>
-      <w:r>
-        <w:t xml:space="preserve">Die SOAP-Schnittstelle um Dokumente zu verifizieren ist definiert durch eine WSDL Datei. Die WSDL Datei kann unter </w:t>
-      </w:r>
-      <w:r>
-        <w:rPr>
-          <w:i/>
-        </w:rPr>
-        <w:t>„{pdf-as-web-url}/</w:t>
-      </w:r>
-      <w:r>
-        <w:rPr>
-          <w:i/>
-        </w:rPr>
-        <w:t>services/</w:t>
-      </w:r>
-      <w:r>
-        <w:rPr>
-          <w:i/>
-        </w:rPr>
-        <w:t>ws</w:t>
-      </w:r>
-      <w:r>
-        <w:rPr>
-          <w:i/>
-        </w:rPr>
-        <w:t>verify</w:t>
-      </w:r>
-      <w:r>
-        <w:rPr>
-          <w:i/>
-        </w:rPr>
-        <w:t>?wsdl“</w:t>
-      </w:r>
-      <w:r>
-        <w:t xml:space="preserve"> abgerufen werden.</w:t>
-      </w:r>
-      <w:r>
-        <w:t xml:space="preserve"> Die SOAP-Schnittstelle bietet eine Methode „verify“ an. Diese Methode verifiziert ein Dokument und antwortet mit einer Liste von Signaturergebnissen. Für jede Signatur im Dokument wird ein Signaturergebnis gelistet.</w:t>
-      </w:r>
-    </w:p>
-    <w:p>
-      <w:pPr>
-        <w:pStyle w:val="Heading2"/>
-      </w:pPr>
-      <w:bookmarkStart w:id="5" w:name="_Toc396214478"/>
-      <w:r>
-        <w:t>PDF-AS Web Clusterbetrieb</w:t>
-      </w:r>
-      <w:bookmarkEnd w:id="5"/>
     </w:p>
     <w:p>
       <w:r>
@@ -1467,11 +1557,77 @@
       <w:r>
         <w:t xml:space="preserve">Im Apache Webserver müssen die Module „proxy_ajp“ und „proxy_balancer“ aktiviert sein. </w:t>
       </w:r>
-      <w:r>
-        <w:rPr>
-          <w:lang w:val="en-US"/>
-        </w:rPr>
-        <w:t>Als erstes wird eine Balancer definiert:</w:t>
+      <w:proofErr w:type="spellStart"/>
+      <w:proofErr w:type="gramStart"/>
+      <w:r>
+        <w:rPr>
+          <w:lang w:val="en-US"/>
+        </w:rPr>
+        <w:t>Als</w:t>
+      </w:r>
+      <w:proofErr w:type="spellEnd"/>
+      <w:proofErr w:type="gramEnd"/>
+      <w:r>
+        <w:rPr>
+          <w:lang w:val="en-US"/>
+        </w:rPr>
+        <w:t xml:space="preserve"> </w:t>
+      </w:r>
+      <w:proofErr w:type="spellStart"/>
+      <w:r>
+        <w:rPr>
+          <w:lang w:val="en-US"/>
+        </w:rPr>
+        <w:t>erstes</w:t>
+      </w:r>
+      <w:proofErr w:type="spellEnd"/>
+      <w:r>
+        <w:rPr>
+          <w:lang w:val="en-US"/>
+        </w:rPr>
+        <w:t xml:space="preserve"> </w:t>
+      </w:r>
+      <w:proofErr w:type="spellStart"/>
+      <w:r>
+        <w:rPr>
+          <w:lang w:val="en-US"/>
+        </w:rPr>
+        <w:t>wird</w:t>
+      </w:r>
+      <w:proofErr w:type="spellEnd"/>
+      <w:r>
+        <w:rPr>
+          <w:lang w:val="en-US"/>
+        </w:rPr>
+        <w:t xml:space="preserve"> </w:t>
+      </w:r>
+      <w:proofErr w:type="spellStart"/>
+      <w:r>
+        <w:rPr>
+          <w:lang w:val="en-US"/>
+        </w:rPr>
+        <w:t>eine</w:t>
+      </w:r>
+      <w:proofErr w:type="spellEnd"/>
+      <w:r>
+        <w:rPr>
+          <w:lang w:val="en-US"/>
+        </w:rPr>
+        <w:t xml:space="preserve"> Balancer </w:t>
+      </w:r>
+      <w:proofErr w:type="spellStart"/>
+      <w:r>
+        <w:rPr>
+          <w:lang w:val="en-US"/>
+        </w:rPr>
+        <w:t>definiert</w:t>
+      </w:r>
+      <w:proofErr w:type="spellEnd"/>
+      <w:r>
+        <w:rPr>
+          <w:lang w:val="en-US"/>
+        </w:rPr>
+        <w:t>:</w:t>
       </w:r>
     </w:p>
     <w:p>
@@ -1577,11 +1733,11 @@
       <w:pPr>
         <w:pStyle w:val="Heading2"/>
       </w:pPr>
-      <w:bookmarkStart w:id="6" w:name="_Toc396214479"/>
+      <w:bookmarkStart w:id="5" w:name="_Toc396214479"/>
       <w:r>
         <w:t>PDF-AS Web Konfigurationsdatei</w:t>
       </w:r>
-      <w:bookmarkEnd w:id="6"/>
+      <w:bookmarkEnd w:id="5"/>
     </w:p>
     <w:p>
       <w:r>
@@ -1894,11 +2050,7 @@
               <w:t>bku.sign.url</w:t>
             </w:r>
             <w:r>
-              <w:t xml:space="preserve"> aus der Basis PDF-AS </w:t>
-            </w:r>
-            <w:r>
-              <w:lastRenderedPageBreak/>
-              <w:t>Konfiguration verwendet.</w:t>
+              <w:t xml:space="preserve"> aus der Basis PDF-AS Konfiguration verwendet.</w:t>
             </w:r>
           </w:p>
         </w:tc>
@@ -2799,11 +2951,11 @@
               <w:cnfStyle w:val="000000010000" w:firstRow="0" w:lastRow="0" w:firstColumn="0" w:lastColumn="0" w:oddVBand="0" w:evenVBand="0" w:oddHBand="0" w:evenHBand="1" w:firstRowFirstColumn="0" w:firstRowLastColumn="0" w:lastRowFirstColumn="0" w:lastRowLastColumn="0"/>
             </w:pPr>
             <w:r>
-              <w:t xml:space="preserve">Mit moal wird eine Liste von MOA-SS Einträgen </w:t>
+              <w:t xml:space="preserve">Mit moal wird eine Liste von MOA-SS Einträgen ermöglicht. Die Zusammensetzung ergibt sich als moal.(identifier).(property). Der Identifier </w:t>
             </w:r>
             <w:r>
               <w:lastRenderedPageBreak/>
-              <w:t>ermöglicht. Die Zusammensetzung ergibt sich als moal.(identifier).(property). Der Identifier identifiziert den Eintrag in der Liste. Für jeden Eintrag müssen die Eigenschaften für diese MOA-SS Anbindung definiert werden. Diese Eigenschaften sind „enabled“, „url“, „KeyIdentifier“, „Certificate“. Diese Eigenschaften verhalten sich äquivialent zu den Einstellungen „</w:t>
+              <w:t>identifiziert den Eintrag in der Liste. Für jeden Eintrag müssen die Eigenschaften für diese MOA-SS Anbindung definiert werden. Diese Eigenschaften sind „enabled“, „url“, „KeyIdentifier“, „Certificate“. Diese Eigenschaften verhalten sich äquivialent zu den Einstellungen „</w:t>
             </w:r>
             <w:r>
               <w:t>3.3 Basiseinstellu</w:t>
@@ -3301,7 +3453,6 @@
           </w:tcPr>
           <w:p>
             <w:r>
-              <w:lastRenderedPageBreak/>
               <w:t>reload.enabled</w:t>
             </w:r>
           </w:p>
@@ -3362,6 +3513,7 @@
           </w:tcPr>
           <w:p>
             <w:r>
+              <w:lastRenderedPageBreak/>
               <w:t>allow.ext.overwrite</w:t>
             </w:r>
           </w:p>
@@ -3486,6 +3638,7 @@
             <w:tcW w:w="2019" w:type="dxa"/>
             <w:tcBorders>
               <w:top w:val="nil"/>
+              <w:bottom w:val="nil"/>
             </w:tcBorders>
           </w:tcPr>
           <w:p>
@@ -3493,12 +3646,14 @@
               <w:t>qr.placeholder.generator.enabled</w:t>
             </w:r>
           </w:p>
+          <w:p/>
         </w:tc>
         <w:tc>
           <w:tcPr>
             <w:tcW w:w="2909" w:type="dxa"/>
             <w:tcBorders>
               <w:top w:val="nil"/>
+              <w:bottom w:val="nil"/>
             </w:tcBorders>
           </w:tcPr>
           <w:p>
@@ -3521,6 +3676,7 @@
             <w:tcW w:w="5431" w:type="dxa"/>
             <w:tcBorders>
               <w:top w:val="nil"/>
+              <w:bottom w:val="nil"/>
             </w:tcBorders>
           </w:tcPr>
           <w:p>
@@ -3528,10 +3684,1460 @@
               <w:cnfStyle w:val="000000010000" w:firstRow="0" w:lastRow="0" w:firstColumn="0" w:lastColumn="0" w:oddVBand="0" w:evenVBand="0" w:oddHBand="0" w:evenHBand="1" w:firstRowFirstColumn="0" w:firstRowLastColumn="0" w:lastRowFirstColumn="0" w:lastRowLastColumn="0"/>
             </w:pPr>
             <w:r>
-              <w:t>Ist dieser Paramter auf true gesetzt</w:t>
-            </w:r>
-            <w:r>
-              <w:t>, kann das Platzhalter Servlet verwendet werden.</w:t>
+              <w:t>Ist dieser Paramter auf true gesetzt, kann das Platzhalter Servlet verwendet werden.</w:t>
+            </w:r>
+          </w:p>
+        </w:tc>
+      </w:tr>
+      <w:tr>
+        <w:tc>
+          <w:tcPr>
+            <w:cnfStyle w:val="001000000000" w:firstRow="0" w:lastRow="0" w:firstColumn="1" w:lastColumn="0" w:oddVBand="0" w:evenVBand="0" w:oddHBand="0" w:evenHBand="0" w:firstRowFirstColumn="0" w:firstRowLastColumn="0" w:lastRowFirstColumn="0" w:lastRowLastColumn="0"/>
+            <w:tcW w:w="2019" w:type="dxa"/>
+            <w:tcBorders>
+              <w:top w:val="nil"/>
+              <w:bottom w:val="nil"/>
+            </w:tcBorders>
+          </w:tcPr>
+          <w:p>
+            <w:pPr>
+              <w:rPr>
+                <w:color w:val="auto"/>
+              </w:rPr>
+            </w:pPr>
+            <w:r>
+              <w:rPr>
+                <w:color w:val="auto"/>
+              </w:rPr>
+              <w:t>sl20.sign.enabled</w:t>
+            </w:r>
+          </w:p>
+          <w:p>
+            <w:pPr>
+              <w:rPr>
+                <w:color w:val="auto"/>
+              </w:rPr>
+            </w:pPr>
+          </w:p>
+        </w:tc>
+        <w:tc>
+          <w:tcPr>
+            <w:tcW w:w="2909" w:type="dxa"/>
+            <w:tcBorders>
+              <w:top w:val="nil"/>
+              <w:bottom w:val="nil"/>
+            </w:tcBorders>
+          </w:tcPr>
+          <w:p>
+            <w:pPr>
+              <w:cnfStyle w:val="000000000000" w:firstRow="0" w:lastRow="0" w:firstColumn="0" w:lastColumn="0" w:oddVBand="0" w:evenVBand="0" w:oddHBand="0" w:evenHBand="0" w:firstRowFirstColumn="0" w:firstRowLastColumn="0" w:lastRowFirstColumn="0" w:lastRowLastColumn="0"/>
+              <w:rPr>
+                <w:i/>
+                <w:color w:val="auto"/>
+              </w:rPr>
+            </w:pPr>
+            <w:r>
+              <w:rPr>
+                <w:i/>
+                <w:color w:val="auto"/>
+              </w:rPr>
+              <w:t>true | false</w:t>
+            </w:r>
+          </w:p>
+        </w:tc>
+        <w:tc>
+          <w:tcPr>
+            <w:tcW w:w="5431" w:type="dxa"/>
+            <w:tcBorders>
+              <w:top w:val="nil"/>
+              <w:bottom w:val="nil"/>
+            </w:tcBorders>
+          </w:tcPr>
+          <w:p>
+            <w:pPr>
+              <w:cnfStyle w:val="000000000000" w:firstRow="0" w:lastRow="0" w:firstColumn="0" w:lastColumn="0" w:oddVBand="0" w:evenVBand="0" w:oddHBand="0" w:evenHBand="0" w:firstRowFirstColumn="0" w:firstRowLastColumn="0" w:lastRowFirstColumn="0" w:lastRowLastColumn="0"/>
+              <w:rPr>
+                <w:color w:val="auto"/>
+              </w:rPr>
+            </w:pPr>
+            <w:r>
+              <w:rPr>
+                <w:color w:val="auto"/>
+              </w:rPr>
+              <w:t xml:space="preserve">Ist dieser Paramter auf true gesetzt, kann </w:t>
+            </w:r>
+            <w:r>
+              <w:rPr>
+                <w:color w:val="auto"/>
+              </w:rPr>
+              <w:t xml:space="preserve">die </w:t>
+            </w:r>
+            <w:r>
+              <w:rPr>
+                <w:color w:val="auto"/>
+              </w:rPr>
+              <w:t xml:space="preserve">Security-Layer 2.0 </w:t>
+            </w:r>
+            <w:r>
+              <w:rPr>
+                <w:color w:val="auto"/>
+              </w:rPr>
+              <w:t xml:space="preserve">Schnittstelle </w:t>
+            </w:r>
+            <w:r>
+              <w:rPr>
+                <w:color w:val="auto"/>
+              </w:rPr>
+              <w:t>verwendet werden.</w:t>
+            </w:r>
+          </w:p>
+        </w:tc>
+      </w:tr>
+      <w:tr>
+        <w:trPr>
+          <w:cnfStyle w:val="000000010000" w:firstRow="0" w:lastRow="0" w:firstColumn="0" w:lastColumn="0" w:oddVBand="0" w:evenVBand="0" w:oddHBand="0" w:evenHBand="1" w:firstRowFirstColumn="0" w:firstRowLastColumn="0" w:lastRowFirstColumn="0" w:lastRowLastColumn="0"/>
+        </w:trPr>
+        <w:tc>
+          <w:tcPr>
+            <w:cnfStyle w:val="001000000000" w:firstRow="0" w:lastRow="0" w:firstColumn="1" w:lastColumn="0" w:oddVBand="0" w:evenVBand="0" w:oddHBand="0" w:evenHBand="0" w:firstRowFirstColumn="0" w:firstRowLastColumn="0" w:lastRowFirstColumn="0" w:lastRowLastColumn="0"/>
+            <w:tcW w:w="2019" w:type="dxa"/>
+            <w:tcBorders>
+              <w:top w:val="nil"/>
+              <w:bottom w:val="nil"/>
+            </w:tcBorders>
+          </w:tcPr>
+          <w:p>
+            <w:pPr>
+              <w:rPr>
+                <w:color w:val="auto"/>
+              </w:rPr>
+            </w:pPr>
+            <w:r>
+              <w:rPr>
+                <w:color w:val="auto"/>
+              </w:rPr>
+              <w:t>sl</w:t>
+            </w:r>
+            <w:r>
+              <w:rPr>
+                <w:color w:val="auto"/>
+              </w:rPr>
+              <w:t>20.mobile.url</w:t>
+            </w:r>
+          </w:p>
+        </w:tc>
+        <w:tc>
+          <w:tcPr>
+            <w:tcW w:w="2909" w:type="dxa"/>
+            <w:tcBorders>
+              <w:top w:val="nil"/>
+              <w:bottom w:val="nil"/>
+            </w:tcBorders>
+          </w:tcPr>
+          <w:p>
+            <w:pPr>
+              <w:cnfStyle w:val="000000010000" w:firstRow="0" w:lastRow="0" w:firstColumn="0" w:lastColumn="0" w:oddVBand="0" w:evenVBand="0" w:oddHBand="0" w:evenHBand="1" w:firstRowFirstColumn="0" w:firstRowLastColumn="0" w:lastRowFirstColumn="0" w:lastRowLastColumn="0"/>
+              <w:rPr>
+                <w:i/>
+                <w:color w:val="auto"/>
+              </w:rPr>
+            </w:pPr>
+            <w:r>
+              <w:rPr>
+                <w:i/>
+                <w:color w:val="auto"/>
+              </w:rPr>
+              <w:t>URL</w:t>
+            </w:r>
+          </w:p>
+        </w:tc>
+        <w:tc>
+          <w:tcPr>
+            <w:tcW w:w="5431" w:type="dxa"/>
+            <w:tcBorders>
+              <w:top w:val="nil"/>
+              <w:bottom w:val="nil"/>
+            </w:tcBorders>
+          </w:tcPr>
+          <w:p>
+            <w:pPr>
+              <w:cnfStyle w:val="000000010000" w:firstRow="0" w:lastRow="0" w:firstColumn="0" w:lastColumn="0" w:oddVBand="0" w:evenVBand="0" w:oddHBand="0" w:evenHBand="1" w:firstRowFirstColumn="0" w:firstRowLastColumn="0" w:lastRowFirstColumn="0" w:lastRowLastColumn="0"/>
+              <w:rPr>
+                <w:color w:val="auto"/>
+              </w:rPr>
+            </w:pPr>
+            <w:r>
+              <w:rPr>
+                <w:rStyle w:val="tlid-translation"/>
+                <w:color w:val="auto"/>
+              </w:rPr>
+              <w:t xml:space="preserve">URL zum SL 2.0 </w:t>
+            </w:r>
+            <w:r>
+              <w:rPr>
+                <w:rStyle w:val="tlid-translation"/>
+                <w:color w:val="auto"/>
+              </w:rPr>
+              <w:t xml:space="preserve">Endpunkt </w:t>
+            </w:r>
+            <w:r>
+              <w:rPr>
+                <w:rStyle w:val="tlid-translation"/>
+                <w:color w:val="auto"/>
+              </w:rPr>
+              <w:t>der Handysignatur</w:t>
+            </w:r>
+            <w:r>
+              <w:rPr>
+                <w:rStyle w:val="tlid-translation"/>
+                <w:color w:val="auto"/>
+              </w:rPr>
+              <w:t>.</w:t>
+            </w:r>
+          </w:p>
+        </w:tc>
+      </w:tr>
+      <w:tr>
+        <w:tc>
+          <w:tcPr>
+            <w:cnfStyle w:val="001000000000" w:firstRow="0" w:lastRow="0" w:firstColumn="1" w:lastColumn="0" w:oddVBand="0" w:evenVBand="0" w:oddHBand="0" w:evenHBand="0" w:firstRowFirstColumn="0" w:firstRowLastColumn="0" w:lastRowFirstColumn="0" w:lastRowLastColumn="0"/>
+            <w:tcW w:w="2019" w:type="dxa"/>
+            <w:tcBorders>
+              <w:top w:val="nil"/>
+              <w:bottom w:val="nil"/>
+            </w:tcBorders>
+          </w:tcPr>
+          <w:p>
+            <w:pPr>
+              <w:rPr>
+                <w:color w:val="auto"/>
+              </w:rPr>
+            </w:pPr>
+            <w:r>
+              <w:rPr>
+                <w:color w:val="auto"/>
+              </w:rPr>
+              <w:t>sl20.keystore.file</w:t>
+            </w:r>
+          </w:p>
+        </w:tc>
+        <w:tc>
+          <w:tcPr>
+            <w:tcW w:w="2909" w:type="dxa"/>
+            <w:tcBorders>
+              <w:top w:val="nil"/>
+              <w:bottom w:val="nil"/>
+            </w:tcBorders>
+          </w:tcPr>
+          <w:p>
+            <w:pPr>
+              <w:cnfStyle w:val="000000000000" w:firstRow="0" w:lastRow="0" w:firstColumn="0" w:lastColumn="0" w:oddVBand="0" w:evenVBand="0" w:oddHBand="0" w:evenHBand="0" w:firstRowFirstColumn="0" w:firstRowLastColumn="0" w:lastRowFirstColumn="0" w:lastRowLastColumn="0"/>
+              <w:rPr>
+                <w:i/>
+                <w:color w:val="auto"/>
+              </w:rPr>
+            </w:pPr>
+            <w:r>
+              <w:rPr>
+                <w:i/>
+                <w:color w:val="auto"/>
+              </w:rPr>
+              <w:t>Dateipfad</w:t>
+            </w:r>
+          </w:p>
+        </w:tc>
+        <w:tc>
+          <w:tcPr>
+            <w:tcW w:w="5431" w:type="dxa"/>
+            <w:tcBorders>
+              <w:top w:val="nil"/>
+              <w:bottom w:val="nil"/>
+            </w:tcBorders>
+          </w:tcPr>
+          <w:p>
+            <w:pPr>
+              <w:cnfStyle w:val="000000000000" w:firstRow="0" w:lastRow="0" w:firstColumn="0" w:lastColumn="0" w:oddVBand="0" w:evenVBand="0" w:oddHBand="0" w:evenHBand="0" w:firstRowFirstColumn="0" w:firstRowLastColumn="0" w:lastRowFirstColumn="0" w:lastRowLastColumn="0"/>
+              <w:rPr>
+                <w:color w:val="auto"/>
+              </w:rPr>
+            </w:pPr>
+            <w:r>
+              <w:rPr>
+                <w:color w:val="auto"/>
+              </w:rPr>
+              <w:t>Keystore mit Schlüsselmaterial für SL 2.0</w:t>
+            </w:r>
+            <w:r>
+              <w:rPr>
+                <w:color w:val="auto"/>
+              </w:rPr>
+              <w:t>.</w:t>
+            </w:r>
+          </w:p>
+        </w:tc>
+      </w:tr>
+      <w:tr>
+        <w:trPr>
+          <w:cnfStyle w:val="000000010000" w:firstRow="0" w:lastRow="0" w:firstColumn="0" w:lastColumn="0" w:oddVBand="0" w:evenVBand="0" w:oddHBand="0" w:evenHBand="1" w:firstRowFirstColumn="0" w:firstRowLastColumn="0" w:lastRowFirstColumn="0" w:lastRowLastColumn="0"/>
+        </w:trPr>
+        <w:tc>
+          <w:tcPr>
+            <w:cnfStyle w:val="001000000000" w:firstRow="0" w:lastRow="0" w:firstColumn="1" w:lastColumn="0" w:oddVBand="0" w:evenVBand="0" w:oddHBand="0" w:evenHBand="0" w:firstRowFirstColumn="0" w:firstRowLastColumn="0" w:lastRowFirstColumn="0" w:lastRowLastColumn="0"/>
+            <w:tcW w:w="2019" w:type="dxa"/>
+            <w:tcBorders>
+              <w:top w:val="nil"/>
+              <w:bottom w:val="nil"/>
+            </w:tcBorders>
+          </w:tcPr>
+          <w:p>
+            <w:pPr>
+              <w:rPr>
+                <w:color w:val="auto"/>
+              </w:rPr>
+            </w:pPr>
+            <w:r>
+              <w:rPr>
+                <w:color w:val="auto"/>
+              </w:rPr>
+              <w:t>sl20.keystore.type</w:t>
+            </w:r>
+          </w:p>
+        </w:tc>
+        <w:tc>
+          <w:tcPr>
+            <w:tcW w:w="2909" w:type="dxa"/>
+            <w:tcBorders>
+              <w:top w:val="nil"/>
+              <w:bottom w:val="nil"/>
+            </w:tcBorders>
+          </w:tcPr>
+          <w:p>
+            <w:pPr>
+              <w:cnfStyle w:val="000000010000" w:firstRow="0" w:lastRow="0" w:firstColumn="0" w:lastColumn="0" w:oddVBand="0" w:evenVBand="0" w:oddHBand="0" w:evenHBand="1" w:firstRowFirstColumn="0" w:firstRowLastColumn="0" w:lastRowFirstColumn="0" w:lastRowLastColumn="0"/>
+              <w:rPr>
+                <w:i/>
+                <w:color w:val="auto"/>
+              </w:rPr>
+            </w:pPr>
+            <w:r>
+              <w:rPr>
+                <w:i/>
+                <w:color w:val="auto"/>
+              </w:rPr>
+              <w:t>JKS | PKCS12</w:t>
+            </w:r>
+          </w:p>
+        </w:tc>
+        <w:tc>
+          <w:tcPr>
+            <w:tcW w:w="5431" w:type="dxa"/>
+            <w:tcBorders>
+              <w:top w:val="nil"/>
+              <w:bottom w:val="nil"/>
+            </w:tcBorders>
+          </w:tcPr>
+          <w:p>
+            <w:pPr>
+              <w:cnfStyle w:val="000000010000" w:firstRow="0" w:lastRow="0" w:firstColumn="0" w:lastColumn="0" w:oddVBand="0" w:evenVBand="0" w:oddHBand="0" w:evenHBand="1" w:firstRowFirstColumn="0" w:firstRowLastColumn="0" w:lastRowFirstColumn="0" w:lastRowLastColumn="0"/>
+              <w:rPr>
+                <w:color w:val="auto"/>
+              </w:rPr>
+            </w:pPr>
+            <w:r>
+              <w:rPr>
+                <w:color w:val="auto"/>
+              </w:rPr>
+              <w:t>Type des</w:t>
+            </w:r>
+            <w:r>
+              <w:rPr>
+                <w:color w:val="auto"/>
+              </w:rPr>
+              <w:t xml:space="preserve"> Keystore</w:t>
+            </w:r>
+            <w:r>
+              <w:rPr>
+                <w:color w:val="auto"/>
+              </w:rPr>
+              <w:t>s</w:t>
+            </w:r>
+            <w:r>
+              <w:rPr>
+                <w:color w:val="auto"/>
+              </w:rPr>
+              <w:t>.</w:t>
+            </w:r>
+          </w:p>
+        </w:tc>
+      </w:tr>
+      <w:tr>
+        <w:tc>
+          <w:tcPr>
+            <w:cnfStyle w:val="001000000000" w:firstRow="0" w:lastRow="0" w:firstColumn="1" w:lastColumn="0" w:oddVBand="0" w:evenVBand="0" w:oddHBand="0" w:evenHBand="0" w:firstRowFirstColumn="0" w:firstRowLastColumn="0" w:lastRowFirstColumn="0" w:lastRowLastColumn="0"/>
+            <w:tcW w:w="2019" w:type="dxa"/>
+            <w:tcBorders>
+              <w:top w:val="nil"/>
+              <w:bottom w:val="nil"/>
+            </w:tcBorders>
+          </w:tcPr>
+          <w:p>
+            <w:pPr>
+              <w:rPr>
+                <w:color w:val="auto"/>
+              </w:rPr>
+            </w:pPr>
+            <w:r>
+              <w:rPr>
+                <w:color w:val="auto"/>
+              </w:rPr>
+              <w:t>sl20.keystore.pass</w:t>
+            </w:r>
+          </w:p>
+        </w:tc>
+        <w:tc>
+          <w:tcPr>
+            <w:tcW w:w="2909" w:type="dxa"/>
+            <w:tcBorders>
+              <w:top w:val="nil"/>
+              <w:bottom w:val="nil"/>
+            </w:tcBorders>
+          </w:tcPr>
+          <w:p>
+            <w:pPr>
+              <w:cnfStyle w:val="000000000000" w:firstRow="0" w:lastRow="0" w:firstColumn="0" w:lastColumn="0" w:oddVBand="0" w:evenVBand="0" w:oddHBand="0" w:evenHBand="0" w:firstRowFirstColumn="0" w:firstRowLastColumn="0" w:lastRowFirstColumn="0" w:lastRowLastColumn="0"/>
+              <w:rPr>
+                <w:i/>
+                <w:color w:val="auto"/>
+              </w:rPr>
+            </w:pPr>
+            <w:r>
+              <w:rPr>
+                <w:i/>
+                <w:color w:val="auto"/>
+              </w:rPr>
+              <w:t>Passwort</w:t>
+            </w:r>
+          </w:p>
+        </w:tc>
+        <w:tc>
+          <w:tcPr>
+            <w:tcW w:w="5431" w:type="dxa"/>
+            <w:tcBorders>
+              <w:top w:val="nil"/>
+              <w:bottom w:val="nil"/>
+            </w:tcBorders>
+          </w:tcPr>
+          <w:p>
+            <w:pPr>
+              <w:cnfStyle w:val="000000000000" w:firstRow="0" w:lastRow="0" w:firstColumn="0" w:lastColumn="0" w:oddVBand="0" w:evenVBand="0" w:oddHBand="0" w:evenHBand="0" w:firstRowFirstColumn="0" w:firstRowLastColumn="0" w:lastRowFirstColumn="0" w:lastRowLastColumn="0"/>
+              <w:rPr>
+                <w:color w:val="auto"/>
+              </w:rPr>
+            </w:pPr>
+            <w:r>
+              <w:rPr>
+                <w:color w:val="auto"/>
+              </w:rPr>
+              <w:t>Das Passwort für den</w:t>
+            </w:r>
+            <w:r>
+              <w:rPr>
+                <w:color w:val="auto"/>
+              </w:rPr>
+              <w:t xml:space="preserve"> Keystore</w:t>
+            </w:r>
+            <w:r>
+              <w:rPr>
+                <w:color w:val="auto"/>
+              </w:rPr>
+              <w:t>.</w:t>
+            </w:r>
+          </w:p>
+        </w:tc>
+      </w:tr>
+      <w:tr>
+        <w:trPr>
+          <w:cnfStyle w:val="000000010000" w:firstRow="0" w:lastRow="0" w:firstColumn="0" w:lastColumn="0" w:oddVBand="0" w:evenVBand="0" w:oddHBand="0" w:evenHBand="1" w:firstRowFirstColumn="0" w:firstRowLastColumn="0" w:lastRowFirstColumn="0" w:lastRowLastColumn="0"/>
+        </w:trPr>
+        <w:tc>
+          <w:tcPr>
+            <w:cnfStyle w:val="001000000000" w:firstRow="0" w:lastRow="0" w:firstColumn="1" w:lastColumn="0" w:oddVBand="0" w:evenVBand="0" w:oddHBand="0" w:evenHBand="0" w:firstRowFirstColumn="0" w:firstRowLastColumn="0" w:lastRowFirstColumn="0" w:lastRowLastColumn="0"/>
+            <w:tcW w:w="2019" w:type="dxa"/>
+            <w:tcBorders>
+              <w:top w:val="nil"/>
+            </w:tcBorders>
+          </w:tcPr>
+          <w:p>
+            <w:pPr>
+              <w:rPr>
+                <w:color w:val="auto"/>
+                <w:lang w:val="en-US"/>
+              </w:rPr>
+            </w:pPr>
+            <w:r>
+              <w:rPr>
+                <w:color w:val="auto"/>
+                <w:lang w:val="en-US"/>
+              </w:rPr>
+              <w:t>sl20.keystore.sign.key.alias</w:t>
+            </w:r>
+          </w:p>
+          <w:p>
+            <w:pPr>
+              <w:rPr>
+                <w:color w:val="auto"/>
+                <w:lang w:val="en-US"/>
+              </w:rPr>
+            </w:pPr>
+          </w:p>
+        </w:tc>
+        <w:tc>
+          <w:tcPr>
+            <w:tcW w:w="2909" w:type="dxa"/>
+            <w:tcBorders>
+              <w:top w:val="nil"/>
+            </w:tcBorders>
+          </w:tcPr>
+          <w:p>
+            <w:pPr>
+              <w:cnfStyle w:val="000000010000" w:firstRow="0" w:lastRow="0" w:firstColumn="0" w:lastColumn="0" w:oddVBand="0" w:evenVBand="0" w:oddHBand="0" w:evenHBand="1" w:firstRowFirstColumn="0" w:firstRowLastColumn="0" w:lastRowFirstColumn="0" w:lastRowLastColumn="0"/>
+              <w:rPr>
+                <w:i/>
+                <w:color w:val="auto"/>
+                <w:lang w:val="en-US"/>
+              </w:rPr>
+            </w:pPr>
+          </w:p>
+        </w:tc>
+        <w:tc>
+          <w:tcPr>
+            <w:tcW w:w="5431" w:type="dxa"/>
+            <w:tcBorders>
+              <w:top w:val="nil"/>
+            </w:tcBorders>
+          </w:tcPr>
+          <w:p>
+            <w:pPr>
+              <w:cnfStyle w:val="000000010000" w:firstRow="0" w:lastRow="0" w:firstColumn="0" w:lastColumn="0" w:oddVBand="0" w:evenVBand="0" w:oddHBand="0" w:evenHBand="1" w:firstRowFirstColumn="0" w:firstRowLastColumn="0" w:lastRowFirstColumn="0" w:lastRowLastColumn="0"/>
+              <w:rPr>
+                <w:color w:val="auto"/>
+              </w:rPr>
+            </w:pPr>
+            <w:r>
+              <w:rPr>
+                <w:color w:val="auto"/>
+              </w:rPr>
+              <w:t xml:space="preserve">Der Bezeichner des </w:t>
+            </w:r>
+            <w:r>
+              <w:rPr>
+                <w:color w:val="auto"/>
+              </w:rPr>
+              <w:t>Signature-</w:t>
+            </w:r>
+            <w:r>
+              <w:rPr>
+                <w:color w:val="auto"/>
+              </w:rPr>
+              <w:t xml:space="preserve">Schlüssels </w:t>
+            </w:r>
+            <w:r>
+              <w:rPr>
+                <w:color w:val="auto"/>
+              </w:rPr>
+              <w:t xml:space="preserve">im </w:t>
+            </w:r>
+            <w:r>
+              <w:rPr>
+                <w:color w:val="auto"/>
+              </w:rPr>
+              <w:t>KeyStore mit dem die Signatur durchgeführt werden soll.</w:t>
+            </w:r>
+          </w:p>
+        </w:tc>
+      </w:tr>
+      <w:tr>
+        <w:tc>
+          <w:tcPr>
+            <w:cnfStyle w:val="001000000000" w:firstRow="0" w:lastRow="0" w:firstColumn="1" w:lastColumn="0" w:oddVBand="0" w:evenVBand="0" w:oddHBand="0" w:evenHBand="0" w:firstRowFirstColumn="0" w:firstRowLastColumn="0" w:lastRowFirstColumn="0" w:lastRowLastColumn="0"/>
+            <w:tcW w:w="2019" w:type="dxa"/>
+            <w:tcBorders>
+              <w:top w:val="nil"/>
+            </w:tcBorders>
+          </w:tcPr>
+          <w:p>
+            <w:pPr>
+              <w:rPr>
+                <w:color w:val="auto"/>
+                <w:lang w:val="en-US"/>
+              </w:rPr>
+            </w:pPr>
+            <w:r>
+              <w:rPr>
+                <w:color w:val="auto"/>
+                <w:lang w:val="en-US"/>
+              </w:rPr>
+              <w:t>sl20.keystore.sign.key.pass</w:t>
+            </w:r>
+          </w:p>
+        </w:tc>
+        <w:tc>
+          <w:tcPr>
+            <w:tcW w:w="2909" w:type="dxa"/>
+            <w:tcBorders>
+              <w:top w:val="nil"/>
+            </w:tcBorders>
+          </w:tcPr>
+          <w:p>
+            <w:pPr>
+              <w:cnfStyle w:val="000000000000" w:firstRow="0" w:lastRow="0" w:firstColumn="0" w:lastColumn="0" w:oddVBand="0" w:evenVBand="0" w:oddHBand="0" w:evenHBand="0" w:firstRowFirstColumn="0" w:firstRowLastColumn="0" w:lastRowFirstColumn="0" w:lastRowLastColumn="0"/>
+              <w:rPr>
+                <w:i/>
+                <w:color w:val="auto"/>
+                <w:lang w:val="en-US"/>
+              </w:rPr>
+            </w:pPr>
+            <w:r>
+              <w:rPr>
+                <w:i/>
+                <w:color w:val="auto"/>
+              </w:rPr>
+              <w:t>Passwort</w:t>
+            </w:r>
+          </w:p>
+        </w:tc>
+        <w:tc>
+          <w:tcPr>
+            <w:tcW w:w="5431" w:type="dxa"/>
+            <w:tcBorders>
+              <w:top w:val="nil"/>
+            </w:tcBorders>
+          </w:tcPr>
+          <w:p>
+            <w:pPr>
+              <w:cnfStyle w:val="000000000000" w:firstRow="0" w:lastRow="0" w:firstColumn="0" w:lastColumn="0" w:oddVBand="0" w:evenVBand="0" w:oddHBand="0" w:evenHBand="0" w:firstRowFirstColumn="0" w:firstRowLastColumn="0" w:lastRowFirstColumn="0" w:lastRowLastColumn="0"/>
+              <w:rPr>
+                <w:color w:val="auto"/>
+              </w:rPr>
+            </w:pPr>
+            <w:r>
+              <w:rPr>
+                <w:color w:val="auto"/>
+              </w:rPr>
+              <w:t xml:space="preserve">Das Passwort für den </w:t>
+            </w:r>
+            <w:r>
+              <w:rPr>
+                <w:color w:val="auto"/>
+              </w:rPr>
+              <w:t xml:space="preserve">Signature </w:t>
+            </w:r>
+            <w:r>
+              <w:rPr>
+                <w:color w:val="auto"/>
+              </w:rPr>
+              <w:t>Schlüssel in der KeyStore Datei.</w:t>
+            </w:r>
+          </w:p>
+        </w:tc>
+      </w:tr>
+      <w:tr>
+        <w:trPr>
+          <w:cnfStyle w:val="000000010000" w:firstRow="0" w:lastRow="0" w:firstColumn="0" w:lastColumn="0" w:oddVBand="0" w:evenVBand="0" w:oddHBand="0" w:evenHBand="1" w:firstRowFirstColumn="0" w:firstRowLastColumn="0" w:lastRowFirstColumn="0" w:lastRowLastColumn="0"/>
+        </w:trPr>
+        <w:tc>
+          <w:tcPr>
+            <w:cnfStyle w:val="001000000000" w:firstRow="0" w:lastRow="0" w:firstColumn="1" w:lastColumn="0" w:oddVBand="0" w:evenVBand="0" w:oddHBand="0" w:evenHBand="0" w:firstRowFirstColumn="0" w:firstRowLastColumn="0" w:lastRowFirstColumn="0" w:lastRowLastColumn="0"/>
+            <w:tcW w:w="2019" w:type="dxa"/>
+            <w:tcBorders>
+              <w:top w:val="nil"/>
+            </w:tcBorders>
+          </w:tcPr>
+          <w:p>
+            <w:pPr>
+              <w:rPr>
+                <w:color w:val="auto"/>
+                <w:lang w:val="en-US"/>
+              </w:rPr>
+            </w:pPr>
+            <w:r>
+              <w:rPr>
+                <w:color w:val="auto"/>
+                <w:lang w:val="en-US"/>
+              </w:rPr>
+              <w:t>sl20.keystore.enc.key.alias</w:t>
+            </w:r>
+          </w:p>
+          <w:p>
+            <w:pPr>
+              <w:rPr>
+                <w:color w:val="auto"/>
+                <w:lang w:val="en-US"/>
+              </w:rPr>
+            </w:pPr>
+          </w:p>
+        </w:tc>
+        <w:tc>
+          <w:tcPr>
+            <w:tcW w:w="2909" w:type="dxa"/>
+            <w:tcBorders>
+              <w:top w:val="nil"/>
+            </w:tcBorders>
+          </w:tcPr>
+          <w:p>
+            <w:pPr>
+              <w:cnfStyle w:val="000000010000" w:firstRow="0" w:lastRow="0" w:firstColumn="0" w:lastColumn="0" w:oddVBand="0" w:evenVBand="0" w:oddHBand="0" w:evenHBand="1" w:firstRowFirstColumn="0" w:firstRowLastColumn="0" w:lastRowFirstColumn="0" w:lastRowLastColumn="0"/>
+              <w:rPr>
+                <w:i/>
+                <w:color w:val="auto"/>
+                <w:lang w:val="en-US"/>
+              </w:rPr>
+            </w:pPr>
+          </w:p>
+        </w:tc>
+        <w:tc>
+          <w:tcPr>
+            <w:tcW w:w="5431" w:type="dxa"/>
+            <w:tcBorders>
+              <w:top w:val="nil"/>
+            </w:tcBorders>
+          </w:tcPr>
+          <w:p>
+            <w:pPr>
+              <w:cnfStyle w:val="000000010000" w:firstRow="0" w:lastRow="0" w:firstColumn="0" w:lastColumn="0" w:oddVBand="0" w:evenVBand="0" w:oddHBand="0" w:evenHBand="1" w:firstRowFirstColumn="0" w:firstRowLastColumn="0" w:lastRowFirstColumn="0" w:lastRowLastColumn="0"/>
+              <w:rPr>
+                <w:color w:val="auto"/>
+              </w:rPr>
+            </w:pPr>
+            <w:r>
+              <w:rPr>
+                <w:color w:val="auto"/>
+              </w:rPr>
+              <w:t xml:space="preserve">Der Bezeichner des </w:t>
+            </w:r>
+            <w:r>
+              <w:rPr>
+                <w:rStyle w:val="tlid-translation"/>
+                <w:color w:val="auto"/>
+              </w:rPr>
+              <w:t xml:space="preserve">Verschlüsselung - </w:t>
+            </w:r>
+            <w:r>
+              <w:rPr>
+                <w:color w:val="auto"/>
+              </w:rPr>
+              <w:t>Schlüssels im</w:t>
+            </w:r>
+            <w:r>
+              <w:rPr>
+                <w:color w:val="auto"/>
+              </w:rPr>
+              <w:t xml:space="preserve"> KeyStore mit dem die Signatur durchgeführt werden soll.</w:t>
+            </w:r>
+          </w:p>
+        </w:tc>
+      </w:tr>
+      <w:tr>
+        <w:tc>
+          <w:tcPr>
+            <w:cnfStyle w:val="001000000000" w:firstRow="0" w:lastRow="0" w:firstColumn="1" w:lastColumn="0" w:oddVBand="0" w:evenVBand="0" w:oddHBand="0" w:evenHBand="0" w:firstRowFirstColumn="0" w:firstRowLastColumn="0" w:lastRowFirstColumn="0" w:lastRowLastColumn="0"/>
+            <w:tcW w:w="2019" w:type="dxa"/>
+            <w:tcBorders>
+              <w:top w:val="nil"/>
+            </w:tcBorders>
+          </w:tcPr>
+          <w:p>
+            <w:pPr>
+              <w:rPr>
+                <w:color w:val="auto"/>
+                <w:lang w:val="en-US"/>
+              </w:rPr>
+            </w:pPr>
+            <w:r>
+              <w:rPr>
+                <w:color w:val="auto"/>
+                <w:lang w:val="en-US"/>
+              </w:rPr>
+              <w:t>sl20.keystore.enc.key.pass</w:t>
+            </w:r>
+          </w:p>
+        </w:tc>
+        <w:tc>
+          <w:tcPr>
+            <w:tcW w:w="2909" w:type="dxa"/>
+            <w:tcBorders>
+              <w:top w:val="nil"/>
+            </w:tcBorders>
+          </w:tcPr>
+          <w:p>
+            <w:pPr>
+              <w:cnfStyle w:val="000000000000" w:firstRow="0" w:lastRow="0" w:firstColumn="0" w:lastColumn="0" w:oddVBand="0" w:evenVBand="0" w:oddHBand="0" w:evenHBand="0" w:firstRowFirstColumn="0" w:firstRowLastColumn="0" w:lastRowFirstColumn="0" w:lastRowLastColumn="0"/>
+              <w:rPr>
+                <w:i/>
+                <w:color w:val="auto"/>
+                <w:lang w:val="en-US"/>
+              </w:rPr>
+            </w:pPr>
+            <w:r>
+              <w:rPr>
+                <w:i/>
+                <w:color w:val="auto"/>
+              </w:rPr>
+              <w:t>Passwort</w:t>
+            </w:r>
+          </w:p>
+        </w:tc>
+        <w:tc>
+          <w:tcPr>
+            <w:tcW w:w="5431" w:type="dxa"/>
+            <w:tcBorders>
+              <w:top w:val="nil"/>
+            </w:tcBorders>
+          </w:tcPr>
+          <w:p>
+            <w:pPr>
+              <w:cnfStyle w:val="000000000000" w:firstRow="0" w:lastRow="0" w:firstColumn="0" w:lastColumn="0" w:oddVBand="0" w:evenVBand="0" w:oddHBand="0" w:evenHBand="0" w:firstRowFirstColumn="0" w:firstRowLastColumn="0" w:lastRowFirstColumn="0" w:lastRowLastColumn="0"/>
+              <w:rPr>
+                <w:color w:val="auto"/>
+              </w:rPr>
+            </w:pPr>
+            <w:r>
+              <w:rPr>
+                <w:color w:val="auto"/>
+              </w:rPr>
+              <w:t xml:space="preserve">Das Passwort für den </w:t>
+            </w:r>
+            <w:r>
+              <w:rPr>
+                <w:rStyle w:val="tlid-translation"/>
+                <w:color w:val="auto"/>
+              </w:rPr>
+              <w:t xml:space="preserve">Verschlüsselung - </w:t>
+            </w:r>
+            <w:r>
+              <w:rPr>
+                <w:color w:val="auto"/>
+              </w:rPr>
+              <w:t>Schlüssel im</w:t>
+            </w:r>
+            <w:r>
+              <w:rPr>
+                <w:color w:val="auto"/>
+              </w:rPr>
+              <w:t xml:space="preserve"> KeyStore.</w:t>
+            </w:r>
+          </w:p>
+        </w:tc>
+      </w:tr>
+      <w:tr>
+        <w:trPr>
+          <w:cnfStyle w:val="000000010000" w:firstRow="0" w:lastRow="0" w:firstColumn="0" w:lastColumn="0" w:oddVBand="0" w:evenVBand="0" w:oddHBand="0" w:evenHBand="1" w:firstRowFirstColumn="0" w:firstRowLastColumn="0" w:lastRowFirstColumn="0" w:lastRowLastColumn="0"/>
+        </w:trPr>
+        <w:tc>
+          <w:tcPr>
+            <w:cnfStyle w:val="001000000000" w:firstRow="0" w:lastRow="0" w:firstColumn="1" w:lastColumn="0" w:oddVBand="0" w:evenVBand="0" w:oddHBand="0" w:evenHBand="0" w:firstRowFirstColumn="0" w:firstRowLastColumn="0" w:lastRowFirstColumn="0" w:lastRowLastColumn="0"/>
+            <w:tcW w:w="2019" w:type="dxa"/>
+            <w:tcBorders>
+              <w:top w:val="nil"/>
+              <w:bottom w:val="nil"/>
+            </w:tcBorders>
+          </w:tcPr>
+          <w:p>
+            <w:pPr>
+              <w:rPr>
+                <w:color w:val="auto"/>
+              </w:rPr>
+            </w:pPr>
+            <w:r>
+              <w:rPr>
+                <w:color w:val="auto"/>
+              </w:rPr>
+              <w:t>sl20.debug.validation.disable</w:t>
+            </w:r>
+          </w:p>
+          <w:p>
+            <w:pPr>
+              <w:rPr>
+                <w:color w:val="auto"/>
+              </w:rPr>
+            </w:pPr>
+          </w:p>
+          <w:p>
+            <w:pPr>
+              <w:rPr>
+                <w:color w:val="auto"/>
+              </w:rPr>
+            </w:pPr>
+          </w:p>
+          <w:p>
+            <w:pPr>
+              <w:rPr>
+                <w:color w:val="auto"/>
+              </w:rPr>
+            </w:pPr>
+          </w:p>
+        </w:tc>
+        <w:tc>
+          <w:tcPr>
+            <w:tcW w:w="2909" w:type="dxa"/>
+            <w:tcBorders>
+              <w:top w:val="nil"/>
+              <w:bottom w:val="nil"/>
+            </w:tcBorders>
+          </w:tcPr>
+          <w:p>
+            <w:pPr>
+              <w:cnfStyle w:val="000000010000" w:firstRow="0" w:lastRow="0" w:firstColumn="0" w:lastColumn="0" w:oddVBand="0" w:evenVBand="0" w:oddHBand="0" w:evenHBand="1" w:firstRowFirstColumn="0" w:firstRowLastColumn="0" w:lastRowFirstColumn="0" w:lastRowLastColumn="0"/>
+              <w:rPr>
+                <w:i/>
+                <w:color w:val="auto"/>
+                <w:lang w:val="en-US"/>
+              </w:rPr>
+            </w:pPr>
+            <w:r>
+              <w:rPr>
+                <w:i/>
+                <w:color w:val="auto"/>
+              </w:rPr>
+              <w:t>true | false</w:t>
+            </w:r>
+          </w:p>
+        </w:tc>
+        <w:tc>
+          <w:tcPr>
+            <w:tcW w:w="5431" w:type="dxa"/>
+            <w:tcBorders>
+              <w:top w:val="nil"/>
+              <w:bottom w:val="nil"/>
+            </w:tcBorders>
+          </w:tcPr>
+          <w:p>
+            <w:pPr>
+              <w:pStyle w:val="NormalWeb"/>
+              <w:cnfStyle w:val="000000010000" w:firstRow="0" w:lastRow="0" w:firstColumn="0" w:lastColumn="0" w:oddVBand="0" w:evenVBand="0" w:oddHBand="0" w:evenHBand="1" w:firstRowFirstColumn="0" w:firstRowLastColumn="0" w:lastRowFirstColumn="0" w:lastRowLastColumn="0"/>
+              <w:rPr>
+                <w:rFonts w:ascii="Century Gothic" w:hAnsi="Century Gothic"/>
+                <w:sz w:val="22"/>
+                <w:szCs w:val="22"/>
+                <w:lang w:val="de-DE"/>
+              </w:rPr>
+            </w:pPr>
+            <w:r>
+              <w:rPr>
+                <w:rFonts w:ascii="Century Gothic" w:hAnsi="Century Gothic"/>
+                <w:sz w:val="22"/>
+                <w:szCs w:val="22"/>
+                <w:lang w:val="de-DE"/>
+              </w:rPr>
+              <w:t>Deaktivierung der Daten</w:t>
+            </w:r>
+            <w:r>
+              <w:rPr>
+                <w:rFonts w:ascii="Century Gothic" w:hAnsi="Century Gothic"/>
+                <w:sz w:val="22"/>
+                <w:szCs w:val="22"/>
+                <w:lang w:val="de-DE"/>
+              </w:rPr>
+              <w:t>validierung.</w:t>
+            </w:r>
+            <w:r>
+              <w:rPr>
+                <w:rFonts w:ascii="Century Gothic" w:hAnsi="Century Gothic"/>
+                <w:sz w:val="22"/>
+                <w:szCs w:val="22"/>
+                <w:lang w:val="de-DE"/>
+              </w:rPr>
+              <w:br/>
+            </w:r>
+            <w:r>
+              <w:rPr>
+                <w:rFonts w:ascii="Century Gothic" w:hAnsi="Century Gothic"/>
+                <w:b/>
+                <w:sz w:val="22"/>
+                <w:szCs w:val="22"/>
+                <w:lang w:val="de-DE"/>
+              </w:rPr>
+              <w:t>Default: false</w:t>
+            </w:r>
+          </w:p>
+          <w:p>
+            <w:pPr>
+              <w:pStyle w:val="NormalWeb"/>
+              <w:cnfStyle w:val="000000010000" w:firstRow="0" w:lastRow="0" w:firstColumn="0" w:lastColumn="0" w:oddVBand="0" w:evenVBand="0" w:oddHBand="0" w:evenHBand="1" w:firstRowFirstColumn="0" w:firstRowLastColumn="0" w:lastRowFirstColumn="0" w:lastRowLastColumn="0"/>
+              <w:rPr>
+                <w:rFonts w:ascii="Century Gothic" w:hAnsi="Century Gothic"/>
+                <w:sz w:val="22"/>
+                <w:szCs w:val="22"/>
+                <w:lang w:val="de-DE"/>
+              </w:rPr>
+            </w:pPr>
+          </w:p>
+          <w:p>
+            <w:pPr>
+              <w:pStyle w:val="NormalWeb"/>
+              <w:cnfStyle w:val="000000010000" w:firstRow="0" w:lastRow="0" w:firstColumn="0" w:lastColumn="0" w:oddVBand="0" w:evenVBand="0" w:oddHBand="0" w:evenHBand="1" w:firstRowFirstColumn="0" w:firstRowLastColumn="0" w:lastRowFirstColumn="0" w:lastRowLastColumn="0"/>
+              <w:rPr>
+                <w:rFonts w:ascii="Century Gothic" w:hAnsi="Century Gothic"/>
+                <w:sz w:val="22"/>
+                <w:szCs w:val="22"/>
+                <w:lang w:val="de-DE"/>
+              </w:rPr>
+            </w:pPr>
+          </w:p>
+          <w:p>
+            <w:pPr>
+              <w:pStyle w:val="NormalWeb"/>
+              <w:cnfStyle w:val="000000010000" w:firstRow="0" w:lastRow="0" w:firstColumn="0" w:lastColumn="0" w:oddVBand="0" w:evenVBand="0" w:oddHBand="0" w:evenHBand="1" w:firstRowFirstColumn="0" w:firstRowLastColumn="0" w:lastRowFirstColumn="0" w:lastRowLastColumn="0"/>
+              <w:rPr>
+                <w:rFonts w:ascii="Century Gothic" w:hAnsi="Century Gothic"/>
+                <w:sz w:val="22"/>
+                <w:szCs w:val="22"/>
+                <w:lang w:val="de-DE"/>
+              </w:rPr>
+            </w:pPr>
+          </w:p>
+        </w:tc>
+      </w:tr>
+      <w:tr>
+        <w:tc>
+          <w:tcPr>
+            <w:cnfStyle w:val="001000000000" w:firstRow="0" w:lastRow="0" w:firstColumn="1" w:lastColumn="0" w:oddVBand="0" w:evenVBand="0" w:oddHBand="0" w:evenHBand="0" w:firstRowFirstColumn="0" w:firstRowLastColumn="0" w:lastRowFirstColumn="0" w:lastRowLastColumn="0"/>
+            <w:tcW w:w="2019" w:type="dxa"/>
+            <w:tcBorders>
+              <w:top w:val="nil"/>
+              <w:bottom w:val="nil"/>
+            </w:tcBorders>
+          </w:tcPr>
+          <w:p>
+            <w:pPr>
+              <w:rPr>
+                <w:color w:val="auto"/>
+                <w:lang w:val="en-US"/>
+              </w:rPr>
+            </w:pPr>
+            <w:r>
+              <w:rPr>
+                <w:color w:val="auto"/>
+                <w:lang w:val="en-US"/>
+              </w:rPr>
+              <w:lastRenderedPageBreak/>
+              <w:t>sl20.debug.signed.result.enabled</w:t>
+            </w:r>
+          </w:p>
+          <w:p>
+            <w:pPr>
+              <w:rPr>
+                <w:color w:val="auto"/>
+                <w:lang w:val="en-US"/>
+              </w:rPr>
+            </w:pPr>
+          </w:p>
+        </w:tc>
+        <w:tc>
+          <w:tcPr>
+            <w:tcW w:w="2909" w:type="dxa"/>
+            <w:tcBorders>
+              <w:top w:val="nil"/>
+              <w:bottom w:val="nil"/>
+            </w:tcBorders>
+          </w:tcPr>
+          <w:p>
+            <w:pPr>
+              <w:cnfStyle w:val="000000000000" w:firstRow="0" w:lastRow="0" w:firstColumn="0" w:lastColumn="0" w:oddVBand="0" w:evenVBand="0" w:oddHBand="0" w:evenHBand="0" w:firstRowFirstColumn="0" w:firstRowLastColumn="0" w:lastRowFirstColumn="0" w:lastRowLastColumn="0"/>
+              <w:rPr>
+                <w:i/>
+                <w:color w:val="auto"/>
+                <w:lang w:val="en-US"/>
+              </w:rPr>
+            </w:pPr>
+            <w:r>
+              <w:rPr>
+                <w:i/>
+                <w:color w:val="auto"/>
+                <w:lang w:val="en-US"/>
+              </w:rPr>
+              <w:t>true | false</w:t>
+            </w:r>
+          </w:p>
+        </w:tc>
+        <w:tc>
+          <w:tcPr>
+            <w:tcW w:w="5431" w:type="dxa"/>
+            <w:tcBorders>
+              <w:top w:val="nil"/>
+              <w:bottom w:val="nil"/>
+            </w:tcBorders>
+          </w:tcPr>
+          <w:p>
+            <w:pPr>
+              <w:cnfStyle w:val="000000000000" w:firstRow="0" w:lastRow="0" w:firstColumn="0" w:lastColumn="0" w:oddVBand="0" w:evenVBand="0" w:oddHBand="0" w:evenHBand="0" w:firstRowFirstColumn="0" w:firstRowLastColumn="0" w:lastRowFirstColumn="0" w:lastRowLastColumn="0"/>
+              <w:rPr>
+                <w:color w:val="auto"/>
+              </w:rPr>
+            </w:pPr>
+            <w:r>
+              <w:rPr>
+                <w:color w:val="auto"/>
+              </w:rPr>
+              <w:t>Deaktivierung von signierten Kommandos.</w:t>
+            </w:r>
+          </w:p>
+          <w:p>
+            <w:pPr>
+              <w:cnfStyle w:val="000000000000" w:firstRow="0" w:lastRow="0" w:firstColumn="0" w:lastColumn="0" w:oddVBand="0" w:evenVBand="0" w:oddHBand="0" w:evenHBand="0" w:firstRowFirstColumn="0" w:firstRowLastColumn="0" w:lastRowFirstColumn="0" w:lastRowLastColumn="0"/>
+              <w:rPr>
+                <w:color w:val="auto"/>
+              </w:rPr>
+            </w:pPr>
+            <w:r>
+              <w:rPr>
+                <w:rStyle w:val="Strong"/>
+                <w:rFonts w:ascii="Century Gothic" w:hAnsi="Century Gothic"/>
+                <w:color w:val="auto"/>
+              </w:rPr>
+              <w:t>Default:</w:t>
+            </w:r>
+            <w:r>
+              <w:rPr>
+                <w:color w:val="auto"/>
+              </w:rPr>
+              <w:t xml:space="preserve"> false</w:t>
+            </w:r>
+          </w:p>
+        </w:tc>
+      </w:tr>
+      <w:tr>
+        <w:trPr>
+          <w:cnfStyle w:val="000000010000" w:firstRow="0" w:lastRow="0" w:firstColumn="0" w:lastColumn="0" w:oddVBand="0" w:evenVBand="0" w:oddHBand="0" w:evenHBand="1" w:firstRowFirstColumn="0" w:firstRowLastColumn="0" w:lastRowFirstColumn="0" w:lastRowLastColumn="0"/>
+        </w:trPr>
+        <w:tc>
+          <w:tcPr>
+            <w:cnfStyle w:val="001000000000" w:firstRow="0" w:lastRow="0" w:firstColumn="1" w:lastColumn="0" w:oddVBand="0" w:evenVBand="0" w:oddHBand="0" w:evenHBand="0" w:firstRowFirstColumn="0" w:firstRowLastColumn="0" w:lastRowFirstColumn="0" w:lastRowLastColumn="0"/>
+            <w:tcW w:w="2019" w:type="dxa"/>
+            <w:tcBorders>
+              <w:top w:val="nil"/>
+              <w:bottom w:val="nil"/>
+            </w:tcBorders>
+          </w:tcPr>
+          <w:p>
+            <w:pPr>
+              <w:rPr>
+                <w:color w:val="auto"/>
+                <w:lang w:val="en-US"/>
+              </w:rPr>
+            </w:pPr>
+            <w:r>
+              <w:rPr>
+                <w:color w:val="auto"/>
+                <w:lang w:val="en-US"/>
+              </w:rPr>
+              <w:t>sl20.debug.signed.result.required</w:t>
+            </w:r>
+          </w:p>
+          <w:p>
+            <w:pPr>
+              <w:rPr>
+                <w:color w:val="auto"/>
+                <w:lang w:val="en-US"/>
+              </w:rPr>
+            </w:pPr>
+          </w:p>
+        </w:tc>
+        <w:tc>
+          <w:tcPr>
+            <w:tcW w:w="2909" w:type="dxa"/>
+            <w:tcBorders>
+              <w:top w:val="nil"/>
+              <w:bottom w:val="nil"/>
+            </w:tcBorders>
+          </w:tcPr>
+          <w:p>
+            <w:pPr>
+              <w:cnfStyle w:val="000000010000" w:firstRow="0" w:lastRow="0" w:firstColumn="0" w:lastColumn="0" w:oddVBand="0" w:evenVBand="0" w:oddHBand="0" w:evenHBand="1" w:firstRowFirstColumn="0" w:firstRowLastColumn="0" w:lastRowFirstColumn="0" w:lastRowLastColumn="0"/>
+              <w:rPr>
+                <w:i/>
+                <w:color w:val="auto"/>
+                <w:lang w:val="en-US"/>
+              </w:rPr>
+            </w:pPr>
+            <w:r>
+              <w:rPr>
+                <w:i/>
+                <w:color w:val="auto"/>
+                <w:lang w:val="en-US"/>
+              </w:rPr>
+              <w:t>true | false</w:t>
+            </w:r>
+          </w:p>
+        </w:tc>
+        <w:tc>
+          <w:tcPr>
+            <w:tcW w:w="5431" w:type="dxa"/>
+            <w:tcBorders>
+              <w:top w:val="nil"/>
+              <w:bottom w:val="nil"/>
+            </w:tcBorders>
+          </w:tcPr>
+          <w:p>
+            <w:pPr>
+              <w:cnfStyle w:val="000000010000" w:firstRow="0" w:lastRow="0" w:firstColumn="0" w:lastColumn="0" w:oddVBand="0" w:evenVBand="0" w:oddHBand="0" w:evenHBand="1" w:firstRowFirstColumn="0" w:firstRowLastColumn="0" w:lastRowFirstColumn="0" w:lastRowLastColumn="0"/>
+              <w:rPr>
+                <w:color w:val="auto"/>
+              </w:rPr>
+            </w:pPr>
+            <w:r>
+              <w:rPr>
+                <w:color w:val="auto"/>
+              </w:rPr>
+              <w:t>Deaktivierung von verpflichtend signierten Kommandos.</w:t>
+            </w:r>
+          </w:p>
+          <w:p>
+            <w:pPr>
+              <w:cnfStyle w:val="000000010000" w:firstRow="0" w:lastRow="0" w:firstColumn="0" w:lastColumn="0" w:oddVBand="0" w:evenVBand="0" w:oddHBand="0" w:evenHBand="1" w:firstRowFirstColumn="0" w:firstRowLastColumn="0" w:lastRowFirstColumn="0" w:lastRowLastColumn="0"/>
+              <w:rPr>
+                <w:color w:val="auto"/>
+              </w:rPr>
+            </w:pPr>
+            <w:r>
+              <w:rPr>
+                <w:rStyle w:val="Strong"/>
+                <w:rFonts w:ascii="Century Gothic" w:hAnsi="Century Gothic"/>
+                <w:color w:val="auto"/>
+              </w:rPr>
+              <w:t>Default:</w:t>
+            </w:r>
+            <w:r>
+              <w:rPr>
+                <w:color w:val="auto"/>
+              </w:rPr>
+              <w:t xml:space="preserve"> false</w:t>
+            </w:r>
+          </w:p>
+        </w:tc>
+      </w:tr>
+      <w:tr>
+        <w:tc>
+          <w:tcPr>
+            <w:cnfStyle w:val="001000000000" w:firstRow="0" w:lastRow="0" w:firstColumn="1" w:lastColumn="0" w:oddVBand="0" w:evenVBand="0" w:oddHBand="0" w:evenHBand="0" w:firstRowFirstColumn="0" w:firstRowLastColumn="0" w:lastRowFirstColumn="0" w:lastRowLastColumn="0"/>
+            <w:tcW w:w="2019" w:type="dxa"/>
+            <w:tcBorders>
+              <w:top w:val="nil"/>
+              <w:bottom w:val="nil"/>
+            </w:tcBorders>
+          </w:tcPr>
+          <w:p>
+            <w:pPr>
+              <w:rPr>
+                <w:color w:val="auto"/>
+              </w:rPr>
+            </w:pPr>
+            <w:r>
+              <w:rPr>
+                <w:color w:val="auto"/>
+                <w:lang w:val="en-US"/>
+              </w:rPr>
+              <w:t>sl20.debug.encryption.enabl</w:t>
+            </w:r>
+            <w:r>
+              <w:rPr>
+                <w:color w:val="auto"/>
+              </w:rPr>
+              <w:t>ed</w:t>
+            </w:r>
+          </w:p>
+          <w:p>
+            <w:pPr>
+              <w:rPr>
+                <w:color w:val="auto"/>
+                <w:lang w:val="en-US"/>
+              </w:rPr>
+            </w:pPr>
+          </w:p>
+        </w:tc>
+        <w:tc>
+          <w:tcPr>
+            <w:tcW w:w="2909" w:type="dxa"/>
+            <w:tcBorders>
+              <w:top w:val="nil"/>
+              <w:bottom w:val="nil"/>
+            </w:tcBorders>
+          </w:tcPr>
+          <w:p>
+            <w:pPr>
+              <w:cnfStyle w:val="000000000000" w:firstRow="0" w:lastRow="0" w:firstColumn="0" w:lastColumn="0" w:oddVBand="0" w:evenVBand="0" w:oddHBand="0" w:evenHBand="0" w:firstRowFirstColumn="0" w:firstRowLastColumn="0" w:lastRowFirstColumn="0" w:lastRowLastColumn="0"/>
+              <w:rPr>
+                <w:i/>
+                <w:color w:val="auto"/>
+                <w:lang w:val="en-US"/>
+              </w:rPr>
+            </w:pPr>
+            <w:r>
+              <w:rPr>
+                <w:i/>
+                <w:color w:val="auto"/>
+              </w:rPr>
+              <w:t>true | false</w:t>
+            </w:r>
+          </w:p>
+        </w:tc>
+        <w:tc>
+          <w:tcPr>
+            <w:tcW w:w="5431" w:type="dxa"/>
+            <w:tcBorders>
+              <w:top w:val="nil"/>
+              <w:bottom w:val="nil"/>
+            </w:tcBorders>
+          </w:tcPr>
+          <w:p>
+            <w:pPr>
+              <w:cnfStyle w:val="000000000000" w:firstRow="0" w:lastRow="0" w:firstColumn="0" w:lastColumn="0" w:oddVBand="0" w:evenVBand="0" w:oddHBand="0" w:evenHBand="0" w:firstRowFirstColumn="0" w:firstRowLastColumn="0" w:lastRowFirstColumn="0" w:lastRowLastColumn="0"/>
+              <w:rPr>
+                <w:color w:val="auto"/>
+                <w:sz w:val="24"/>
+                <w:szCs w:val="24"/>
+              </w:rPr>
+            </w:pPr>
+            <w:r>
+              <w:rPr>
+                <w:color w:val="auto"/>
+              </w:rPr>
+              <w:t>Deaktivierung von Verschlüsselung, wodurch signierte Kommandos Schlüsselmaterial zur Verschlüsselung beinhalten.</w:t>
+            </w:r>
+          </w:p>
+          <w:p>
+            <w:pPr>
+              <w:cnfStyle w:val="000000000000" w:firstRow="0" w:lastRow="0" w:firstColumn="0" w:lastColumn="0" w:oddVBand="0" w:evenVBand="0" w:oddHBand="0" w:evenHBand="0" w:firstRowFirstColumn="0" w:firstRowLastColumn="0" w:lastRowFirstColumn="0" w:lastRowLastColumn="0"/>
+              <w:rPr>
+                <w:color w:val="auto"/>
+              </w:rPr>
+            </w:pPr>
+            <w:r>
+              <w:rPr>
+                <w:rStyle w:val="Strong"/>
+                <w:rFonts w:ascii="Century Gothic" w:hAnsi="Century Gothic"/>
+                <w:color w:val="auto"/>
+              </w:rPr>
+              <w:t>Default:</w:t>
+            </w:r>
+            <w:r>
+              <w:rPr>
+                <w:color w:val="auto"/>
+              </w:rPr>
+              <w:t>false</w:t>
+            </w:r>
+          </w:p>
+        </w:tc>
+      </w:tr>
+      <w:tr>
+        <w:trPr>
+          <w:cnfStyle w:val="000000010000" w:firstRow="0" w:lastRow="0" w:firstColumn="0" w:lastColumn="0" w:oddVBand="0" w:evenVBand="0" w:oddHBand="0" w:evenHBand="1" w:firstRowFirstColumn="0" w:firstRowLastColumn="0" w:lastRowFirstColumn="0" w:lastRowLastColumn="0"/>
+        </w:trPr>
+        <w:tc>
+          <w:tcPr>
+            <w:cnfStyle w:val="001000000000" w:firstRow="0" w:lastRow="0" w:firstColumn="1" w:lastColumn="0" w:oddVBand="0" w:evenVBand="0" w:oddHBand="0" w:evenHBand="0" w:firstRowFirstColumn="0" w:firstRowLastColumn="0" w:lastRowFirstColumn="0" w:lastRowLastColumn="0"/>
+            <w:tcW w:w="2019" w:type="dxa"/>
+            <w:tcBorders>
+              <w:top w:val="nil"/>
+              <w:bottom w:val="nil"/>
+            </w:tcBorders>
+          </w:tcPr>
+          <w:p>
+            <w:pPr>
+              <w:rPr>
+                <w:color w:val="auto"/>
+              </w:rPr>
+            </w:pPr>
+            <w:r>
+              <w:rPr>
+                <w:color w:val="auto"/>
+              </w:rPr>
+              <w:t>sl20.debug.encryption.required</w:t>
+            </w:r>
+          </w:p>
+          <w:p>
+            <w:pPr>
+              <w:rPr>
+                <w:color w:val="auto"/>
+                <w:lang w:val="en-US"/>
+              </w:rPr>
+            </w:pPr>
+          </w:p>
+        </w:tc>
+        <w:tc>
+          <w:tcPr>
+            <w:tcW w:w="2909" w:type="dxa"/>
+            <w:tcBorders>
+              <w:top w:val="nil"/>
+              <w:bottom w:val="nil"/>
+            </w:tcBorders>
+          </w:tcPr>
+          <w:p>
+            <w:pPr>
+              <w:cnfStyle w:val="000000010000" w:firstRow="0" w:lastRow="0" w:firstColumn="0" w:lastColumn="0" w:oddVBand="0" w:evenVBand="0" w:oddHBand="0" w:evenHBand="1" w:firstRowFirstColumn="0" w:firstRowLastColumn="0" w:lastRowFirstColumn="0" w:lastRowLastColumn="0"/>
+              <w:rPr>
+                <w:i/>
+                <w:color w:val="auto"/>
+                <w:lang w:val="en-US"/>
+              </w:rPr>
+            </w:pPr>
+            <w:r>
+              <w:rPr>
+                <w:i/>
+                <w:color w:val="auto"/>
+              </w:rPr>
+              <w:t>true | false</w:t>
+            </w:r>
+          </w:p>
+        </w:tc>
+        <w:tc>
+          <w:tcPr>
+            <w:tcW w:w="5431" w:type="dxa"/>
+            <w:tcBorders>
+              <w:top w:val="nil"/>
+              <w:bottom w:val="nil"/>
+            </w:tcBorders>
+          </w:tcPr>
+          <w:p>
+            <w:pPr>
+              <w:cnfStyle w:val="000000010000" w:firstRow="0" w:lastRow="0" w:firstColumn="0" w:lastColumn="0" w:oddVBand="0" w:evenVBand="0" w:oddHBand="0" w:evenHBand="1" w:firstRowFirstColumn="0" w:firstRowLastColumn="0" w:lastRowFirstColumn="0" w:lastRowLastColumn="0"/>
+              <w:rPr>
+                <w:rFonts w:ascii="Century Gothic" w:hAnsi="Century Gothic"/>
+                <w:color w:val="auto"/>
+                <w:sz w:val="24"/>
+                <w:szCs w:val="24"/>
+              </w:rPr>
+            </w:pPr>
+            <w:r>
+              <w:rPr>
+                <w:rFonts w:ascii="Century Gothic" w:hAnsi="Century Gothic"/>
+                <w:color w:val="auto"/>
+              </w:rPr>
+              <w:t xml:space="preserve">Deaktivierung von verpflichtender Verschlüsselung. </w:t>
+            </w:r>
+          </w:p>
+          <w:p>
+            <w:pPr>
+              <w:cnfStyle w:val="000000010000" w:firstRow="0" w:lastRow="0" w:firstColumn="0" w:lastColumn="0" w:oddVBand="0" w:evenVBand="0" w:oddHBand="0" w:evenHBand="1" w:firstRowFirstColumn="0" w:firstRowLastColumn="0" w:lastRowFirstColumn="0" w:lastRowLastColumn="0"/>
+              <w:rPr>
+                <w:rFonts w:ascii="Century Gothic" w:hAnsi="Century Gothic"/>
+                <w:color w:val="auto"/>
+              </w:rPr>
+            </w:pPr>
+            <w:r>
+              <w:rPr>
+                <w:rStyle w:val="Strong"/>
+                <w:rFonts w:ascii="Century Gothic" w:hAnsi="Century Gothic"/>
+                <w:color w:val="auto"/>
+              </w:rPr>
+              <w:t>Default:</w:t>
+            </w:r>
+            <w:r>
+              <w:rPr>
+                <w:rFonts w:ascii="Century Gothic" w:hAnsi="Century Gothic"/>
+                <w:color w:val="auto"/>
+              </w:rPr>
+              <w:t>false</w:t>
             </w:r>
           </w:p>
         </w:tc>
@@ -3605,7 +5211,7 @@
       <w:r>
         <w:t>ten der CSV Einträge sind wie folgt zu interpretieren:</w:t>
       </w:r>
-      <w:bookmarkStart w:id="7" w:name="_Toc396214480"/>
+      <w:bookmarkStart w:id="6" w:name="_Toc396214480"/>
     </w:p>
     <w:p>
       <w:pPr>
@@ -3676,7 +5282,6 @@
         </w:numPr>
       </w:pPr>
       <w:r>
-        <w:lastRenderedPageBreak/>
         <w:t>Dateigröße</w:t>
       </w:r>
     </w:p>
@@ -3689,6 +5294,7 @@
         </w:numPr>
       </w:pPr>
       <w:r>
+        <w:lastRenderedPageBreak/>
         <w:t>User-Agent des Client</w:t>
       </w:r>
     </w:p>
@@ -3747,7 +5353,7 @@
       <w:r>
         <w:t>Kommunikation</w:t>
       </w:r>
-      <w:bookmarkEnd w:id="7"/>
+      <w:bookmarkEnd w:id="6"/>
     </w:p>
     <w:p>
       <w:r>
@@ -3768,20 +5374,8 @@
       </w:r>
     </w:p>
     <w:p>
-      <w:pPr>
-        <w:cnfStyle w:val="001000010000" w:firstRow="0" w:lastRow="0" w:firstColumn="1" w:lastColumn="0" w:oddVBand="0" w:evenVBand="0" w:oddHBand="0" w:evenHBand="1" w:firstRowFirstColumn="0" w:firstRowLastColumn="0" w:lastRowFirstColumn="0" w:lastRowLastColumn="0"/>
-      </w:pPr>
-      <w:r>
-        <w:t>PDF-AS Web</w:t>
-      </w:r>
-      <w:r>
-        <w:t xml:space="preserve"> bietet ein Platzhalter Servlet an. Mit diesem können QR Platzhalter für PDF-AS erzeugt werden. Das Platzhalter Servlet muss explizit aktiviert werden. Dies geschieht durch den Konfigurationseintrag „</w:t>
-      </w:r>
-      <w:r>
-        <w:t>qr.placeholder.generator.enabled</w:t>
-      </w:r>
-      <w:r>
-        <w:t xml:space="preserve">“. </w:t>
+      <w:r>
+        <w:t xml:space="preserve">PDF-AS Web bietet ein Platzhalter Servlet an. Mit diesem können QR Platzhalter für PDF-AS erzeugt werden. Das Platzhalter Servlet muss explizit aktiviert werden. Dies geschieht durch den Konfigurationseintrag „qr.placeholder.generator.enabled“. </w:t>
       </w:r>
     </w:p>
     <w:p>
@@ -3807,19 +5401,10 @@
         <w:t>id</w:t>
       </w:r>
       <w:r>
-        <w:t xml:space="preserve">“: Dieser Parameter gibt an </w:t>
-      </w:r>
-      <w:r>
-        <w:t>welcher Identifier in den Platzhalter integriert werden soll</w:t>
-      </w:r>
-      <w:r>
-        <w:t>.</w:t>
-      </w:r>
-      <w:r>
-        <w:t xml:space="preserve"> Es wird jeglicher Text aktzeptiert, wobei alle Symbole außer a-z, A-Z und 0-9 durch „_“ersetzt werden.</w:t>
-      </w:r>
-      <w:r>
-        <w:t xml:space="preserve"> (</w:t>
+        <w:t>“: Dieser Parameter gibt an welcher Identifier in den Platzhalter integriert werden soll.</w:t>
+      </w:r>
+      <w:r>
+        <w:t xml:space="preserve"> Es wird jeglicher Text aktzeptiert, wobei alle Symbole außer a-z, A-Z und 0-9 durch „_“ersetzt werden. (</w:t>
       </w:r>
       <w:r>
         <w:rPr>
@@ -3849,28 +5434,12 @@
         <w:t>profile</w:t>
       </w:r>
       <w:r>
-        <w:t xml:space="preserve">“: </w:t>
-      </w:r>
-      <w:r>
-        <w:t>Dieser Parameter gibt an w</w:t>
-      </w:r>
-      <w:r>
-        <w:t xml:space="preserve">elches Signaturprofile </w:t>
-      </w:r>
-      <w:r>
-        <w:t xml:space="preserve">in den Platzhalter </w:t>
-      </w:r>
-      <w:r>
-        <w:t>kodiert</w:t>
-      </w:r>
-      <w:r>
-        <w:t xml:space="preserve"> werden soll.</w:t>
-      </w:r>
-      <w:r>
-        <w:t xml:space="preserve"> Endet der Profilname mit „_EN“ wird davon ausgegangen, dass es sich um ein englisches Profil handelt.</w:t>
-      </w:r>
-      <w:r>
-        <w:t xml:space="preserve"> (</w:t>
+        <w:t xml:space="preserve">“: Dieser Parameter gibt an welches Signaturprofile in den Platzhalter kodiert werden soll. Endet der Profilname mit </w:t>
+      </w:r>
+      <w:bookmarkStart w:id="7" w:name="_GoBack"/>
+      <w:bookmarkEnd w:id="7"/>
+      <w:r>
+        <w:t>„_EN“ wird davon ausgegangen, dass es sich um ein englisches Profil handelt. (</w:t>
       </w:r>
       <w:r>
         <w:rPr>
@@ -4208,14 +5777,7 @@
           <w:highlight w:val="white"/>
           <w:lang w:val="en-US"/>
         </w:rPr>
-        <w:t xml:space="preserve"># </w:t>
-      </w:r>
-      <w:r>
-        <w:rPr>
-          <w:highlight w:val="white"/>
-          <w:lang w:val="en-US"/>
-        </w:rPr>
-        <w:t>Platzhalter Generator aktiv</w:t>
+        <w:t># Platzhalter Generator aktiv</w:t>
       </w:r>
     </w:p>
     <w:p>
@@ -4229,14 +5791,9 @@
       <w:r>
         <w:rPr>
           <w:highlight w:val="white"/>
-        </w:rPr>
-        <w:t>qr.placeholder.generator.enabled</w:t>
-      </w:r>
-      <w:r>
-        <w:rPr>
-          <w:highlight w:val="white"/>
-        </w:rPr>
-        <w:t>=true</w:t>
+          <w:lang w:val="en-US"/>
+        </w:rPr>
+        <w:t>qr.placeholder.generator.enabled=true</w:t>
       </w:r>
     </w:p>
     <w:p>
@@ -4866,7 +6423,6 @@
       <w:pPr>
         <w:pStyle w:val="Preformatted"/>
         <w:rPr>
-          <w:highlight w:val="white"/>
           <w:lang w:val="en-US"/>
         </w:rPr>
       </w:pPr>
@@ -4885,17 +6441,393 @@
     </w:p>
     <w:p>
       <w:pPr>
+        <w:pStyle w:val="Preformatted"/>
+        <w:rPr>
+          <w:lang w:val="en-US"/>
+        </w:rPr>
+      </w:pPr>
+    </w:p>
+    <w:p>
+      <w:pPr>
+        <w:pStyle w:val="Preformatted"/>
+        <w:rPr>
+          <w:lang w:val="en-US"/>
+        </w:rPr>
+      </w:pPr>
+      <w:r>
+        <w:rPr>
+          <w:lang w:val="en-US"/>
+        </w:rPr>
+        <w:t># Handy Signature mit SL</w:t>
+      </w:r>
+      <w:r>
+        <w:rPr>
+          <w:lang w:val="en-US"/>
+        </w:rPr>
+        <w:t xml:space="preserve"> </w:t>
+      </w:r>
+      <w:r>
+        <w:rPr>
+          <w:lang w:val="en-US"/>
+        </w:rPr>
+        <w:t>2.0</w:t>
+      </w:r>
+    </w:p>
+    <w:p>
+      <w:pPr>
+        <w:pStyle w:val="Preformatted"/>
+        <w:rPr>
+          <w:lang w:val="en-US"/>
+        </w:rPr>
+      </w:pPr>
+    </w:p>
+    <w:p>
+      <w:pPr>
+        <w:pStyle w:val="Preformatted"/>
+        <w:rPr>
+          <w:highlight w:val="white"/>
+          <w:lang w:val="en-US"/>
+        </w:rPr>
+      </w:pPr>
+      <w:r>
+        <w:rPr>
+          <w:highlight w:val="white"/>
+          <w:lang w:val="en-US"/>
+        </w:rPr>
+        <w:t>sl20.sign.enabled=true</w:t>
+      </w:r>
+    </w:p>
+    <w:p>
+      <w:pPr>
+        <w:pStyle w:val="Preformatted"/>
+        <w:rPr>
+          <w:highlight w:val="white"/>
+          <w:lang w:val="en-US"/>
+        </w:rPr>
+      </w:pPr>
+      <w:r>
+        <w:rPr>
+          <w:highlight w:val="white"/>
+          <w:lang w:val="en-US"/>
+        </w:rPr>
+        <w:t>sl20.mobile.url=https://test1.a-trust.at/securitylayer2</w:t>
+      </w:r>
+    </w:p>
+    <w:p>
+      <w:pPr>
+        <w:pStyle w:val="Preformatted"/>
+        <w:rPr>
+          <w:highlight w:val="white"/>
+          <w:lang w:val="en-US"/>
+        </w:rPr>
+      </w:pPr>
+      <w:r>
+        <w:rPr>
+          <w:highlight w:val="white"/>
+          <w:lang w:val="en-US"/>
+        </w:rPr>
+        <w:t>sl20.keystore.file=</w:t>
+      </w:r>
+    </w:p>
+    <w:p>
+      <w:pPr>
+        <w:pStyle w:val="Preformatted"/>
+        <w:rPr>
+          <w:highlight w:val="white"/>
+          <w:lang w:val="en-US"/>
+        </w:rPr>
+      </w:pPr>
+      <w:r>
+        <w:rPr>
+          <w:highlight w:val="white"/>
+          <w:lang w:val="en-US"/>
+        </w:rPr>
+        <w:t>sl20.keystore.type=JKS</w:t>
+      </w:r>
+    </w:p>
+    <w:p>
+      <w:pPr>
+        <w:pStyle w:val="Preformatted"/>
+        <w:rPr>
+          <w:highlight w:val="white"/>
+          <w:lang w:val="en-US"/>
+        </w:rPr>
+      </w:pPr>
+      <w:r>
+        <w:rPr>
+          <w:highlight w:val="white"/>
+          <w:lang w:val="en-US"/>
+        </w:rPr>
+        <w:t>sl20.keystore.pass=</w:t>
+      </w:r>
+      <w:r>
+        <w:rPr>
+          <w:highlight w:val="white"/>
+          <w:lang w:val="en-US"/>
+        </w:rPr>
+        <w:t>****</w:t>
+      </w:r>
+    </w:p>
+    <w:p>
+      <w:pPr>
+        <w:pStyle w:val="Preformatted"/>
+        <w:rPr>
+          <w:highlight w:val="white"/>
+          <w:lang w:val="en-US"/>
+        </w:rPr>
+      </w:pPr>
+      <w:r>
+        <w:rPr>
+          <w:highlight w:val="white"/>
+          <w:lang w:val="en-US"/>
+        </w:rPr>
+        <w:t>sl20.keystore.sign.key.alias=sl20signing</w:t>
+      </w:r>
+    </w:p>
+    <w:p>
+      <w:pPr>
+        <w:pStyle w:val="Preformatted"/>
+        <w:rPr>
+          <w:highlight w:val="white"/>
+          <w:lang w:val="en-US"/>
+        </w:rPr>
+      </w:pPr>
+      <w:r>
+        <w:rPr>
+          <w:highlight w:val="white"/>
+          <w:lang w:val="en-US"/>
+        </w:rPr>
+        <w:t>sl20.keystore.sign.key.pass=</w:t>
+      </w:r>
+      <w:r>
+        <w:rPr>
+          <w:highlight w:val="white"/>
+          <w:lang w:val="en-US"/>
+        </w:rPr>
+        <w:t>****</w:t>
+      </w:r>
+    </w:p>
+    <w:p>
+      <w:pPr>
+        <w:pStyle w:val="Preformatted"/>
+        <w:rPr>
+          <w:highlight w:val="white"/>
+          <w:lang w:val="en-US"/>
+        </w:rPr>
+      </w:pPr>
+      <w:r>
+        <w:rPr>
+          <w:highlight w:val="white"/>
+          <w:lang w:val="en-US"/>
+        </w:rPr>
+        <w:t>sl20.keystore.enc.key.alias=sl20encryption</w:t>
+      </w:r>
+    </w:p>
+    <w:p>
+      <w:pPr>
+        <w:pStyle w:val="Preformatted"/>
+        <w:rPr>
+          <w:highlight w:val="white"/>
+          <w:lang w:val="en-US"/>
+        </w:rPr>
+      </w:pPr>
+      <w:r>
+        <w:rPr>
+          <w:highlight w:val="white"/>
+          <w:lang w:val="en-US"/>
+        </w:rPr>
+        <w:t>sl20.keystore.enc.key.pass=</w:t>
+      </w:r>
+      <w:r>
+        <w:rPr>
+          <w:highlight w:val="white"/>
+          <w:lang w:val="en-US"/>
+        </w:rPr>
+        <w:t>****</w:t>
+      </w:r>
+    </w:p>
+    <w:p>
+      <w:pPr>
+        <w:pStyle w:val="Preformatted"/>
+        <w:rPr>
+          <w:highlight w:val="white"/>
+          <w:lang w:val="en-US"/>
+        </w:rPr>
+      </w:pPr>
+      <w:r>
+        <w:rPr>
+          <w:highlight w:val="white"/>
+          <w:lang w:val="en-US"/>
+        </w:rPr>
+        <w:t>sl20.debug.validation.disable=</w:t>
+      </w:r>
+      <w:r>
+        <w:rPr>
+          <w:highlight w:val="white"/>
+          <w:lang w:val="en-US"/>
+        </w:rPr>
+        <w:t>false</w:t>
+      </w:r>
+    </w:p>
+    <w:p>
+      <w:pPr>
+        <w:pStyle w:val="Preformatted"/>
+        <w:rPr>
+          <w:highlight w:val="white"/>
+          <w:lang w:val="en-US"/>
+        </w:rPr>
+      </w:pPr>
+      <w:r>
+        <w:rPr>
+          <w:highlight w:val="white"/>
+          <w:lang w:val="en-US"/>
+        </w:rPr>
+        <w:t>sl20.debug.signed.result.enabled=false</w:t>
+      </w:r>
+    </w:p>
+    <w:p>
+      <w:pPr>
+        <w:pStyle w:val="Preformatted"/>
+        <w:rPr>
+          <w:highlight w:val="white"/>
+          <w:lang w:val="en-US"/>
+        </w:rPr>
+      </w:pPr>
+      <w:r>
+        <w:rPr>
+          <w:highlight w:val="white"/>
+          <w:lang w:val="en-US"/>
+        </w:rPr>
+        <w:t>sl20.debug.signed.result.required=false</w:t>
+      </w:r>
+    </w:p>
+    <w:p>
+      <w:pPr>
+        <w:pStyle w:val="Preformatted"/>
+        <w:rPr>
+          <w:highlight w:val="white"/>
+          <w:lang w:val="en-US"/>
+        </w:rPr>
+      </w:pPr>
+      <w:r>
+        <w:rPr>
+          <w:highlight w:val="white"/>
+          <w:lang w:val="en-US"/>
+        </w:rPr>
+        <w:t>sl20.debug.encryption.enabled=false</w:t>
+      </w:r>
+    </w:p>
+    <w:p>
+      <w:pPr>
+        <w:pStyle w:val="Preformatted"/>
+        <w:rPr>
+          <w:highlight w:val="white"/>
+          <w:lang w:val="en-US"/>
+        </w:rPr>
+      </w:pPr>
+      <w:r>
+        <w:rPr>
+          <w:highlight w:val="white"/>
+          <w:lang w:val="en-US"/>
+        </w:rPr>
+        <w:t>sl20.debug.encryption.required=false</w:t>
+      </w:r>
+    </w:p>
+    <w:p>
+      <w:pPr>
         <w:pStyle w:val="Tabellen"/>
         <w:rPr>
           <w:lang w:val="en-US"/>
         </w:rPr>
       </w:pPr>
-      <w:r>
-        <w:rPr>
-          <w:lang w:val="en-US"/>
-        </w:rPr>
-        <w:br w:type="page"/>
-      </w:r>
+    </w:p>
+    <w:p>
+      <w:pPr>
+        <w:pStyle w:val="Tabellen"/>
+        <w:rPr>
+          <w:lang w:val="en-US"/>
+        </w:rPr>
+      </w:pPr>
+    </w:p>
+    <w:p>
+      <w:pPr>
+        <w:pStyle w:val="Tabellen"/>
+        <w:rPr>
+          <w:lang w:val="en-US"/>
+        </w:rPr>
+      </w:pPr>
+    </w:p>
+    <w:p>
+      <w:pPr>
+        <w:pStyle w:val="Tabellen"/>
+        <w:rPr>
+          <w:lang w:val="en-US"/>
+        </w:rPr>
+      </w:pPr>
+    </w:p>
+    <w:p>
+      <w:pPr>
+        <w:pStyle w:val="Tabellen"/>
+        <w:rPr>
+          <w:lang w:val="en-US"/>
+        </w:rPr>
+      </w:pPr>
+    </w:p>
+    <w:p>
+      <w:pPr>
+        <w:pStyle w:val="Tabellen"/>
+        <w:rPr>
+          <w:lang w:val="en-US"/>
+        </w:rPr>
+      </w:pPr>
+    </w:p>
+    <w:p>
+      <w:pPr>
+        <w:pStyle w:val="Tabellen"/>
+        <w:rPr>
+          <w:lang w:val="en-US"/>
+        </w:rPr>
+      </w:pPr>
+    </w:p>
+    <w:p>
+      <w:pPr>
+        <w:pStyle w:val="Tabellen"/>
+        <w:rPr>
+          <w:lang w:val="en-US"/>
+        </w:rPr>
+      </w:pPr>
+    </w:p>
+    <w:p>
+      <w:pPr>
+        <w:pStyle w:val="Tabellen"/>
+        <w:rPr>
+          <w:lang w:val="en-US"/>
+        </w:rPr>
+      </w:pPr>
+    </w:p>
+    <w:p>
+      <w:pPr>
+        <w:pStyle w:val="Tabellen"/>
+        <w:rPr>
+          <w:lang w:val="en-US"/>
+        </w:rPr>
+      </w:pPr>
+    </w:p>
+    <w:p>
+      <w:pPr>
+        <w:pStyle w:val="Tabellen"/>
+        <w:rPr>
+          <w:lang w:val="en-US"/>
+        </w:rPr>
+      </w:pPr>
+    </w:p>
+    <w:p>
+      <w:pPr>
+        <w:pStyle w:val="Tabellen"/>
+        <w:rPr>
+          <w:lang w:val="en-US"/>
+        </w:rPr>
+      </w:pPr>
     </w:p>
     <w:p>
       <w:pPr>
@@ -5477,6 +7409,7 @@
             <w:tcW w:w="1242" w:type="dxa"/>
             <w:tcBorders>
               <w:top w:val="nil"/>
+              <w:bottom w:val="nil"/>
             </w:tcBorders>
           </w:tcPr>
           <w:p>
@@ -5490,6 +7423,7 @@
             <w:tcW w:w="1701" w:type="dxa"/>
             <w:tcBorders>
               <w:top w:val="nil"/>
+              <w:bottom w:val="nil"/>
             </w:tcBorders>
           </w:tcPr>
           <w:p>
@@ -5506,6 +7440,7 @@
             <w:tcW w:w="2410" w:type="dxa"/>
             <w:tcBorders>
               <w:top w:val="nil"/>
+              <w:bottom w:val="nil"/>
             </w:tcBorders>
           </w:tcPr>
           <w:p>
@@ -5522,6 +7457,7 @@
             <w:tcW w:w="3787" w:type="dxa"/>
             <w:tcBorders>
               <w:top w:val="nil"/>
+              <w:bottom w:val="nil"/>
             </w:tcBorders>
           </w:tcPr>
           <w:p>
@@ -5530,6 +7466,73 @@
             </w:pPr>
             <w:r>
               <w:t>Platzhhalter Servlet</w:t>
+            </w:r>
+          </w:p>
+        </w:tc>
+      </w:tr>
+      <w:tr>
+        <w:trPr>
+          <w:cnfStyle w:val="000000010000" w:firstRow="0" w:lastRow="0" w:firstColumn="0" w:lastColumn="0" w:oddVBand="0" w:evenVBand="0" w:oddHBand="0" w:evenHBand="1" w:firstRowFirstColumn="0" w:firstRowLastColumn="0" w:lastRowFirstColumn="0" w:lastRowLastColumn="0"/>
+        </w:trPr>
+        <w:tc>
+          <w:tcPr>
+            <w:cnfStyle w:val="001000000000" w:firstRow="0" w:lastRow="0" w:firstColumn="1" w:lastColumn="0" w:oddVBand="0" w:evenVBand="0" w:oddHBand="0" w:evenHBand="0" w:firstRowFirstColumn="0" w:firstRowLastColumn="0" w:lastRowFirstColumn="0" w:lastRowLastColumn="0"/>
+            <w:tcW w:w="1242" w:type="dxa"/>
+            <w:tcBorders>
+              <w:top w:val="nil"/>
+            </w:tcBorders>
+          </w:tcPr>
+          <w:p>
+            <w:r>
+              <w:t>0.8</w:t>
+            </w:r>
+          </w:p>
+        </w:tc>
+        <w:tc>
+          <w:tcPr>
+            <w:tcW w:w="1701" w:type="dxa"/>
+            <w:tcBorders>
+              <w:top w:val="nil"/>
+            </w:tcBorders>
+          </w:tcPr>
+          <w:p>
+            <w:pPr>
+              <w:cnfStyle w:val="000000010000" w:firstRow="0" w:lastRow="0" w:firstColumn="0" w:lastColumn="0" w:oddVBand="0" w:evenVBand="0" w:oddHBand="0" w:evenHBand="1" w:firstRowFirstColumn="0" w:firstRowLastColumn="0" w:lastRowFirstColumn="0" w:lastRowLastColumn="0"/>
+            </w:pPr>
+            <w:r>
+              <w:t>03.12.2018</w:t>
+            </w:r>
+          </w:p>
+        </w:tc>
+        <w:tc>
+          <w:tcPr>
+            <w:tcW w:w="2410" w:type="dxa"/>
+            <w:tcBorders>
+              <w:top w:val="nil"/>
+            </w:tcBorders>
+          </w:tcPr>
+          <w:p>
+            <w:pPr>
+              <w:cnfStyle w:val="000000010000" w:firstRow="0" w:lastRow="0" w:firstColumn="0" w:lastColumn="0" w:oddVBand="0" w:evenVBand="0" w:oddHBand="0" w:evenHBand="1" w:firstRowFirstColumn="0" w:firstRowLastColumn="0" w:lastRowFirstColumn="0" w:lastRowLastColumn="0"/>
+            </w:pPr>
+            <w:r>
+              <w:t>Emina Ahmetovic</w:t>
+            </w:r>
+          </w:p>
+        </w:tc>
+        <w:tc>
+          <w:tcPr>
+            <w:tcW w:w="3787" w:type="dxa"/>
+            <w:tcBorders>
+              <w:top w:val="nil"/>
+            </w:tcBorders>
+          </w:tcPr>
+          <w:p>
+            <w:pPr>
+              <w:cnfStyle w:val="000000010000" w:firstRow="0" w:lastRow="0" w:firstColumn="0" w:lastColumn="0" w:oddVBand="0" w:evenVBand="0" w:oddHBand="0" w:evenHBand="1" w:firstRowFirstColumn="0" w:firstRowLastColumn="0" w:lastRowFirstColumn="0" w:lastRowLastColumn="0"/>
+            </w:pPr>
+            <w:r>
+              <w:t>Security Layer 2.0</w:t>
             </w:r>
           </w:p>
         </w:tc>
@@ -5571,8 +7574,8 @@
         <w:tblDescription w:val="Signature Table"/>
       </w:tblPr>
       <w:tblGrid>
-        <w:gridCol w:w="2063"/>
-        <w:gridCol w:w="7306"/>
+        <w:gridCol w:w="2038"/>
+        <w:gridCol w:w="7216"/>
       </w:tblGrid>
       <w:tr>
         <w:trPr>
@@ -5611,8 +7614,8 @@
     </w:tbl>
     <w:p/>
     <w:sectPr>
-      <w:footerReference w:type="default" r:id="rId15"/>
-      <w:footerReference w:type="first" r:id="rId16"/>
+      <w:footerReference w:type="default" r:id="rId14"/>
+      <w:footerReference w:type="first" r:id="rId15"/>
       <w:pgSz w:w="12240" w:h="15840" w:code="1"/>
       <w:pgMar w:top="1077" w:right="1225" w:bottom="1134" w:left="1701" w:header="720" w:footer="720" w:gutter="0"/>
       <w:cols w:space="720"/>
@@ -5624,7 +7627,7 @@
 </file>
 
 <file path=word/endnotes.xml><?xml version="1.0" encoding="utf-8"?>
-<w:endnotes xmlns:wpc="http://schemas.microsoft.com/office/word/2010/wordprocessingCanvas" xmlns:mc="http://schemas.openxmlformats.org/markup-compatibility/2006" xmlns:o="urn:schemas-microsoft-com:office:office" xmlns:r="http://schemas.openxmlformats.org/officeDocument/2006/relationships" xmlns:m="http://schemas.openxmlformats.org/officeDocument/2006/math" xmlns:v="urn:schemas-microsoft-com:vml" xmlns:wp14="http://schemas.microsoft.com/office/word/2010/wordprocessingDrawing" xmlns:wp="http://schemas.openxmlformats.org/drawingml/2006/wordprocessingDrawing" xmlns:w10="urn:schemas-microsoft-com:office:word" xmlns:w="http://schemas.openxmlformats.org/wordprocessingml/2006/main" xmlns:w14="http://schemas.microsoft.com/office/word/2010/wordml" xmlns:wpg="http://schemas.microsoft.com/office/word/2010/wordprocessingGroup" xmlns:wpi="http://schemas.microsoft.com/office/word/2010/wordprocessingInk" xmlns:wne="http://schemas.microsoft.com/office/word/2006/wordml" xmlns:wps="http://schemas.microsoft.com/office/word/2010/wordprocessingShape" mc:Ignorable="w14 wp14">
+<w:endnotes xmlns:wpc="http://schemas.microsoft.com/office/word/2010/wordprocessingCanvas" xmlns:cx="http://schemas.microsoft.com/office/drawing/2014/chartex" xmlns:cx1="http://schemas.microsoft.com/office/drawing/2015/9/8/chartex" xmlns:mc="http://schemas.openxmlformats.org/markup-compatibility/2006" xmlns:o="urn:schemas-microsoft-com:office:office" xmlns:r="http://schemas.openxmlformats.org/officeDocument/2006/relationships" xmlns:m="http://schemas.openxmlformats.org/officeDocument/2006/math" xmlns:v="urn:schemas-microsoft-com:vml" xmlns:wp14="http://schemas.microsoft.com/office/word/2010/wordprocessingDrawing" xmlns:wp="http://schemas.openxmlformats.org/drawingml/2006/wordprocessingDrawing" xmlns:w10="urn:schemas-microsoft-com:office:word" xmlns:w="http://schemas.openxmlformats.org/wordprocessingml/2006/main" xmlns:w14="http://schemas.microsoft.com/office/word/2010/wordml" xmlns:w15="http://schemas.microsoft.com/office/word/2012/wordml" xmlns:w16se="http://schemas.microsoft.com/office/word/2015/wordml/symex" xmlns:wpg="http://schemas.microsoft.com/office/word/2010/wordprocessingGroup" xmlns:wpi="http://schemas.microsoft.com/office/word/2010/wordprocessingInk" xmlns:wne="http://schemas.microsoft.com/office/word/2006/wordml" xmlns:wps="http://schemas.microsoft.com/office/word/2010/wordprocessingShape" mc:Ignorable="w14 w15 w16se wp14">
   <w:endnote w:type="separator" w:id="-1">
     <w:p>
       <w:r>
@@ -5643,7 +7646,7 @@
 </file>
 
 <file path=word/footer1.xml><?xml version="1.0" encoding="utf-8"?>
-<w:ftr xmlns:wpc="http://schemas.microsoft.com/office/word/2010/wordprocessingCanvas" xmlns:mc="http://schemas.openxmlformats.org/markup-compatibility/2006" xmlns:o="urn:schemas-microsoft-com:office:office" xmlns:r="http://schemas.openxmlformats.org/officeDocument/2006/relationships" xmlns:m="http://schemas.openxmlformats.org/officeDocument/2006/math" xmlns:v="urn:schemas-microsoft-com:vml" xmlns:wp14="http://schemas.microsoft.com/office/word/2010/wordprocessingDrawing" xmlns:wp="http://schemas.openxmlformats.org/drawingml/2006/wordprocessingDrawing" xmlns:w10="urn:schemas-microsoft-com:office:word" xmlns:w="http://schemas.openxmlformats.org/wordprocessingml/2006/main" xmlns:w14="http://schemas.microsoft.com/office/word/2010/wordml" xmlns:wpg="http://schemas.microsoft.com/office/word/2010/wordprocessingGroup" xmlns:wpi="http://schemas.microsoft.com/office/word/2010/wordprocessingInk" xmlns:wne="http://schemas.microsoft.com/office/word/2006/wordml" xmlns:wps="http://schemas.microsoft.com/office/word/2010/wordprocessingShape" mc:Ignorable="w14 wp14">
+<w:ftr xmlns:wpc="http://schemas.microsoft.com/office/word/2010/wordprocessingCanvas" xmlns:cx="http://schemas.microsoft.com/office/drawing/2014/chartex" xmlns:cx1="http://schemas.microsoft.com/office/drawing/2015/9/8/chartex" xmlns:mc="http://schemas.openxmlformats.org/markup-compatibility/2006" xmlns:o="urn:schemas-microsoft-com:office:office" xmlns:r="http://schemas.openxmlformats.org/officeDocument/2006/relationships" xmlns:m="http://schemas.openxmlformats.org/officeDocument/2006/math" xmlns:v="urn:schemas-microsoft-com:vml" xmlns:wp14="http://schemas.microsoft.com/office/word/2010/wordprocessingDrawing" xmlns:wp="http://schemas.openxmlformats.org/drawingml/2006/wordprocessingDrawing" xmlns:w10="urn:schemas-microsoft-com:office:word" xmlns:w="http://schemas.openxmlformats.org/wordprocessingml/2006/main" xmlns:w14="http://schemas.microsoft.com/office/word/2010/wordml" xmlns:w15="http://schemas.microsoft.com/office/word/2012/wordml" xmlns:w16se="http://schemas.microsoft.com/office/word/2015/wordml/symex" xmlns:wpg="http://schemas.microsoft.com/office/word/2010/wordprocessingGroup" xmlns:wpi="http://schemas.microsoft.com/office/word/2010/wordprocessingInk" xmlns:wne="http://schemas.microsoft.com/office/word/2006/wordml" xmlns:wps="http://schemas.microsoft.com/office/word/2010/wordprocessingShape" mc:Ignorable="w14 w15 w16se wp14">
   <w:p>
     <w:pPr>
       <w:pStyle w:val="Footer"/>
@@ -5651,7 +7654,7 @@
     <w:r>
       <w:rPr>
         <w:noProof/>
-        <w:lang w:val="de-AT" w:eastAsia="de-AT"/>
+        <w:lang w:val="en-US" w:eastAsia="en-US"/>
       </w:rPr>
       <mc:AlternateContent>
         <mc:Choice Requires="wps">
@@ -5715,8 +7718,8 @@
                             <w:tblDescription w:val="Footer info"/>
                           </w:tblPr>
                           <w:tblGrid>
-                            <w:gridCol w:w="8141"/>
-                            <w:gridCol w:w="1206"/>
+                            <w:gridCol w:w="8104"/>
+                            <w:gridCol w:w="1200"/>
                           </w:tblGrid>
                           <w:tr>
                             <w:tc>
@@ -5741,12 +7744,21 @@
                                   <w:fldChar w:fldCharType="end"/>
                                 </w:r>
                                 <w:r>
+                                  <w:rPr>
+                                    <w:noProof/>
+                                  </w:rPr>
                                   <w:fldChar w:fldCharType="begin"/>
                                 </w:r>
                                 <w:r>
+                                  <w:rPr>
+                                    <w:noProof/>
+                                  </w:rPr>
                                   <w:instrText xml:space="preserve"> STYLEREF  Subtitle  \* MERGEFORMAT </w:instrText>
                                 </w:r>
                                 <w:r>
+                                  <w:rPr>
+                                    <w:noProof/>
+                                  </w:rPr>
                                   <w:fldChar w:fldCharType="separate"/>
                                 </w:r>
                                 <w:r>
@@ -5797,7 +7809,7 @@
                                   <w:rPr>
                                     <w:noProof/>
                                   </w:rPr>
-                                  <w:t>2</w:t>
+                                  <w:t>14</w:t>
                                 </w:r>
                                 <w:r>
                                   <w:rPr>
@@ -5864,7 +7876,7 @@
         </mc:Choice>
         <mc:Fallback>
           <w:pict>
-            <v:shapetype id="_x0000_t202" coordsize="21600,21600" o:spt="202" path="m,l,21600r21600,l21600,xe">
+            <v:shapetype w14:anchorId="0A2C722E" id="_x0000_t202" coordsize="21600,21600" o:spt="202" path="m,l,21600r21600,l21600,xe">
               <v:stroke joinstyle="miter"/>
               <v:path gradientshapeok="t" o:connecttype="rect"/>
             </v:shapetype>
@@ -5883,8 +7895,8 @@
                       <w:tblDescription w:val="Footer info"/>
                     </w:tblPr>
                     <w:tblGrid>
-                      <w:gridCol w:w="8141"/>
-                      <w:gridCol w:w="1206"/>
+                      <w:gridCol w:w="8104"/>
+                      <w:gridCol w:w="1200"/>
                     </w:tblGrid>
                     <w:tr>
                       <w:tc>
@@ -5909,12 +7921,21 @@
                             <w:fldChar w:fldCharType="end"/>
                           </w:r>
                           <w:r>
+                            <w:rPr>
+                              <w:noProof/>
+                            </w:rPr>
                             <w:fldChar w:fldCharType="begin"/>
                           </w:r>
                           <w:r>
+                            <w:rPr>
+                              <w:noProof/>
+                            </w:rPr>
                             <w:instrText xml:space="preserve"> STYLEREF  Subtitle  \* MERGEFORMAT </w:instrText>
                           </w:r>
                           <w:r>
+                            <w:rPr>
+                              <w:noProof/>
+                            </w:rPr>
                             <w:fldChar w:fldCharType="separate"/>
                           </w:r>
                           <w:r>
@@ -5965,7 +7986,7 @@
                             <w:rPr>
                               <w:noProof/>
                             </w:rPr>
-                            <w:t>2</w:t>
+                            <w:t>14</w:t>
                           </w:r>
                           <w:r>
                             <w:rPr>
@@ -6023,7 +8044,7 @@
 </file>
 
 <file path=word/footer2.xml><?xml version="1.0" encoding="utf-8"?>
-<w:ftr xmlns:wpc="http://schemas.microsoft.com/office/word/2010/wordprocessingCanvas" xmlns:mc="http://schemas.openxmlformats.org/markup-compatibility/2006" xmlns:o="urn:schemas-microsoft-com:office:office" xmlns:r="http://schemas.openxmlformats.org/officeDocument/2006/relationships" xmlns:m="http://schemas.openxmlformats.org/officeDocument/2006/math" xmlns:v="urn:schemas-microsoft-com:vml" xmlns:wp14="http://schemas.microsoft.com/office/word/2010/wordprocessingDrawing" xmlns:wp="http://schemas.openxmlformats.org/drawingml/2006/wordprocessingDrawing" xmlns:w10="urn:schemas-microsoft-com:office:word" xmlns:w="http://schemas.openxmlformats.org/wordprocessingml/2006/main" xmlns:w14="http://schemas.microsoft.com/office/word/2010/wordml" xmlns:wpg="http://schemas.microsoft.com/office/word/2010/wordprocessingGroup" xmlns:wpi="http://schemas.microsoft.com/office/word/2010/wordprocessingInk" xmlns:wne="http://schemas.microsoft.com/office/word/2006/wordml" xmlns:wps="http://schemas.microsoft.com/office/word/2010/wordprocessingShape" mc:Ignorable="w14 wp14">
+<w:ftr xmlns:wpc="http://schemas.microsoft.com/office/word/2010/wordprocessingCanvas" xmlns:cx="http://schemas.microsoft.com/office/drawing/2014/chartex" xmlns:cx1="http://schemas.microsoft.com/office/drawing/2015/9/8/chartex" xmlns:mc="http://schemas.openxmlformats.org/markup-compatibility/2006" xmlns:o="urn:schemas-microsoft-com:office:office" xmlns:r="http://schemas.openxmlformats.org/officeDocument/2006/relationships" xmlns:m="http://schemas.openxmlformats.org/officeDocument/2006/math" xmlns:v="urn:schemas-microsoft-com:vml" xmlns:wp14="http://schemas.microsoft.com/office/word/2010/wordprocessingDrawing" xmlns:wp="http://schemas.openxmlformats.org/drawingml/2006/wordprocessingDrawing" xmlns:w10="urn:schemas-microsoft-com:office:word" xmlns:w="http://schemas.openxmlformats.org/wordprocessingml/2006/main" xmlns:w14="http://schemas.microsoft.com/office/word/2010/wordml" xmlns:w15="http://schemas.microsoft.com/office/word/2012/wordml" xmlns:w16se="http://schemas.microsoft.com/office/word/2015/wordml/symex" xmlns:wpg="http://schemas.microsoft.com/office/word/2010/wordprocessingGroup" xmlns:wpi="http://schemas.microsoft.com/office/word/2010/wordprocessingInk" xmlns:wne="http://schemas.microsoft.com/office/word/2006/wordml" xmlns:wps="http://schemas.microsoft.com/office/word/2010/wordprocessingShape" mc:Ignorable="w14 w15 w16se wp14">
   <w:p>
     <w:pPr>
       <w:pStyle w:val="Footer"/>
@@ -6075,13 +8096,23 @@
               <w:szCs w:val="18"/>
             </w:rPr>
           </w:pPr>
+          <w:proofErr w:type="spellStart"/>
           <w:r>
             <w:rPr>
               <w:rFonts w:asciiTheme="majorHAnsi" w:hAnsiTheme="majorHAnsi"/>
               <w:sz w:val="18"/>
               <w:szCs w:val="18"/>
             </w:rPr>
-            <w:t>Inffeldgasse 16/a, A-8010 Graz</w:t>
+            <w:t>Inffeldgasse</w:t>
+          </w:r>
+          <w:proofErr w:type="spellEnd"/>
+          <w:r>
+            <w:rPr>
+              <w:rFonts w:asciiTheme="majorHAnsi" w:hAnsiTheme="majorHAnsi"/>
+              <w:sz w:val="18"/>
+              <w:szCs w:val="18"/>
+            </w:rPr>
+            <w:t xml:space="preserve"> 16/a, A-8010 Graz</w:t>
           </w:r>
           <w:r>
             <w:rPr>
@@ -6249,7 +8280,7 @@
             <w:rPr>
               <w:noProof/>
               <w:sz w:val="32"/>
-              <w:lang w:val="de-AT" w:eastAsia="de-AT"/>
+              <w:lang w:val="en-US" w:eastAsia="en-US"/>
             </w:rPr>
             <w:drawing>
               <wp:inline distT="0" distB="0" distL="0" distR="0" wp14:anchorId="441BA62F" wp14:editId="73C33B9A">
@@ -6323,7 +8354,7 @@
               <w:noProof/>
               <w:color w:val="777777"/>
               <w:szCs w:val="18"/>
-              <w:lang w:val="de-AT" w:eastAsia="de-AT"/>
+              <w:lang w:val="en-US" w:eastAsia="en-US"/>
             </w:rPr>
             <w:drawing>
               <wp:inline distT="0" distB="0" distL="0" distR="0" wp14:anchorId="23D27DAE" wp14:editId="5D2C43EA">
@@ -6387,7 +8418,7 @@
 </file>
 
 <file path=word/footnotes.xml><?xml version="1.0" encoding="utf-8"?>
-<w:footnotes xmlns:wpc="http://schemas.microsoft.com/office/word/2010/wordprocessingCanvas" xmlns:mc="http://schemas.openxmlformats.org/markup-compatibility/2006" xmlns:o="urn:schemas-microsoft-com:office:office" xmlns:r="http://schemas.openxmlformats.org/officeDocument/2006/relationships" xmlns:m="http://schemas.openxmlformats.org/officeDocument/2006/math" xmlns:v="urn:schemas-microsoft-com:vml" xmlns:wp14="http://schemas.microsoft.com/office/word/2010/wordprocessingDrawing" xmlns:wp="http://schemas.openxmlformats.org/drawingml/2006/wordprocessingDrawing" xmlns:w10="urn:schemas-microsoft-com:office:word" xmlns:w="http://schemas.openxmlformats.org/wordprocessingml/2006/main" xmlns:w14="http://schemas.microsoft.com/office/word/2010/wordml" xmlns:wpg="http://schemas.microsoft.com/office/word/2010/wordprocessingGroup" xmlns:wpi="http://schemas.microsoft.com/office/word/2010/wordprocessingInk" xmlns:wne="http://schemas.microsoft.com/office/word/2006/wordml" xmlns:wps="http://schemas.microsoft.com/office/word/2010/wordprocessingShape" mc:Ignorable="w14 wp14">
+<w:footnotes xmlns:wpc="http://schemas.microsoft.com/office/word/2010/wordprocessingCanvas" xmlns:cx="http://schemas.microsoft.com/office/drawing/2014/chartex" xmlns:cx1="http://schemas.microsoft.com/office/drawing/2015/9/8/chartex" xmlns:mc="http://schemas.openxmlformats.org/markup-compatibility/2006" xmlns:o="urn:schemas-microsoft-com:office:office" xmlns:r="http://schemas.openxmlformats.org/officeDocument/2006/relationships" xmlns:m="http://schemas.openxmlformats.org/officeDocument/2006/math" xmlns:v="urn:schemas-microsoft-com:vml" xmlns:wp14="http://schemas.microsoft.com/office/word/2010/wordprocessingDrawing" xmlns:wp="http://schemas.openxmlformats.org/drawingml/2006/wordprocessingDrawing" xmlns:w10="urn:schemas-microsoft-com:office:word" xmlns:w="http://schemas.openxmlformats.org/wordprocessingml/2006/main" xmlns:w14="http://schemas.microsoft.com/office/word/2010/wordml" xmlns:w15="http://schemas.microsoft.com/office/word/2012/wordml" xmlns:w16se="http://schemas.microsoft.com/office/word/2015/wordml/symex" xmlns:wpg="http://schemas.microsoft.com/office/word/2010/wordprocessingGroup" xmlns:wpi="http://schemas.microsoft.com/office/word/2010/wordprocessingInk" xmlns:wne="http://schemas.microsoft.com/office/word/2006/wordml" xmlns:wps="http://schemas.microsoft.com/office/word/2010/wordprocessingShape" mc:Ignorable="w14 w15 w16se wp14">
   <w:footnote w:type="separator" w:id="-1">
     <w:p>
       <w:r>
@@ -6406,8 +8437,8 @@
 </file>
 
 <file path=word/numbering.xml><?xml version="1.0" encoding="utf-8"?>
-<w:numbering xmlns:wpc="http://schemas.microsoft.com/office/word/2010/wordprocessingCanvas" xmlns:mc="http://schemas.openxmlformats.org/markup-compatibility/2006" xmlns:o="urn:schemas-microsoft-com:office:office" xmlns:r="http://schemas.openxmlformats.org/officeDocument/2006/relationships" xmlns:m="http://schemas.openxmlformats.org/officeDocument/2006/math" xmlns:v="urn:schemas-microsoft-com:vml" xmlns:wp14="http://schemas.microsoft.com/office/word/2010/wordprocessingDrawing" xmlns:wp="http://schemas.openxmlformats.org/drawingml/2006/wordprocessingDrawing" xmlns:w10="urn:schemas-microsoft-com:office:word" xmlns:w="http://schemas.openxmlformats.org/wordprocessingml/2006/main" xmlns:w14="http://schemas.microsoft.com/office/word/2010/wordml" xmlns:wpg="http://schemas.microsoft.com/office/word/2010/wordprocessingGroup" xmlns:wpi="http://schemas.microsoft.com/office/word/2010/wordprocessingInk" xmlns:wne="http://schemas.microsoft.com/office/word/2006/wordml" xmlns:wps="http://schemas.microsoft.com/office/word/2010/wordprocessingShape" mc:Ignorable="w14 wp14">
-  <w:abstractNum w:abstractNumId="0">
+<w:numbering xmlns:wpc="http://schemas.microsoft.com/office/word/2010/wordprocessingCanvas" xmlns:cx="http://schemas.microsoft.com/office/drawing/2014/chartex" xmlns:cx1="http://schemas.microsoft.com/office/drawing/2015/9/8/chartex" xmlns:mc="http://schemas.openxmlformats.org/markup-compatibility/2006" xmlns:o="urn:schemas-microsoft-com:office:office" xmlns:r="http://schemas.openxmlformats.org/officeDocument/2006/relationships" xmlns:m="http://schemas.openxmlformats.org/officeDocument/2006/math" xmlns:v="urn:schemas-microsoft-com:vml" xmlns:wp14="http://schemas.microsoft.com/office/word/2010/wordprocessingDrawing" xmlns:wp="http://schemas.openxmlformats.org/drawingml/2006/wordprocessingDrawing" xmlns:w10="urn:schemas-microsoft-com:office:word" xmlns:w="http://schemas.openxmlformats.org/wordprocessingml/2006/main" xmlns:w14="http://schemas.microsoft.com/office/word/2010/wordml" xmlns:w15="http://schemas.microsoft.com/office/word/2012/wordml" xmlns:w16se="http://schemas.microsoft.com/office/word/2015/wordml/symex" xmlns:wpg="http://schemas.microsoft.com/office/word/2010/wordprocessingGroup" xmlns:wpi="http://schemas.microsoft.com/office/word/2010/wordprocessingInk" xmlns:wne="http://schemas.microsoft.com/office/word/2006/wordml" xmlns:wps="http://schemas.microsoft.com/office/word/2010/wordprocessingShape" mc:Ignorable="w14 w15 w16se wp14">
+  <w:abstractNum w:abstractNumId="0" w15:restartNumberingAfterBreak="0">
     <w:nsid w:val="FFFFFF89"/>
     <w:multiLevelType w:val="singleLevel"/>
     <w:tmpl w:val="2BE8B092"/>
@@ -6428,13 +8459,13 @@
       </w:rPr>
     </w:lvl>
   </w:abstractNum>
-  <w:abstractNum w:abstractNumId="1">
+  <w:abstractNum w:abstractNumId="1" w15:restartNumberingAfterBreak="0">
     <w:nsid w:val="1A1557EE"/>
     <w:multiLevelType w:val="multilevel"/>
     <w:tmpl w:val="854C4554"/>
     <w:numStyleLink w:val="Formatvorlage1"/>
   </w:abstractNum>
-  <w:abstractNum w:abstractNumId="2">
+  <w:abstractNum w:abstractNumId="2" w15:restartNumberingAfterBreak="0">
     <w:nsid w:val="1D835B5A"/>
     <w:multiLevelType w:val="hybridMultilevel"/>
     <w:tmpl w:val="1C0C43EA"/>
@@ -6547,7 +8578,7 @@
       </w:rPr>
     </w:lvl>
   </w:abstractNum>
-  <w:abstractNum w:abstractNumId="3">
+  <w:abstractNum w:abstractNumId="3" w15:restartNumberingAfterBreak="0">
     <w:nsid w:val="1DB0294B"/>
     <w:multiLevelType w:val="multilevel"/>
     <w:tmpl w:val="0407001D"/>
@@ -6633,7 +8664,7 @@
       </w:pPr>
     </w:lvl>
   </w:abstractNum>
-  <w:abstractNum w:abstractNumId="4">
+  <w:abstractNum w:abstractNumId="4" w15:restartNumberingAfterBreak="0">
     <w:nsid w:val="1DEA40E6"/>
     <w:multiLevelType w:val="hybridMultilevel"/>
     <w:tmpl w:val="182A6268"/>
@@ -6720,7 +8751,7 @@
       </w:pPr>
     </w:lvl>
   </w:abstractNum>
-  <w:abstractNum w:abstractNumId="5">
+  <w:abstractNum w:abstractNumId="5" w15:restartNumberingAfterBreak="0">
     <w:nsid w:val="2A14048D"/>
     <w:multiLevelType w:val="hybridMultilevel"/>
     <w:tmpl w:val="A792230E"/>
@@ -6833,7 +8864,7 @@
       </w:rPr>
     </w:lvl>
   </w:abstractNum>
-  <w:abstractNum w:abstractNumId="6">
+  <w:abstractNum w:abstractNumId="6" w15:restartNumberingAfterBreak="0">
     <w:nsid w:val="2D98689B"/>
     <w:multiLevelType w:val="hybridMultilevel"/>
     <w:tmpl w:val="3076A67E"/>
@@ -6922,7 +8953,7 @@
       </w:pPr>
     </w:lvl>
   </w:abstractNum>
-  <w:abstractNum w:abstractNumId="7">
+  <w:abstractNum w:abstractNumId="7" w15:restartNumberingAfterBreak="0">
     <w:nsid w:val="40B36413"/>
     <w:multiLevelType w:val="multilevel"/>
     <w:tmpl w:val="C1F08674"/>
@@ -7043,7 +9074,7 @@
       </w:rPr>
     </w:lvl>
   </w:abstractNum>
-  <w:abstractNum w:abstractNumId="8">
+  <w:abstractNum w:abstractNumId="8" w15:restartNumberingAfterBreak="0">
     <w:nsid w:val="4AE56C24"/>
     <w:multiLevelType w:val="hybridMultilevel"/>
     <w:tmpl w:val="C8B68AA6"/>
@@ -7132,7 +9163,7 @@
       </w:pPr>
     </w:lvl>
   </w:abstractNum>
-  <w:abstractNum w:abstractNumId="9">
+  <w:abstractNum w:abstractNumId="9" w15:restartNumberingAfterBreak="0">
     <w:nsid w:val="5AA545D7"/>
     <w:multiLevelType w:val="multilevel"/>
     <w:tmpl w:val="0407001D"/>
@@ -7218,7 +9249,7 @@
       </w:pPr>
     </w:lvl>
   </w:abstractNum>
-  <w:abstractNum w:abstractNumId="10">
+  <w:abstractNum w:abstractNumId="10" w15:restartNumberingAfterBreak="0">
     <w:nsid w:val="5CE90FA5"/>
     <w:multiLevelType w:val="multilevel"/>
     <w:tmpl w:val="5F6039A8"/>
@@ -7334,7 +9365,7 @@
       </w:rPr>
     </w:lvl>
   </w:abstractNum>
-  <w:abstractNum w:abstractNumId="11">
+  <w:abstractNum w:abstractNumId="11" w15:restartNumberingAfterBreak="0">
     <w:nsid w:val="63515386"/>
     <w:multiLevelType w:val="hybridMultilevel"/>
     <w:tmpl w:val="2684082C"/>
@@ -7447,7 +9478,7 @@
       </w:rPr>
     </w:lvl>
   </w:abstractNum>
-  <w:abstractNum w:abstractNumId="12">
+  <w:abstractNum w:abstractNumId="12" w15:restartNumberingAfterBreak="0">
     <w:nsid w:val="64490A82"/>
     <w:multiLevelType w:val="multilevel"/>
     <w:tmpl w:val="854C4554"/>
@@ -7562,7 +9593,7 @@
       </w:rPr>
     </w:lvl>
   </w:abstractNum>
-  <w:abstractNum w:abstractNumId="13">
+  <w:abstractNum w:abstractNumId="13" w15:restartNumberingAfterBreak="0">
     <w:nsid w:val="6B833C4F"/>
     <w:multiLevelType w:val="multilevel"/>
     <w:tmpl w:val="9AB203EC"/>
@@ -7753,7 +9784,7 @@
 </file>
 
 <file path=word/styles.xml><?xml version="1.0" encoding="utf-8"?>
-<w:styles xmlns:mc="http://schemas.openxmlformats.org/markup-compatibility/2006" xmlns:r="http://schemas.openxmlformats.org/officeDocument/2006/relationships" xmlns:w="http://schemas.openxmlformats.org/wordprocessingml/2006/main" xmlns:w14="http://schemas.microsoft.com/office/word/2010/wordml" mc:Ignorable="w14">
+<w:styles xmlns:mc="http://schemas.openxmlformats.org/markup-compatibility/2006" xmlns:r="http://schemas.openxmlformats.org/officeDocument/2006/relationships" xmlns:w="http://schemas.openxmlformats.org/wordprocessingml/2006/main" xmlns:w14="http://schemas.microsoft.com/office/word/2010/wordml" xmlns:w15="http://schemas.microsoft.com/office/word/2012/wordml" xmlns:w16se="http://schemas.microsoft.com/office/word/2015/wordml/symex" mc:Ignorable="w14 w15 w16se">
   <w:docDefaults>
     <w:rPrDefault>
       <w:rPr>
@@ -7768,147 +9799,378 @@
       </w:pPr>
     </w:pPrDefault>
   </w:docDefaults>
-  <w:latentStyles w:defLockedState="0" w:defUIPriority="99" w:defSemiHidden="1" w:defUnhideWhenUsed="1" w:defQFormat="0" w:count="267">
-    <w:lsdException w:name="Normal" w:semiHidden="0" w:uiPriority="0" w:unhideWhenUsed="0" w:qFormat="1"/>
-    <w:lsdException w:name="heading 1" w:semiHidden="0" w:uiPriority="9" w:unhideWhenUsed="0" w:qFormat="1"/>
-    <w:lsdException w:name="heading 2" w:uiPriority="9" w:qFormat="1"/>
-    <w:lsdException w:name="heading 3" w:uiPriority="9" w:qFormat="1"/>
-    <w:lsdException w:name="heading 4" w:uiPriority="9" w:qFormat="1"/>
-    <w:lsdException w:name="heading 5" w:locked="1" w:uiPriority="9"/>
-    <w:lsdException w:name="heading 6" w:locked="1" w:uiPriority="9" w:qFormat="1"/>
-    <w:lsdException w:name="heading 7" w:locked="1" w:uiPriority="9" w:qFormat="1"/>
-    <w:lsdException w:name="heading 8" w:locked="1" w:uiPriority="9" w:qFormat="1"/>
-    <w:lsdException w:name="heading 9" w:locked="1" w:uiPriority="9" w:qFormat="1"/>
-    <w:lsdException w:name="toc 1" w:uiPriority="39"/>
-    <w:lsdException w:name="toc 2" w:uiPriority="39"/>
-    <w:lsdException w:name="toc 3" w:uiPriority="39"/>
-    <w:lsdException w:name="toc 4" w:uiPriority="39"/>
-    <w:lsdException w:name="toc 5" w:uiPriority="39"/>
-    <w:lsdException w:name="toc 6" w:uiPriority="39"/>
-    <w:lsdException w:name="toc 7" w:uiPriority="39"/>
-    <w:lsdException w:name="toc 8" w:uiPriority="39"/>
-    <w:lsdException w:name="toc 9" w:uiPriority="39"/>
-    <w:lsdException w:name="footer" w:qFormat="1"/>
-    <w:lsdException w:name="caption" w:uiPriority="35" w:qFormat="1"/>
-    <w:lsdException w:name="List Bullet" w:qFormat="1"/>
-    <w:lsdException w:name="Title" w:semiHidden="0" w:uiPriority="2" w:unhideWhenUsed="0" w:qFormat="1"/>
-    <w:lsdException w:name="Closing" w:qFormat="1"/>
-    <w:lsdException w:name="Default Paragraph Font" w:uiPriority="1"/>
-    <w:lsdException w:name="Subtitle" w:semiHidden="0" w:uiPriority="11" w:unhideWhenUsed="0" w:qFormat="1"/>
-    <w:lsdException w:name="Strong" w:semiHidden="0" w:uiPriority="22" w:unhideWhenUsed="0" w:qFormat="1"/>
-    <w:lsdException w:name="Emphasis" w:semiHidden="0" w:uiPriority="20" w:unhideWhenUsed="0" w:qFormat="1"/>
-    <w:lsdException w:name="Table Grid" w:semiHidden="0" w:uiPriority="39" w:unhideWhenUsed="0"/>
-    <w:lsdException w:name="Placeholder Text" w:unhideWhenUsed="0"/>
-    <w:lsdException w:name="No Spacing" w:semiHidden="0" w:uiPriority="1" w:unhideWhenUsed="0" w:qFormat="1"/>
-    <w:lsdException w:name="Light Shading" w:semiHidden="0" w:uiPriority="60" w:unhideWhenUsed="0"/>
-    <w:lsdException w:name="Light List" w:semiHidden="0" w:uiPriority="61" w:unhideWhenUsed="0"/>
-    <w:lsdException w:name="Light Grid" w:semiHidden="0" w:uiPriority="62" w:unhideWhenUsed="0"/>
-    <w:lsdException w:name="Medium Shading 1" w:semiHidden="0" w:uiPriority="63" w:unhideWhenUsed="0"/>
-    <w:lsdException w:name="Medium Shading 2" w:semiHidden="0" w:uiPriority="64" w:unhideWhenUsed="0"/>
-    <w:lsdException w:name="Medium List 1" w:semiHidden="0" w:uiPriority="65" w:unhideWhenUsed="0"/>
-    <w:lsdException w:name="Medium List 2" w:semiHidden="0" w:uiPriority="66" w:unhideWhenUsed="0"/>
-    <w:lsdException w:name="Medium Grid 1" w:semiHidden="0" w:uiPriority="67" w:unhideWhenUsed="0"/>
-    <w:lsdException w:name="Medium Grid 2" w:semiHidden="0" w:uiPriority="68" w:unhideWhenUsed="0"/>
-    <w:lsdException w:name="Medium Grid 3" w:semiHidden="0" w:uiPriority="69" w:unhideWhenUsed="0"/>
-    <w:lsdException w:name="Dark List" w:semiHidden="0" w:uiPriority="70" w:unhideWhenUsed="0"/>
-    <w:lsdException w:name="Colorful Shading" w:semiHidden="0" w:uiPriority="71" w:unhideWhenUsed="0"/>
-    <w:lsdException w:name="Colorful List" w:semiHidden="0" w:uiPriority="72" w:unhideWhenUsed="0"/>
-    <w:lsdException w:name="Colorful Grid" w:semiHidden="0" w:uiPriority="73" w:unhideWhenUsed="0"/>
-    <w:lsdException w:name="Light Shading Accent 1" w:semiHidden="0" w:uiPriority="60" w:unhideWhenUsed="0"/>
-    <w:lsdException w:name="Light List Accent 1" w:semiHidden="0" w:uiPriority="61" w:unhideWhenUsed="0"/>
-    <w:lsdException w:name="Light Grid Accent 1" w:semiHidden="0" w:uiPriority="62" w:unhideWhenUsed="0"/>
-    <w:lsdException w:name="Medium Shading 1 Accent 1" w:semiHidden="0" w:uiPriority="63" w:unhideWhenUsed="0"/>
-    <w:lsdException w:name="Medium Shading 2 Accent 1" w:semiHidden="0" w:uiPriority="64" w:unhideWhenUsed="0"/>
-    <w:lsdException w:name="Medium List 1 Accent 1" w:semiHidden="0" w:uiPriority="65" w:unhideWhenUsed="0"/>
-    <w:lsdException w:name="Revision" w:unhideWhenUsed="0"/>
-    <w:lsdException w:name="List Paragraph" w:semiHidden="0" w:uiPriority="34" w:unhideWhenUsed="0" w:qFormat="1"/>
-    <w:lsdException w:name="Quote" w:semiHidden="0" w:uiPriority="29" w:unhideWhenUsed="0" w:qFormat="1"/>
-    <w:lsdException w:name="Intense Quote" w:semiHidden="0" w:uiPriority="30" w:unhideWhenUsed="0" w:qFormat="1"/>
-    <w:lsdException w:name="Medium List 2 Accent 1" w:semiHidden="0" w:uiPriority="66" w:unhideWhenUsed="0"/>
-    <w:lsdException w:name="Medium Grid 1 Accent 1" w:semiHidden="0" w:uiPriority="67" w:unhideWhenUsed="0"/>
-    <w:lsdException w:name="Medium Grid 2 Accent 1" w:semiHidden="0" w:uiPriority="68" w:unhideWhenUsed="0"/>
-    <w:lsdException w:name="Medium Grid 3 Accent 1" w:semiHidden="0" w:uiPriority="69" w:unhideWhenUsed="0"/>
-    <w:lsdException w:name="Dark List Accent 1" w:semiHidden="0" w:uiPriority="70" w:unhideWhenUsed="0"/>
-    <w:lsdException w:name="Colorful Shading Accent 1" w:semiHidden="0" w:uiPriority="71" w:unhideWhenUsed="0"/>
-    <w:lsdException w:name="Colorful List Accent 1" w:semiHidden="0" w:uiPriority="72" w:unhideWhenUsed="0"/>
-    <w:lsdException w:name="Colorful Grid Accent 1" w:semiHidden="0" w:uiPriority="73" w:unhideWhenUsed="0"/>
-    <w:lsdException w:name="Light Shading Accent 2" w:semiHidden="0" w:uiPriority="60" w:unhideWhenUsed="0"/>
-    <w:lsdException w:name="Light List Accent 2" w:semiHidden="0" w:uiPriority="61" w:unhideWhenUsed="0"/>
-    <w:lsdException w:name="Light Grid Accent 2" w:semiHidden="0" w:uiPriority="62" w:unhideWhenUsed="0"/>
-    <w:lsdException w:name="Medium Shading 1 Accent 2" w:semiHidden="0" w:uiPriority="63" w:unhideWhenUsed="0"/>
-    <w:lsdException w:name="Medium Shading 2 Accent 2" w:semiHidden="0" w:uiPriority="64" w:unhideWhenUsed="0"/>
-    <w:lsdException w:name="Medium List 1 Accent 2" w:semiHidden="0" w:uiPriority="65" w:unhideWhenUsed="0"/>
-    <w:lsdException w:name="Medium List 2 Accent 2" w:semiHidden="0" w:uiPriority="66" w:unhideWhenUsed="0"/>
-    <w:lsdException w:name="Medium Grid 1 Accent 2" w:semiHidden="0" w:uiPriority="67" w:unhideWhenUsed="0"/>
-    <w:lsdException w:name="Medium Grid 2 Accent 2" w:semiHidden="0" w:uiPriority="68" w:unhideWhenUsed="0"/>
-    <w:lsdException w:name="Medium Grid 3 Accent 2" w:semiHidden="0" w:uiPriority="69" w:unhideWhenUsed="0"/>
-    <w:lsdException w:name="Dark List Accent 2" w:semiHidden="0" w:uiPriority="70" w:unhideWhenUsed="0"/>
-    <w:lsdException w:name="Colorful Shading Accent 2" w:semiHidden="0" w:uiPriority="71" w:unhideWhenUsed="0"/>
-    <w:lsdException w:name="Colorful List Accent 2" w:semiHidden="0" w:uiPriority="72" w:unhideWhenUsed="0"/>
-    <w:lsdException w:name="Colorful Grid Accent 2" w:semiHidden="0" w:uiPriority="73" w:unhideWhenUsed="0"/>
-    <w:lsdException w:name="Light Shading Accent 3" w:semiHidden="0" w:uiPriority="60" w:unhideWhenUsed="0"/>
-    <w:lsdException w:name="Light List Accent 3" w:semiHidden="0" w:uiPriority="61" w:unhideWhenUsed="0"/>
-    <w:lsdException w:name="Light Grid Accent 3" w:semiHidden="0" w:uiPriority="62" w:unhideWhenUsed="0"/>
-    <w:lsdException w:name="Medium Shading 1 Accent 3" w:semiHidden="0" w:uiPriority="63" w:unhideWhenUsed="0"/>
-    <w:lsdException w:name="Medium Shading 2 Accent 3" w:semiHidden="0" w:uiPriority="64" w:unhideWhenUsed="0"/>
-    <w:lsdException w:name="Medium List 1 Accent 3" w:semiHidden="0" w:uiPriority="65" w:unhideWhenUsed="0"/>
-    <w:lsdException w:name="Medium List 2 Accent 3" w:semiHidden="0" w:uiPriority="66" w:unhideWhenUsed="0"/>
-    <w:lsdException w:name="Medium Grid 1 Accent 3" w:semiHidden="0" w:uiPriority="67" w:unhideWhenUsed="0"/>
-    <w:lsdException w:name="Medium Grid 2 Accent 3" w:semiHidden="0" w:uiPriority="68" w:unhideWhenUsed="0"/>
-    <w:lsdException w:name="Medium Grid 3 Accent 3" w:semiHidden="0" w:uiPriority="69" w:unhideWhenUsed="0"/>
-    <w:lsdException w:name="Dark List Accent 3" w:semiHidden="0" w:uiPriority="70" w:unhideWhenUsed="0"/>
-    <w:lsdException w:name="Colorful Shading Accent 3" w:semiHidden="0" w:uiPriority="71" w:unhideWhenUsed="0"/>
-    <w:lsdException w:name="Colorful List Accent 3" w:semiHidden="0" w:uiPriority="72" w:unhideWhenUsed="0"/>
-    <w:lsdException w:name="Colorful Grid Accent 3" w:semiHidden="0" w:uiPriority="73" w:unhideWhenUsed="0"/>
-    <w:lsdException w:name="Light Shading Accent 4" w:semiHidden="0" w:uiPriority="60" w:unhideWhenUsed="0"/>
-    <w:lsdException w:name="Light List Accent 4" w:semiHidden="0" w:uiPriority="61" w:unhideWhenUsed="0"/>
-    <w:lsdException w:name="Light Grid Accent 4" w:semiHidden="0" w:uiPriority="62" w:unhideWhenUsed="0"/>
-    <w:lsdException w:name="Medium Shading 1 Accent 4" w:semiHidden="0" w:uiPriority="63" w:unhideWhenUsed="0"/>
-    <w:lsdException w:name="Medium Shading 2 Accent 4" w:semiHidden="0" w:uiPriority="64" w:unhideWhenUsed="0"/>
-    <w:lsdException w:name="Medium List 1 Accent 4" w:semiHidden="0" w:uiPriority="65" w:unhideWhenUsed="0"/>
-    <w:lsdException w:name="Medium List 2 Accent 4" w:semiHidden="0" w:uiPriority="66" w:unhideWhenUsed="0"/>
-    <w:lsdException w:name="Medium Grid 1 Accent 4" w:semiHidden="0" w:uiPriority="67" w:unhideWhenUsed="0"/>
-    <w:lsdException w:name="Medium Grid 2 Accent 4" w:semiHidden="0" w:uiPriority="68" w:unhideWhenUsed="0"/>
-    <w:lsdException w:name="Medium Grid 3 Accent 4" w:semiHidden="0" w:uiPriority="69" w:unhideWhenUsed="0"/>
-    <w:lsdException w:name="Dark List Accent 4" w:semiHidden="0" w:uiPriority="70" w:unhideWhenUsed="0"/>
-    <w:lsdException w:name="Colorful Shading Accent 4" w:semiHidden="0" w:uiPriority="71" w:unhideWhenUsed="0"/>
-    <w:lsdException w:name="Colorful List Accent 4" w:semiHidden="0" w:uiPriority="72" w:unhideWhenUsed="0"/>
-    <w:lsdException w:name="Colorful Grid Accent 4" w:semiHidden="0" w:uiPriority="73" w:unhideWhenUsed="0"/>
-    <w:lsdException w:name="Light Shading Accent 5" w:semiHidden="0" w:uiPriority="60" w:unhideWhenUsed="0"/>
-    <w:lsdException w:name="Light List Accent 5" w:semiHidden="0" w:uiPriority="61" w:unhideWhenUsed="0"/>
-    <w:lsdException w:name="Light Grid Accent 5" w:semiHidden="0" w:uiPriority="62" w:unhideWhenUsed="0"/>
-    <w:lsdException w:name="Medium Shading 1 Accent 5" w:semiHidden="0" w:uiPriority="63" w:unhideWhenUsed="0"/>
-    <w:lsdException w:name="Medium Shading 2 Accent 5" w:semiHidden="0" w:uiPriority="64" w:unhideWhenUsed="0"/>
-    <w:lsdException w:name="Medium List 1 Accent 5" w:semiHidden="0" w:uiPriority="65" w:unhideWhenUsed="0"/>
-    <w:lsdException w:name="Medium List 2 Accent 5" w:semiHidden="0" w:uiPriority="66" w:unhideWhenUsed="0"/>
-    <w:lsdException w:name="Medium Grid 1 Accent 5" w:semiHidden="0" w:uiPriority="67" w:unhideWhenUsed="0"/>
-    <w:lsdException w:name="Medium Grid 2 Accent 5" w:semiHidden="0" w:uiPriority="68" w:unhideWhenUsed="0"/>
-    <w:lsdException w:name="Medium Grid 3 Accent 5" w:semiHidden="0" w:uiPriority="69" w:unhideWhenUsed="0"/>
-    <w:lsdException w:name="Dark List Accent 5" w:semiHidden="0" w:uiPriority="70" w:unhideWhenUsed="0"/>
-    <w:lsdException w:name="Colorful Shading Accent 5" w:semiHidden="0" w:uiPriority="71" w:unhideWhenUsed="0"/>
-    <w:lsdException w:name="Colorful List Accent 5" w:semiHidden="0" w:uiPriority="72" w:unhideWhenUsed="0"/>
-    <w:lsdException w:name="Colorful Grid Accent 5" w:semiHidden="0" w:uiPriority="73" w:unhideWhenUsed="0"/>
-    <w:lsdException w:name="Light Shading Accent 6" w:semiHidden="0" w:uiPriority="60" w:unhideWhenUsed="0"/>
-    <w:lsdException w:name="Light List Accent 6" w:semiHidden="0" w:uiPriority="61" w:unhideWhenUsed="0"/>
-    <w:lsdException w:name="Light Grid Accent 6" w:semiHidden="0" w:uiPriority="62" w:unhideWhenUsed="0"/>
-    <w:lsdException w:name="Medium Shading 1 Accent 6" w:semiHidden="0" w:uiPriority="63" w:unhideWhenUsed="0"/>
-    <w:lsdException w:name="Medium Shading 2 Accent 6" w:semiHidden="0" w:uiPriority="64" w:unhideWhenUsed="0"/>
-    <w:lsdException w:name="Medium List 1 Accent 6" w:semiHidden="0" w:uiPriority="65" w:unhideWhenUsed="0"/>
-    <w:lsdException w:name="Medium List 2 Accent 6" w:semiHidden="0" w:uiPriority="66" w:unhideWhenUsed="0"/>
-    <w:lsdException w:name="Medium Grid 1 Accent 6" w:semiHidden="0" w:uiPriority="67" w:unhideWhenUsed="0"/>
-    <w:lsdException w:name="Medium Grid 2 Accent 6" w:semiHidden="0" w:uiPriority="68" w:unhideWhenUsed="0"/>
-    <w:lsdException w:name="Medium Grid 3 Accent 6" w:semiHidden="0" w:uiPriority="69" w:unhideWhenUsed="0"/>
-    <w:lsdException w:name="Dark List Accent 6" w:semiHidden="0" w:uiPriority="70" w:unhideWhenUsed="0"/>
-    <w:lsdException w:name="Colorful Shading Accent 6" w:semiHidden="0" w:uiPriority="71" w:unhideWhenUsed="0"/>
-    <w:lsdException w:name="Colorful List Accent 6" w:semiHidden="0" w:uiPriority="72" w:unhideWhenUsed="0"/>
-    <w:lsdException w:name="Colorful Grid Accent 6" w:semiHidden="0" w:uiPriority="73" w:unhideWhenUsed="0"/>
-    <w:lsdException w:name="Subtle Emphasis" w:semiHidden="0" w:uiPriority="19" w:unhideWhenUsed="0" w:qFormat="1"/>
-    <w:lsdException w:name="Intense Emphasis" w:semiHidden="0" w:uiPriority="21" w:unhideWhenUsed="0" w:qFormat="1"/>
-    <w:lsdException w:name="Subtle Reference" w:semiHidden="0" w:uiPriority="31" w:unhideWhenUsed="0" w:qFormat="1"/>
-    <w:lsdException w:name="Intense Reference" w:semiHidden="0" w:uiPriority="32" w:unhideWhenUsed="0" w:qFormat="1"/>
-    <w:lsdException w:name="Book Title" w:semiHidden="0" w:uiPriority="33" w:unhideWhenUsed="0" w:qFormat="1"/>
-    <w:lsdException w:name="Bibliography" w:uiPriority="37"/>
-    <w:lsdException w:name="TOC Heading" w:uiPriority="39" w:qFormat="1"/>
+  <w:latentStyles w:defLockedState="0" w:defUIPriority="99" w:defSemiHidden="0" w:defUnhideWhenUsed="0" w:defQFormat="0" w:count="371">
+    <w:lsdException w:name="Normal" w:uiPriority="0" w:qFormat="1"/>
+    <w:lsdException w:name="heading 1" w:uiPriority="9" w:qFormat="1"/>
+    <w:lsdException w:name="heading 2" w:semiHidden="1" w:uiPriority="9" w:unhideWhenUsed="1" w:qFormat="1"/>
+    <w:lsdException w:name="heading 3" w:semiHidden="1" w:uiPriority="9" w:unhideWhenUsed="1" w:qFormat="1"/>
+    <w:lsdException w:name="heading 4" w:semiHidden="1" w:uiPriority="9" w:unhideWhenUsed="1" w:qFormat="1"/>
+    <w:lsdException w:name="heading 5" w:locked="1" w:semiHidden="1" w:uiPriority="9" w:unhideWhenUsed="1"/>
+    <w:lsdException w:name="heading 6" w:locked="1" w:semiHidden="1" w:uiPriority="9" w:unhideWhenUsed="1" w:qFormat="1"/>
+    <w:lsdException w:name="heading 7" w:locked="1" w:semiHidden="1" w:uiPriority="9" w:unhideWhenUsed="1" w:qFormat="1"/>
+    <w:lsdException w:name="heading 8" w:locked="1" w:semiHidden="1" w:uiPriority="9" w:unhideWhenUsed="1" w:qFormat="1"/>
+    <w:lsdException w:name="heading 9" w:locked="1" w:semiHidden="1" w:uiPriority="9" w:unhideWhenUsed="1" w:qFormat="1"/>
+    <w:lsdException w:name="index 1" w:semiHidden="1" w:unhideWhenUsed="1"/>
+    <w:lsdException w:name="index 2" w:semiHidden="1" w:unhideWhenUsed="1"/>
+    <w:lsdException w:name="index 3" w:semiHidden="1" w:unhideWhenUsed="1"/>
+    <w:lsdException w:name="index 4" w:semiHidden="1" w:unhideWhenUsed="1"/>
+    <w:lsdException w:name="index 5" w:semiHidden="1" w:unhideWhenUsed="1"/>
+    <w:lsdException w:name="index 6" w:semiHidden="1" w:unhideWhenUsed="1"/>
+    <w:lsdException w:name="index 7" w:semiHidden="1" w:unhideWhenUsed="1"/>
+    <w:lsdException w:name="index 8" w:semiHidden="1" w:unhideWhenUsed="1"/>
+    <w:lsdException w:name="index 9" w:semiHidden="1" w:unhideWhenUsed="1"/>
+    <w:lsdException w:name="toc 1" w:semiHidden="1" w:uiPriority="39" w:unhideWhenUsed="1"/>
+    <w:lsdException w:name="toc 2" w:semiHidden="1" w:uiPriority="39" w:unhideWhenUsed="1"/>
+    <w:lsdException w:name="toc 3" w:semiHidden="1" w:uiPriority="39" w:unhideWhenUsed="1"/>
+    <w:lsdException w:name="toc 4" w:semiHidden="1" w:uiPriority="39" w:unhideWhenUsed="1"/>
+    <w:lsdException w:name="toc 5" w:semiHidden="1" w:uiPriority="39" w:unhideWhenUsed="1"/>
+    <w:lsdException w:name="toc 6" w:semiHidden="1" w:uiPriority="39" w:unhideWhenUsed="1"/>
+    <w:lsdException w:name="toc 7" w:semiHidden="1" w:uiPriority="39" w:unhideWhenUsed="1"/>
+    <w:lsdException w:name="toc 8" w:semiHidden="1" w:uiPriority="39" w:unhideWhenUsed="1"/>
+    <w:lsdException w:name="toc 9" w:semiHidden="1" w:uiPriority="39" w:unhideWhenUsed="1"/>
+    <w:lsdException w:name="Normal Indent" w:semiHidden="1" w:unhideWhenUsed="1"/>
+    <w:lsdException w:name="footnote text" w:semiHidden="1" w:unhideWhenUsed="1"/>
+    <w:lsdException w:name="annotation text" w:semiHidden="1" w:unhideWhenUsed="1"/>
+    <w:lsdException w:name="header" w:semiHidden="1" w:unhideWhenUsed="1"/>
+    <w:lsdException w:name="footer" w:semiHidden="1" w:unhideWhenUsed="1" w:qFormat="1"/>
+    <w:lsdException w:name="index heading" w:semiHidden="1" w:unhideWhenUsed="1"/>
+    <w:lsdException w:name="caption" w:semiHidden="1" w:uiPriority="35" w:unhideWhenUsed="1" w:qFormat="1"/>
+    <w:lsdException w:name="table of figures" w:semiHidden="1" w:unhideWhenUsed="1"/>
+    <w:lsdException w:name="envelope address" w:semiHidden="1" w:unhideWhenUsed="1"/>
+    <w:lsdException w:name="envelope return" w:semiHidden="1" w:unhideWhenUsed="1"/>
+    <w:lsdException w:name="footnote reference" w:semiHidden="1" w:unhideWhenUsed="1"/>
+    <w:lsdException w:name="annotation reference" w:semiHidden="1" w:unhideWhenUsed="1"/>
+    <w:lsdException w:name="line number" w:semiHidden="1" w:unhideWhenUsed="1"/>
+    <w:lsdException w:name="page number" w:semiHidden="1" w:unhideWhenUsed="1"/>
+    <w:lsdException w:name="endnote reference" w:semiHidden="1" w:unhideWhenUsed="1"/>
+    <w:lsdException w:name="endnote text" w:semiHidden="1" w:unhideWhenUsed="1"/>
+    <w:lsdException w:name="table of authorities" w:semiHidden="1" w:unhideWhenUsed="1"/>
+    <w:lsdException w:name="macro" w:semiHidden="1" w:unhideWhenUsed="1"/>
+    <w:lsdException w:name="toa heading" w:semiHidden="1" w:unhideWhenUsed="1"/>
+    <w:lsdException w:name="List" w:semiHidden="1" w:unhideWhenUsed="1"/>
+    <w:lsdException w:name="List Bullet" w:semiHidden="1" w:unhideWhenUsed="1" w:qFormat="1"/>
+    <w:lsdException w:name="List Number" w:semiHidden="1" w:unhideWhenUsed="1"/>
+    <w:lsdException w:name="List 2" w:semiHidden="1" w:unhideWhenUsed="1"/>
+    <w:lsdException w:name="List 3" w:semiHidden="1" w:unhideWhenUsed="1"/>
+    <w:lsdException w:name="List 4" w:semiHidden="1" w:unhideWhenUsed="1"/>
+    <w:lsdException w:name="List 5" w:semiHidden="1" w:unhideWhenUsed="1"/>
+    <w:lsdException w:name="List Bullet 2" w:semiHidden="1" w:unhideWhenUsed="1"/>
+    <w:lsdException w:name="List Bullet 3" w:semiHidden="1" w:unhideWhenUsed="1"/>
+    <w:lsdException w:name="List Bullet 4" w:semiHidden="1" w:unhideWhenUsed="1"/>
+    <w:lsdException w:name="List Bullet 5" w:semiHidden="1" w:unhideWhenUsed="1"/>
+    <w:lsdException w:name="List Number 2" w:semiHidden="1" w:unhideWhenUsed="1"/>
+    <w:lsdException w:name="List Number 3" w:semiHidden="1" w:unhideWhenUsed="1"/>
+    <w:lsdException w:name="List Number 4" w:semiHidden="1" w:unhideWhenUsed="1"/>
+    <w:lsdException w:name="List Number 5" w:semiHidden="1" w:unhideWhenUsed="1"/>
+    <w:lsdException w:name="Title" w:uiPriority="2" w:qFormat="1"/>
+    <w:lsdException w:name="Closing" w:semiHidden="1" w:unhideWhenUsed="1" w:qFormat="1"/>
+    <w:lsdException w:name="Signature" w:semiHidden="1" w:unhideWhenUsed="1"/>
+    <w:lsdException w:name="Default Paragraph Font" w:semiHidden="1" w:uiPriority="1" w:unhideWhenUsed="1"/>
+    <w:lsdException w:name="Body Text" w:semiHidden="1" w:unhideWhenUsed="1"/>
+    <w:lsdException w:name="Body Text Indent" w:semiHidden="1" w:unhideWhenUsed="1"/>
+    <w:lsdException w:name="List Continue" w:semiHidden="1" w:unhideWhenUsed="1"/>
+    <w:lsdException w:name="List Continue 2" w:semiHidden="1" w:unhideWhenUsed="1"/>
+    <w:lsdException w:name="List Continue 3" w:semiHidden="1" w:unhideWhenUsed="1"/>
+    <w:lsdException w:name="List Continue 4" w:semiHidden="1" w:unhideWhenUsed="1"/>
+    <w:lsdException w:name="List Continue 5" w:semiHidden="1" w:unhideWhenUsed="1"/>
+    <w:lsdException w:name="Message Header" w:semiHidden="1" w:unhideWhenUsed="1"/>
+    <w:lsdException w:name="Subtitle" w:uiPriority="11" w:qFormat="1"/>
+    <w:lsdException w:name="Salutation" w:semiHidden="1" w:unhideWhenUsed="1"/>
+    <w:lsdException w:name="Date" w:semiHidden="1" w:unhideWhenUsed="1"/>
+    <w:lsdException w:name="Body Text First Indent" w:semiHidden="1" w:unhideWhenUsed="1"/>
+    <w:lsdException w:name="Body Text First Indent 2" w:semiHidden="1" w:unhideWhenUsed="1"/>
+    <w:lsdException w:name="Note Heading" w:semiHidden="1" w:unhideWhenUsed="1"/>
+    <w:lsdException w:name="Body Text 2" w:semiHidden="1" w:unhideWhenUsed="1"/>
+    <w:lsdException w:name="Body Text 3" w:semiHidden="1" w:unhideWhenUsed="1"/>
+    <w:lsdException w:name="Body Text Indent 2" w:semiHidden="1" w:unhideWhenUsed="1"/>
+    <w:lsdException w:name="Body Text Indent 3" w:semiHidden="1" w:unhideWhenUsed="1"/>
+    <w:lsdException w:name="Block Text" w:semiHidden="1" w:unhideWhenUsed="1"/>
+    <w:lsdException w:name="Hyperlink" w:semiHidden="1" w:unhideWhenUsed="1"/>
+    <w:lsdException w:name="FollowedHyperlink" w:semiHidden="1" w:unhideWhenUsed="1"/>
+    <w:lsdException w:name="Strong" w:uiPriority="22" w:qFormat="1"/>
+    <w:lsdException w:name="Emphasis" w:uiPriority="20" w:qFormat="1"/>
+    <w:lsdException w:name="Document Map" w:semiHidden="1" w:unhideWhenUsed="1"/>
+    <w:lsdException w:name="Plain Text" w:semiHidden="1" w:unhideWhenUsed="1"/>
+    <w:lsdException w:name="E-mail Signature" w:semiHidden="1" w:unhideWhenUsed="1"/>
+    <w:lsdException w:name="HTML Top of Form" w:semiHidden="1" w:unhideWhenUsed="1"/>
+    <w:lsdException w:name="HTML Bottom of Form" w:semiHidden="1" w:unhideWhenUsed="1"/>
+    <w:lsdException w:name="Normal (Web)" w:semiHidden="1" w:unhideWhenUsed="1"/>
+    <w:lsdException w:name="HTML Acronym" w:semiHidden="1" w:unhideWhenUsed="1"/>
+    <w:lsdException w:name="HTML Address" w:semiHidden="1" w:unhideWhenUsed="1"/>
+    <w:lsdException w:name="HTML Cite" w:semiHidden="1" w:unhideWhenUsed="1"/>
+    <w:lsdException w:name="HTML Code" w:semiHidden="1" w:unhideWhenUsed="1"/>
+    <w:lsdException w:name="HTML Definition" w:semiHidden="1" w:unhideWhenUsed="1"/>
+    <w:lsdException w:name="HTML Keyboard" w:semiHidden="1" w:unhideWhenUsed="1"/>
+    <w:lsdException w:name="HTML Preformatted" w:semiHidden="1" w:unhideWhenUsed="1"/>
+    <w:lsdException w:name="HTML Sample" w:semiHidden="1" w:unhideWhenUsed="1"/>
+    <w:lsdException w:name="HTML Typewriter" w:semiHidden="1" w:unhideWhenUsed="1"/>
+    <w:lsdException w:name="HTML Variable" w:semiHidden="1" w:unhideWhenUsed="1"/>
+    <w:lsdException w:name="Normal Table" w:semiHidden="1" w:unhideWhenUsed="1"/>
+    <w:lsdException w:name="annotation subject" w:semiHidden="1" w:unhideWhenUsed="1"/>
+    <w:lsdException w:name="No List" w:semiHidden="1" w:unhideWhenUsed="1"/>
+    <w:lsdException w:name="Outline List 1" w:semiHidden="1" w:unhideWhenUsed="1"/>
+    <w:lsdException w:name="Outline List 2" w:semiHidden="1" w:unhideWhenUsed="1"/>
+    <w:lsdException w:name="Outline List 3" w:semiHidden="1" w:unhideWhenUsed="1"/>
+    <w:lsdException w:name="Table Simple 1" w:semiHidden="1" w:unhideWhenUsed="1"/>
+    <w:lsdException w:name="Table Simple 2" w:semiHidden="1" w:unhideWhenUsed="1"/>
+    <w:lsdException w:name="Table Simple 3" w:semiHidden="1" w:unhideWhenUsed="1"/>
+    <w:lsdException w:name="Table Classic 1" w:semiHidden="1" w:unhideWhenUsed="1"/>
+    <w:lsdException w:name="Table Classic 2" w:semiHidden="1" w:unhideWhenUsed="1"/>
+    <w:lsdException w:name="Table Classic 3" w:semiHidden="1" w:unhideWhenUsed="1"/>
+    <w:lsdException w:name="Table Classic 4" w:semiHidden="1" w:unhideWhenUsed="1"/>
+    <w:lsdException w:name="Table Colorful 1" w:semiHidden="1" w:unhideWhenUsed="1"/>
+    <w:lsdException w:name="Table Colorful 2" w:semiHidden="1" w:unhideWhenUsed="1"/>
+    <w:lsdException w:name="Table Colorful 3" w:semiHidden="1" w:unhideWhenUsed="1"/>
+    <w:lsdException w:name="Table Columns 1" w:semiHidden="1" w:unhideWhenUsed="1"/>
+    <w:lsdException w:name="Table Columns 2" w:semiHidden="1" w:unhideWhenUsed="1"/>
+    <w:lsdException w:name="Table Columns 3" w:semiHidden="1" w:unhideWhenUsed="1"/>
+    <w:lsdException w:name="Table Columns 4" w:semiHidden="1" w:unhideWhenUsed="1"/>
+    <w:lsdException w:name="Table Columns 5" w:semiHidden="1" w:unhideWhenUsed="1"/>
+    <w:lsdException w:name="Table Grid 1" w:semiHidden="1" w:unhideWhenUsed="1"/>
+    <w:lsdException w:name="Table Grid 2" w:semiHidden="1" w:unhideWhenUsed="1"/>
+    <w:lsdException w:name="Table Grid 3" w:semiHidden="1" w:unhideWhenUsed="1"/>
+    <w:lsdException w:name="Table Grid 4" w:semiHidden="1" w:unhideWhenUsed="1"/>
+    <w:lsdException w:name="Table Grid 5" w:semiHidden="1" w:unhideWhenUsed="1"/>
+    <w:lsdException w:name="Table Grid 6" w:semiHidden="1" w:unhideWhenUsed="1"/>
+    <w:lsdException w:name="Table Grid 7" w:semiHidden="1" w:unhideWhenUsed="1"/>
+    <w:lsdException w:name="Table Grid 8" w:semiHidden="1" w:unhideWhenUsed="1"/>
+    <w:lsdException w:name="Table List 1" w:semiHidden="1" w:unhideWhenUsed="1"/>
+    <w:lsdException w:name="Table List 2" w:semiHidden="1" w:unhideWhenUsed="1"/>
+    <w:lsdException w:name="Table List 3" w:semiHidden="1" w:unhideWhenUsed="1"/>
+    <w:lsdException w:name="Table List 4" w:semiHidden="1" w:unhideWhenUsed="1"/>
+    <w:lsdException w:name="Table List 5" w:semiHidden="1" w:unhideWhenUsed="1"/>
+    <w:lsdException w:name="Table List 6" w:semiHidden="1" w:unhideWhenUsed="1"/>
+    <w:lsdException w:name="Table List 7" w:semiHidden="1" w:unhideWhenUsed="1"/>
+    <w:lsdException w:name="Table List 8" w:semiHidden="1" w:unhideWhenUsed="1"/>
+    <w:lsdException w:name="Table 3D effects 1" w:semiHidden="1" w:unhideWhenUsed="1"/>
+    <w:lsdException w:name="Table 3D effects 2" w:semiHidden="1" w:unhideWhenUsed="1"/>
+    <w:lsdException w:name="Table 3D effects 3" w:semiHidden="1" w:unhideWhenUsed="1"/>
+    <w:lsdException w:name="Table Contemporary" w:semiHidden="1" w:unhideWhenUsed="1"/>
+    <w:lsdException w:name="Table Elegant" w:semiHidden="1" w:unhideWhenUsed="1"/>
+    <w:lsdException w:name="Table Professional" w:semiHidden="1" w:unhideWhenUsed="1"/>
+    <w:lsdException w:name="Table Subtle 1" w:semiHidden="1" w:unhideWhenUsed="1"/>
+    <w:lsdException w:name="Table Subtle 2" w:semiHidden="1" w:unhideWhenUsed="1"/>
+    <w:lsdException w:name="Table Web 1" w:semiHidden="1" w:unhideWhenUsed="1"/>
+    <w:lsdException w:name="Table Web 2" w:semiHidden="1" w:unhideWhenUsed="1"/>
+    <w:lsdException w:name="Table Web 3" w:semiHidden="1" w:unhideWhenUsed="1"/>
+    <w:lsdException w:name="Balloon Text" w:semiHidden="1" w:unhideWhenUsed="1"/>
+    <w:lsdException w:name="Table Grid" w:uiPriority="39"/>
+    <w:lsdException w:name="Table Theme" w:semiHidden="1" w:unhideWhenUsed="1"/>
+    <w:lsdException w:name="Placeholder Text" w:semiHidden="1"/>
+    <w:lsdException w:name="No Spacing" w:uiPriority="1" w:qFormat="1"/>
+    <w:lsdException w:name="Light Shading" w:uiPriority="60"/>
+    <w:lsdException w:name="Light List" w:uiPriority="61"/>
+    <w:lsdException w:name="Light Grid" w:uiPriority="62"/>
+    <w:lsdException w:name="Medium Shading 1" w:uiPriority="63"/>
+    <w:lsdException w:name="Medium Shading 2" w:uiPriority="64"/>
+    <w:lsdException w:name="Medium List 1" w:uiPriority="65"/>
+    <w:lsdException w:name="Medium List 2" w:uiPriority="66"/>
+    <w:lsdException w:name="Medium Grid 1" w:uiPriority="67"/>
+    <w:lsdException w:name="Medium Grid 2" w:uiPriority="68"/>
+    <w:lsdException w:name="Medium Grid 3" w:uiPriority="69"/>
+    <w:lsdException w:name="Dark List" w:uiPriority="70"/>
+    <w:lsdException w:name="Colorful Shading" w:uiPriority="71"/>
+    <w:lsdException w:name="Colorful List" w:uiPriority="72"/>
+    <w:lsdException w:name="Colorful Grid" w:uiPriority="73"/>
+    <w:lsdException w:name="Light Shading Accent 1" w:uiPriority="60"/>
+    <w:lsdException w:name="Light List Accent 1" w:uiPriority="61"/>
+    <w:lsdException w:name="Light Grid Accent 1" w:uiPriority="62"/>
+    <w:lsdException w:name="Medium Shading 1 Accent 1" w:uiPriority="63"/>
+    <w:lsdException w:name="Medium Shading 2 Accent 1" w:uiPriority="64"/>
+    <w:lsdException w:name="Medium List 1 Accent 1" w:uiPriority="65"/>
+    <w:lsdException w:name="Revision" w:semiHidden="1"/>
+    <w:lsdException w:name="List Paragraph" w:uiPriority="34" w:qFormat="1"/>
+    <w:lsdException w:name="Quote" w:uiPriority="29" w:qFormat="1"/>
+    <w:lsdException w:name="Intense Quote" w:uiPriority="30" w:qFormat="1"/>
+    <w:lsdException w:name="Medium List 2 Accent 1" w:uiPriority="66"/>
+    <w:lsdException w:name="Medium Grid 1 Accent 1" w:uiPriority="67"/>
+    <w:lsdException w:name="Medium Grid 2 Accent 1" w:uiPriority="68"/>
+    <w:lsdException w:name="Medium Grid 3 Accent 1" w:uiPriority="69"/>
+    <w:lsdException w:name="Dark List Accent 1" w:uiPriority="70"/>
+    <w:lsdException w:name="Colorful Shading Accent 1" w:uiPriority="71"/>
+    <w:lsdException w:name="Colorful List Accent 1" w:uiPriority="72"/>
+    <w:lsdException w:name="Colorful Grid Accent 1" w:uiPriority="73"/>
+    <w:lsdException w:name="Light Shading Accent 2" w:uiPriority="60"/>
+    <w:lsdException w:name="Light List Accent 2" w:uiPriority="61"/>
+    <w:lsdException w:name="Light Grid Accent 2" w:uiPriority="62"/>
+    <w:lsdException w:name="Medium Shading 1 Accent 2" w:uiPriority="63"/>
+    <w:lsdException w:name="Medium Shading 2 Accent 2" w:uiPriority="64"/>
+    <w:lsdException w:name="Medium List 1 Accent 2" w:uiPriority="65"/>
+    <w:lsdException w:name="Medium List 2 Accent 2" w:uiPriority="66"/>
+    <w:lsdException w:name="Medium Grid 1 Accent 2" w:uiPriority="67"/>
+    <w:lsdException w:name="Medium Grid 2 Accent 2" w:uiPriority="68"/>
+    <w:lsdException w:name="Medium Grid 3 Accent 2" w:uiPriority="69"/>
+    <w:lsdException w:name="Dark List Accent 2" w:uiPriority="70"/>
+    <w:lsdException w:name="Colorful Shading Accent 2" w:uiPriority="71"/>
+    <w:lsdException w:name="Colorful List Accent 2" w:uiPriority="72"/>
+    <w:lsdException w:name="Colorful Grid Accent 2" w:uiPriority="73"/>
+    <w:lsdException w:name="Light Shading Accent 3" w:uiPriority="60"/>
+    <w:lsdException w:name="Light List Accent 3" w:uiPriority="61"/>
+    <w:lsdException w:name="Light Grid Accent 3" w:uiPriority="62"/>
+    <w:lsdException w:name="Medium Shading 1 Accent 3" w:uiPriority="63"/>
+    <w:lsdException w:name="Medium Shading 2 Accent 3" w:uiPriority="64"/>
+    <w:lsdException w:name="Medium List 1 Accent 3" w:uiPriority="65"/>
+    <w:lsdException w:name="Medium List 2 Accent 3" w:uiPriority="66"/>
+    <w:lsdException w:name="Medium Grid 1 Accent 3" w:uiPriority="67"/>
+    <w:lsdException w:name="Medium Grid 2 Accent 3" w:uiPriority="68"/>
+    <w:lsdException w:name="Medium Grid 3 Accent 3" w:uiPriority="69"/>
+    <w:lsdException w:name="Dark List Accent 3" w:uiPriority="70"/>
+    <w:lsdException w:name="Colorful Shading Accent 3" w:uiPriority="71"/>
+    <w:lsdException w:name="Colorful List Accent 3" w:uiPriority="72"/>
+    <w:lsdException w:name="Colorful Grid Accent 3" w:uiPriority="73"/>
+    <w:lsdException w:name="Light Shading Accent 4" w:uiPriority="60"/>
+    <w:lsdException w:name="Light List Accent 4" w:uiPriority="61"/>
+    <w:lsdException w:name="Light Grid Accent 4" w:uiPriority="62"/>
+    <w:lsdException w:name="Medium Shading 1 Accent 4" w:uiPriority="63"/>
+    <w:lsdException w:name="Medium Shading 2 Accent 4" w:uiPriority="64"/>
+    <w:lsdException w:name="Medium List 1 Accent 4" w:uiPriority="65"/>
+    <w:lsdException w:name="Medium List 2 Accent 4" w:uiPriority="66"/>
+    <w:lsdException w:name="Medium Grid 1 Accent 4" w:uiPriority="67"/>
+    <w:lsdException w:name="Medium Grid 2 Accent 4" w:uiPriority="68"/>
+    <w:lsdException w:name="Medium Grid 3 Accent 4" w:uiPriority="69"/>
+    <w:lsdException w:name="Dark List Accent 4" w:uiPriority="70"/>
+    <w:lsdException w:name="Colorful Shading Accent 4" w:uiPriority="71"/>
+    <w:lsdException w:name="Colorful List Accent 4" w:uiPriority="72"/>
+    <w:lsdException w:name="Colorful Grid Accent 4" w:uiPriority="73"/>
+    <w:lsdException w:name="Light Shading Accent 5" w:uiPriority="60"/>
+    <w:lsdException w:name="Light List Accent 5" w:uiPriority="61"/>
+    <w:lsdException w:name="Light Grid Accent 5" w:uiPriority="62"/>
+    <w:lsdException w:name="Medium Shading 1 Accent 5" w:uiPriority="63"/>
+    <w:lsdException w:name="Medium Shading 2 Accent 5" w:uiPriority="64"/>
+    <w:lsdException w:name="Medium List 1 Accent 5" w:uiPriority="65"/>
+    <w:lsdException w:name="Medium List 2 Accent 5" w:uiPriority="66"/>
+    <w:lsdException w:name="Medium Grid 1 Accent 5" w:uiPriority="67"/>
+    <w:lsdException w:name="Medium Grid 2 Accent 5" w:uiPriority="68"/>
+    <w:lsdException w:name="Medium Grid 3 Accent 5" w:uiPriority="69"/>
+    <w:lsdException w:name="Dark List Accent 5" w:uiPriority="70"/>
+    <w:lsdException w:name="Colorful Shading Accent 5" w:uiPriority="71"/>
+    <w:lsdException w:name="Colorful List Accent 5" w:uiPriority="72"/>
+    <w:lsdException w:name="Colorful Grid Accent 5" w:uiPriority="73"/>
+    <w:lsdException w:name="Light Shading Accent 6" w:uiPriority="60"/>
+    <w:lsdException w:name="Light List Accent 6" w:uiPriority="61"/>
+    <w:lsdException w:name="Light Grid Accent 6" w:uiPriority="62"/>
+    <w:lsdException w:name="Medium Shading 1 Accent 6" w:uiPriority="63"/>
+    <w:lsdException w:name="Medium Shading 2 Accent 6" w:uiPriority="64"/>
+    <w:lsdException w:name="Medium List 1 Accent 6" w:uiPriority="65"/>
+    <w:lsdException w:name="Medium List 2 Accent 6" w:uiPriority="66"/>
+    <w:lsdException w:name="Medium Grid 1 Accent 6" w:uiPriority="67"/>
+    <w:lsdException w:name="Medium Grid 2 Accent 6" w:uiPriority="68"/>
+    <w:lsdException w:name="Medium Grid 3 Accent 6" w:uiPriority="69"/>
+    <w:lsdException w:name="Dark List Accent 6" w:uiPriority="70"/>
+    <w:lsdException w:name="Colorful Shading Accent 6" w:uiPriority="71"/>
+    <w:lsdException w:name="Colorful List Accent 6" w:uiPriority="72"/>
+    <w:lsdException w:name="Colorful Grid Accent 6" w:uiPriority="73"/>
+    <w:lsdException w:name="Subtle Emphasis" w:uiPriority="19" w:qFormat="1"/>
+    <w:lsdException w:name="Intense Emphasis" w:uiPriority="21" w:qFormat="1"/>
+    <w:lsdException w:name="Subtle Reference" w:uiPriority="31" w:qFormat="1"/>
+    <w:lsdException w:name="Intense Reference" w:uiPriority="32" w:qFormat="1"/>
+    <w:lsdException w:name="Book Title" w:uiPriority="33" w:qFormat="1"/>
+    <w:lsdException w:name="Bibliography" w:semiHidden="1" w:uiPriority="37" w:unhideWhenUsed="1"/>
+    <w:lsdException w:name="TOC Heading" w:semiHidden="1" w:uiPriority="39" w:unhideWhenUsed="1" w:qFormat="1"/>
+    <w:lsdException w:name="Plain Table 1" w:uiPriority="41"/>
+    <w:lsdException w:name="Plain Table 2" w:uiPriority="42"/>
+    <w:lsdException w:name="Plain Table 3" w:uiPriority="43"/>
+    <w:lsdException w:name="Plain Table 4" w:uiPriority="44"/>
+    <w:lsdException w:name="Plain Table 5" w:uiPriority="45"/>
+    <w:lsdException w:name="Grid Table Light" w:uiPriority="40"/>
+    <w:lsdException w:name="Grid Table 1 Light" w:uiPriority="46"/>
+    <w:lsdException w:name="Grid Table 2" w:uiPriority="47"/>
+    <w:lsdException w:name="Grid Table 3" w:uiPriority="48"/>
+    <w:lsdException w:name="Grid Table 4" w:uiPriority="49"/>
+    <w:lsdException w:name="Grid Table 5 Dark" w:uiPriority="50"/>
+    <w:lsdException w:name="Grid Table 6 Colorful" w:uiPriority="51"/>
+    <w:lsdException w:name="Grid Table 7 Colorful" w:uiPriority="52"/>
+    <w:lsdException w:name="Grid Table 1 Light Accent 1" w:uiPriority="46"/>
+    <w:lsdException w:name="Grid Table 2 Accent 1" w:uiPriority="47"/>
+    <w:lsdException w:name="Grid Table 3 Accent 1" w:uiPriority="48"/>
+    <w:lsdException w:name="Grid Table 4 Accent 1" w:uiPriority="49"/>
+    <w:lsdException w:name="Grid Table 5 Dark Accent 1" w:uiPriority="50"/>
+    <w:lsdException w:name="Grid Table 6 Colorful Accent 1" w:uiPriority="51"/>
+    <w:lsdException w:name="Grid Table 7 Colorful Accent 1" w:uiPriority="52"/>
+    <w:lsdException w:name="Grid Table 1 Light Accent 2" w:uiPriority="46"/>
+    <w:lsdException w:name="Grid Table 2 Accent 2" w:uiPriority="47"/>
+    <w:lsdException w:name="Grid Table 3 Accent 2" w:uiPriority="48"/>
+    <w:lsdException w:name="Grid Table 4 Accent 2" w:uiPriority="49"/>
+    <w:lsdException w:name="Grid Table 5 Dark Accent 2" w:uiPriority="50"/>
+    <w:lsdException w:name="Grid Table 6 Colorful Accent 2" w:uiPriority="51"/>
+    <w:lsdException w:name="Grid Table 7 Colorful Accent 2" w:uiPriority="52"/>
+    <w:lsdException w:name="Grid Table 1 Light Accent 3" w:uiPriority="46"/>
+    <w:lsdException w:name="Grid Table 2 Accent 3" w:uiPriority="47"/>
+    <w:lsdException w:name="Grid Table 3 Accent 3" w:uiPriority="48"/>
+    <w:lsdException w:name="Grid Table 4 Accent 3" w:uiPriority="49"/>
+    <w:lsdException w:name="Grid Table 5 Dark Accent 3" w:uiPriority="50"/>
+    <w:lsdException w:name="Grid Table 6 Colorful Accent 3" w:uiPriority="51"/>
+    <w:lsdException w:name="Grid Table 7 Colorful Accent 3" w:uiPriority="52"/>
+    <w:lsdException w:name="Grid Table 1 Light Accent 4" w:uiPriority="46"/>
+    <w:lsdException w:name="Grid Table 2 Accent 4" w:uiPriority="47"/>
+    <w:lsdException w:name="Grid Table 3 Accent 4" w:uiPriority="48"/>
+    <w:lsdException w:name="Grid Table 4 Accent 4" w:uiPriority="49"/>
+    <w:lsdException w:name="Grid Table 5 Dark Accent 4" w:uiPriority="50"/>
+    <w:lsdException w:name="Grid Table 6 Colorful Accent 4" w:uiPriority="51"/>
+    <w:lsdException w:name="Grid Table 7 Colorful Accent 4" w:uiPriority="52"/>
+    <w:lsdException w:name="Grid Table 1 Light Accent 5" w:uiPriority="46"/>
+    <w:lsdException w:name="Grid Table 2 Accent 5" w:uiPriority="47"/>
+    <w:lsdException w:name="Grid Table 3 Accent 5" w:uiPriority="48"/>
+    <w:lsdException w:name="Grid Table 4 Accent 5" w:uiPriority="49"/>
+    <w:lsdException w:name="Grid Table 5 Dark Accent 5" w:uiPriority="50"/>
+    <w:lsdException w:name="Grid Table 6 Colorful Accent 5" w:uiPriority="51"/>
+    <w:lsdException w:name="Grid Table 7 Colorful Accent 5" w:uiPriority="52"/>
+    <w:lsdException w:name="Grid Table 1 Light Accent 6" w:uiPriority="46"/>
+    <w:lsdException w:name="Grid Table 2 Accent 6" w:uiPriority="47"/>
+    <w:lsdException w:name="Grid Table 3 Accent 6" w:uiPriority="48"/>
+    <w:lsdException w:name="Grid Table 4 Accent 6" w:uiPriority="49"/>
+    <w:lsdException w:name="Grid Table 5 Dark Accent 6" w:uiPriority="50"/>
+    <w:lsdException w:name="Grid Table 6 Colorful Accent 6" w:uiPriority="51"/>
+    <w:lsdException w:name="Grid Table 7 Colorful Accent 6" w:uiPriority="52"/>
+    <w:lsdException w:name="List Table 1 Light" w:uiPriority="46"/>
+    <w:lsdException w:name="List Table 2" w:uiPriority="47"/>
+    <w:lsdException w:name="List Table 3" w:uiPriority="48"/>
+    <w:lsdException w:name="List Table 4" w:uiPriority="49"/>
+    <w:lsdException w:name="List Table 5 Dark" w:uiPriority="50"/>
+    <w:lsdException w:name="List Table 6 Colorful" w:uiPriority="51"/>
+    <w:lsdException w:name="List Table 7 Colorful" w:uiPriority="52"/>
+    <w:lsdException w:name="List Table 1 Light Accent 1" w:uiPriority="46"/>
+    <w:lsdException w:name="List Table 2 Accent 1" w:uiPriority="47"/>
+    <w:lsdException w:name="List Table 3 Accent 1" w:uiPriority="48"/>
+    <w:lsdException w:name="List Table 4 Accent 1" w:uiPriority="49"/>
+    <w:lsdException w:name="List Table 5 Dark Accent 1" w:uiPriority="50"/>
+    <w:lsdException w:name="List Table 6 Colorful Accent 1" w:uiPriority="51"/>
+    <w:lsdException w:name="List Table 7 Colorful Accent 1" w:uiPriority="52"/>
+    <w:lsdException w:name="List Table 1 Light Accent 2" w:uiPriority="46"/>
+    <w:lsdException w:name="List Table 2 Accent 2" w:uiPriority="47"/>
+    <w:lsdException w:name="List Table 3 Accent 2" w:uiPriority="48"/>
+    <w:lsdException w:name="List Table 4 Accent 2" w:uiPriority="49"/>
+    <w:lsdException w:name="List Table 5 Dark Accent 2" w:uiPriority="50"/>
+    <w:lsdException w:name="List Table 6 Colorful Accent 2" w:uiPriority="51"/>
+    <w:lsdException w:name="List Table 7 Colorful Accent 2" w:uiPriority="52"/>
+    <w:lsdException w:name="List Table 1 Light Accent 3" w:uiPriority="46"/>
+    <w:lsdException w:name="List Table 2 Accent 3" w:uiPriority="47"/>
+    <w:lsdException w:name="List Table 3 Accent 3" w:uiPriority="48"/>
+    <w:lsdException w:name="List Table 4 Accent 3" w:uiPriority="49"/>
+    <w:lsdException w:name="List Table 5 Dark Accent 3" w:uiPriority="50"/>
+    <w:lsdException w:name="List Table 6 Colorful Accent 3" w:uiPriority="51"/>
+    <w:lsdException w:name="List Table 7 Colorful Accent 3" w:uiPriority="52"/>
+    <w:lsdException w:name="List Table 1 Light Accent 4" w:uiPriority="46"/>
+    <w:lsdException w:name="List Table 2 Accent 4" w:uiPriority="47"/>
+    <w:lsdException w:name="List Table 3 Accent 4" w:uiPriority="48"/>
+    <w:lsdException w:name="List Table 4 Accent 4" w:uiPriority="49"/>
+    <w:lsdException w:name="List Table 5 Dark Accent 4" w:uiPriority="50"/>
+    <w:lsdException w:name="List Table 6 Colorful Accent 4" w:uiPriority="51"/>
+    <w:lsdException w:name="List Table 7 Colorful Accent 4" w:uiPriority="52"/>
+    <w:lsdException w:name="List Table 1 Light Accent 5" w:uiPriority="46"/>
+    <w:lsdException w:name="List Table 2 Accent 5" w:uiPriority="47"/>
+    <w:lsdException w:name="List Table 3 Accent 5" w:uiPriority="48"/>
+    <w:lsdException w:name="List Table 4 Accent 5" w:uiPriority="49"/>
+    <w:lsdException w:name="List Table 5 Dark Accent 5" w:uiPriority="50"/>
+    <w:lsdException w:name="List Table 6 Colorful Accent 5" w:uiPriority="51"/>
+    <w:lsdException w:name="List Table 7 Colorful Accent 5" w:uiPriority="52"/>
+    <w:lsdException w:name="List Table 1 Light Accent 6" w:uiPriority="46"/>
+    <w:lsdException w:name="List Table 2 Accent 6" w:uiPriority="47"/>
+    <w:lsdException w:name="List Table 3 Accent 6" w:uiPriority="48"/>
+    <w:lsdException w:name="List Table 4 Accent 6" w:uiPriority="49"/>
+    <w:lsdException w:name="List Table 5 Dark Accent 6" w:uiPriority="50"/>
+    <w:lsdException w:name="List Table 6 Colorful Accent 6" w:uiPriority="51"/>
+    <w:lsdException w:name="List Table 7 Colorful Accent 6" w:uiPriority="52"/>
   </w:latentStyles>
   <w:style w:type="paragraph" w:default="1" w:styleId="Normal">
     <w:name w:val="Normal"/>
@@ -8034,6 +10296,7 @@
   <w:style w:type="character" w:default="1" w:styleId="DefaultParagraphFont">
     <w:name w:val="Default Paragraph Font"/>
     <w:uiPriority w:val="1"/>
+    <w:semiHidden/>
     <w:unhideWhenUsed/>
   </w:style>
   <w:style w:type="table" w:default="1" w:styleId="TableNormal">
@@ -8442,7 +10705,7 @@
   <w:style w:type="character" w:styleId="Strong">
     <w:name w:val="Strong"/>
     <w:basedOn w:val="DefaultParagraphFont"/>
-    <w:uiPriority w:val="10"/>
+    <w:uiPriority w:val="22"/>
     <w:unhideWhenUsed/>
     <w:qFormat/>
     <w:rPr>
@@ -8856,1112 +11119,28 @@
       <w:contextualSpacing/>
     </w:pPr>
   </w:style>
-</w:styles>
-</file>
-
-<file path=word/stylesWithEffects.xml><?xml version="1.0" encoding="utf-8"?>
-<w:styles xmlns:wpc="http://schemas.microsoft.com/office/word/2010/wordprocessingCanvas" xmlns:mc="http://schemas.openxmlformats.org/markup-compatibility/2006" xmlns:o="urn:schemas-microsoft-com:office:office" xmlns:r="http://schemas.openxmlformats.org/officeDocument/2006/relationships" xmlns:m="http://schemas.openxmlformats.org/officeDocument/2006/math" xmlns:v="urn:schemas-microsoft-com:vml" xmlns:wp14="http://schemas.microsoft.com/office/word/2010/wordprocessingDrawing" xmlns:wp="http://schemas.openxmlformats.org/drawingml/2006/wordprocessingDrawing" xmlns:w10="urn:schemas-microsoft-com:office:word" xmlns:w="http://schemas.openxmlformats.org/wordprocessingml/2006/main" xmlns:w14="http://schemas.microsoft.com/office/word/2010/wordml" xmlns:wpg="http://schemas.microsoft.com/office/word/2010/wordprocessingGroup" xmlns:wpi="http://schemas.microsoft.com/office/word/2010/wordprocessingInk" xmlns:wne="http://schemas.microsoft.com/office/word/2006/wordml" xmlns:wps="http://schemas.microsoft.com/office/word/2010/wordprocessingShape" mc:Ignorable="w14 wp14">
-  <w:docDefaults>
-    <w:rPrDefault>
-      <w:rPr>
-        <w:rFonts w:asciiTheme="minorHAnsi" w:eastAsiaTheme="minorEastAsia" w:hAnsiTheme="minorHAnsi" w:cstheme="minorBidi"/>
-        <w:color w:val="4C483D" w:themeColor="text2"/>
-        <w:lang w:val="en-US" w:eastAsia="ja-JP" w:bidi="ar-SA"/>
-      </w:rPr>
-    </w:rPrDefault>
-    <w:pPrDefault>
-      <w:pPr>
-        <w:spacing w:after="320" w:line="300" w:lineRule="auto"/>
-      </w:pPr>
-    </w:pPrDefault>
-  </w:docDefaults>
-  <w:latentStyles w:defLockedState="0" w:defUIPriority="99" w:defSemiHidden="1" w:defUnhideWhenUsed="1" w:defQFormat="0" w:count="267">
-    <w:lsdException w:name="Normal" w:semiHidden="0" w:uiPriority="0" w:unhideWhenUsed="0" w:qFormat="1"/>
-    <w:lsdException w:name="heading 1" w:semiHidden="0" w:uiPriority="9" w:unhideWhenUsed="0" w:qFormat="1"/>
-    <w:lsdException w:name="heading 2" w:uiPriority="9" w:qFormat="1"/>
-    <w:lsdException w:name="heading 3" w:uiPriority="9" w:qFormat="1"/>
-    <w:lsdException w:name="heading 4" w:uiPriority="9" w:qFormat="1"/>
-    <w:lsdException w:name="heading 5" w:locked="1" w:uiPriority="9"/>
-    <w:lsdException w:name="heading 6" w:locked="1" w:uiPriority="9" w:qFormat="1"/>
-    <w:lsdException w:name="heading 7" w:locked="1" w:uiPriority="9" w:qFormat="1"/>
-    <w:lsdException w:name="heading 8" w:locked="1" w:uiPriority="9" w:qFormat="1"/>
-    <w:lsdException w:name="heading 9" w:locked="1" w:uiPriority="9" w:qFormat="1"/>
-    <w:lsdException w:name="toc 1" w:uiPriority="39"/>
-    <w:lsdException w:name="toc 2" w:uiPriority="39"/>
-    <w:lsdException w:name="toc 3" w:uiPriority="39"/>
-    <w:lsdException w:name="toc 4" w:uiPriority="39"/>
-    <w:lsdException w:name="toc 5" w:uiPriority="39"/>
-    <w:lsdException w:name="toc 6" w:uiPriority="39"/>
-    <w:lsdException w:name="toc 7" w:uiPriority="39"/>
-    <w:lsdException w:name="toc 8" w:uiPriority="39"/>
-    <w:lsdException w:name="toc 9" w:uiPriority="39"/>
-    <w:lsdException w:name="footer" w:qFormat="1"/>
-    <w:lsdException w:name="caption" w:uiPriority="35" w:qFormat="1"/>
-    <w:lsdException w:name="List Bullet" w:qFormat="1"/>
-    <w:lsdException w:name="Title" w:semiHidden="0" w:uiPriority="2" w:unhideWhenUsed="0" w:qFormat="1"/>
-    <w:lsdException w:name="Closing" w:qFormat="1"/>
-    <w:lsdException w:name="Default Paragraph Font" w:uiPriority="1"/>
-    <w:lsdException w:name="Subtitle" w:semiHidden="0" w:uiPriority="11" w:unhideWhenUsed="0" w:qFormat="1"/>
-    <w:lsdException w:name="Strong" w:semiHidden="0" w:uiPriority="22" w:unhideWhenUsed="0" w:qFormat="1"/>
-    <w:lsdException w:name="Emphasis" w:semiHidden="0" w:uiPriority="20" w:unhideWhenUsed="0" w:qFormat="1"/>
-    <w:lsdException w:name="Table Grid" w:semiHidden="0" w:uiPriority="39" w:unhideWhenUsed="0"/>
-    <w:lsdException w:name="Placeholder Text" w:unhideWhenUsed="0"/>
-    <w:lsdException w:name="No Spacing" w:semiHidden="0" w:uiPriority="1" w:unhideWhenUsed="0" w:qFormat="1"/>
-    <w:lsdException w:name="Light Shading" w:semiHidden="0" w:uiPriority="60" w:unhideWhenUsed="0"/>
-    <w:lsdException w:name="Light List" w:semiHidden="0" w:uiPriority="61" w:unhideWhenUsed="0"/>
-    <w:lsdException w:name="Light Grid" w:semiHidden="0" w:uiPriority="62" w:unhideWhenUsed="0"/>
-    <w:lsdException w:name="Medium Shading 1" w:semiHidden="0" w:uiPriority="63" w:unhideWhenUsed="0"/>
-    <w:lsdException w:name="Medium Shading 2" w:semiHidden="0" w:uiPriority="64" w:unhideWhenUsed="0"/>
-    <w:lsdException w:name="Medium List 1" w:semiHidden="0" w:uiPriority="65" w:unhideWhenUsed="0"/>
-    <w:lsdException w:name="Medium List 2" w:semiHidden="0" w:uiPriority="66" w:unhideWhenUsed="0"/>
-    <w:lsdException w:name="Medium Grid 1" w:semiHidden="0" w:uiPriority="67" w:unhideWhenUsed="0"/>
-    <w:lsdException w:name="Medium Grid 2" w:semiHidden="0" w:uiPriority="68" w:unhideWhenUsed="0"/>
-    <w:lsdException w:name="Medium Grid 3" w:semiHidden="0" w:uiPriority="69" w:unhideWhenUsed="0"/>
-    <w:lsdException w:name="Dark List" w:semiHidden="0" w:uiPriority="70" w:unhideWhenUsed="0"/>
-    <w:lsdException w:name="Colorful Shading" w:semiHidden="0" w:uiPriority="71" w:unhideWhenUsed="0"/>
-    <w:lsdException w:name="Colorful List" w:semiHidden="0" w:uiPriority="72" w:unhideWhenUsed="0"/>
-    <w:lsdException w:name="Colorful Grid" w:semiHidden="0" w:uiPriority="73" w:unhideWhenUsed="0"/>
-    <w:lsdException w:name="Light Shading Accent 1" w:semiHidden="0" w:uiPriority="60" w:unhideWhenUsed="0"/>
-    <w:lsdException w:name="Light List Accent 1" w:semiHidden="0" w:uiPriority="61" w:unhideWhenUsed="0"/>
-    <w:lsdException w:name="Light Grid Accent 1" w:semiHidden="0" w:uiPriority="62" w:unhideWhenUsed="0"/>
-    <w:lsdException w:name="Medium Shading 1 Accent 1" w:semiHidden="0" w:uiPriority="63" w:unhideWhenUsed="0"/>
-    <w:lsdException w:name="Medium Shading 2 Accent 1" w:semiHidden="0" w:uiPriority="64" w:unhideWhenUsed="0"/>
-    <w:lsdException w:name="Medium List 1 Accent 1" w:semiHidden="0" w:uiPriority="65" w:unhideWhenUsed="0"/>
-    <w:lsdException w:name="Revision" w:unhideWhenUsed="0"/>
-    <w:lsdException w:name="List Paragraph" w:semiHidden="0" w:uiPriority="34" w:unhideWhenUsed="0" w:qFormat="1"/>
-    <w:lsdException w:name="Quote" w:semiHidden="0" w:uiPriority="29" w:unhideWhenUsed="0" w:qFormat="1"/>
-    <w:lsdException w:name="Intense Quote" w:semiHidden="0" w:uiPriority="30" w:unhideWhenUsed="0" w:qFormat="1"/>
-    <w:lsdException w:name="Medium List 2 Accent 1" w:semiHidden="0" w:uiPriority="66" w:unhideWhenUsed="0"/>
-    <w:lsdException w:name="Medium Grid 1 Accent 1" w:semiHidden="0" w:uiPriority="67" w:unhideWhenUsed="0"/>
-    <w:lsdException w:name="Medium Grid 2 Accent 1" w:semiHidden="0" w:uiPriority="68" w:unhideWhenUsed="0"/>
-    <w:lsdException w:name="Medium Grid 3 Accent 1" w:semiHidden="0" w:uiPriority="69" w:unhideWhenUsed="0"/>
-    <w:lsdException w:name="Dark List Accent 1" w:semiHidden="0" w:uiPriority="70" w:unhideWhenUsed="0"/>
-    <w:lsdException w:name="Colorful Shading Accent 1" w:semiHidden="0" w:uiPriority="71" w:unhideWhenUsed="0"/>
-    <w:lsdException w:name="Colorful List Accent 1" w:semiHidden="0" w:uiPriority="72" w:unhideWhenUsed="0"/>
-    <w:lsdException w:name="Colorful Grid Accent 1" w:semiHidden="0" w:uiPriority="73" w:unhideWhenUsed="0"/>
-    <w:lsdException w:name="Light Shading Accent 2" w:semiHidden="0" w:uiPriority="60" w:unhideWhenUsed="0"/>
-    <w:lsdException w:name="Light List Accent 2" w:semiHidden="0" w:uiPriority="61" w:unhideWhenUsed="0"/>
-    <w:lsdException w:name="Light Grid Accent 2" w:semiHidden="0" w:uiPriority="62" w:unhideWhenUsed="0"/>
-    <w:lsdException w:name="Medium Shading 1 Accent 2" w:semiHidden="0" w:uiPriority="63" w:unhideWhenUsed="0"/>
-    <w:lsdException w:name="Medium Shading 2 Accent 2" w:semiHidden="0" w:uiPriority="64" w:unhideWhenUsed="0"/>
-    <w:lsdException w:name="Medium List 1 Accent 2" w:semiHidden="0" w:uiPriority="65" w:unhideWhenUsed="0"/>
-    <w:lsdException w:name="Medium List 2 Accent 2" w:semiHidden="0" w:uiPriority="66" w:unhideWhenUsed="0"/>
-    <w:lsdException w:name="Medium Grid 1 Accent 2" w:semiHidden="0" w:uiPriority="67" w:unhideWhenUsed="0"/>
-    <w:lsdException w:name="Medium Grid 2 Accent 2" w:semiHidden="0" w:uiPriority="68" w:unhideWhenUsed="0"/>
-    <w:lsdException w:name="Medium Grid 3 Accent 2" w:semiHidden="0" w:uiPriority="69" w:unhideWhenUsed="0"/>
-    <w:lsdException w:name="Dark List Accent 2" w:semiHidden="0" w:uiPriority="70" w:unhideWhenUsed="0"/>
-    <w:lsdException w:name="Colorful Shading Accent 2" w:semiHidden="0" w:uiPriority="71" w:unhideWhenUsed="0"/>
-    <w:lsdException w:name="Colorful List Accent 2" w:semiHidden="0" w:uiPriority="72" w:unhideWhenUsed="0"/>
-    <w:lsdException w:name="Colorful Grid Accent 2" w:semiHidden="0" w:uiPriority="73" w:unhideWhenUsed="0"/>
-    <w:lsdException w:name="Light Shading Accent 3" w:semiHidden="0" w:uiPriority="60" w:unhideWhenUsed="0"/>
-    <w:lsdException w:name="Light List Accent 3" w:semiHidden="0" w:uiPriority="61" w:unhideWhenUsed="0"/>
-    <w:lsdException w:name="Light Grid Accent 3" w:semiHidden="0" w:uiPriority="62" w:unhideWhenUsed="0"/>
-    <w:lsdException w:name="Medium Shading 1 Accent 3" w:semiHidden="0" w:uiPriority="63" w:unhideWhenUsed="0"/>
-    <w:lsdException w:name="Medium Shading 2 Accent 3" w:semiHidden="0" w:uiPriority="64" w:unhideWhenUsed="0"/>
-    <w:lsdException w:name="Medium List 1 Accent 3" w:semiHidden="0" w:uiPriority="65" w:unhideWhenUsed="0"/>
-    <w:lsdException w:name="Medium List 2 Accent 3" w:semiHidden="0" w:uiPriority="66" w:unhideWhenUsed="0"/>
-    <w:lsdException w:name="Medium Grid 1 Accent 3" w:semiHidden="0" w:uiPriority="67" w:unhideWhenUsed="0"/>
-    <w:lsdException w:name="Medium Grid 2 Accent 3" w:semiHidden="0" w:uiPriority="68" w:unhideWhenUsed="0"/>
-    <w:lsdException w:name="Medium Grid 3 Accent 3" w:semiHidden="0" w:uiPriority="69" w:unhideWhenUsed="0"/>
-    <w:lsdException w:name="Dark List Accent 3" w:semiHidden="0" w:uiPriority="70" w:unhideWhenUsed="0"/>
-    <w:lsdException w:name="Colorful Shading Accent 3" w:semiHidden="0" w:uiPriority="71" w:unhideWhenUsed="0"/>
-    <w:lsdException w:name="Colorful List Accent 3" w:semiHidden="0" w:uiPriority="72" w:unhideWhenUsed="0"/>
-    <w:lsdException w:name="Colorful Grid Accent 3" w:semiHidden="0" w:uiPriority="73" w:unhideWhenUsed="0"/>
-    <w:lsdException w:name="Light Shading Accent 4" w:semiHidden="0" w:uiPriority="60" w:unhideWhenUsed="0"/>
-    <w:lsdException w:name="Light List Accent 4" w:semiHidden="0" w:uiPriority="61" w:unhideWhenUsed="0"/>
-    <w:lsdException w:name="Light Grid Accent 4" w:semiHidden="0" w:uiPriority="62" w:unhideWhenUsed="0"/>
-    <w:lsdException w:name="Medium Shading 1 Accent 4" w:semiHidden="0" w:uiPriority="63" w:unhideWhenUsed="0"/>
-    <w:lsdException w:name="Medium Shading 2 Accent 4" w:semiHidden="0" w:uiPriority="64" w:unhideWhenUsed="0"/>
-    <w:lsdException w:name="Medium List 1 Accent 4" w:semiHidden="0" w:uiPriority="65" w:unhideWhenUsed="0"/>
-    <w:lsdException w:name="Medium List 2 Accent 4" w:semiHidden="0" w:uiPriority="66" w:unhideWhenUsed="0"/>
-    <w:lsdException w:name="Medium Grid 1 Accent 4" w:semiHidden="0" w:uiPriority="67" w:unhideWhenUsed="0"/>
-    <w:lsdException w:name="Medium Grid 2 Accent 4" w:semiHidden="0" w:uiPriority="68" w:unhideWhenUsed="0"/>
-    <w:lsdException w:name="Medium Grid 3 Accent 4" w:semiHidden="0" w:uiPriority="69" w:unhideWhenUsed="0"/>
-    <w:lsdException w:name="Dark List Accent 4" w:semiHidden="0" w:uiPriority="70" w:unhideWhenUsed="0"/>
-    <w:lsdException w:name="Colorful Shading Accent 4" w:semiHidden="0" w:uiPriority="71" w:unhideWhenUsed="0"/>
-    <w:lsdException w:name="Colorful List Accent 4" w:semiHidden="0" w:uiPriority="72" w:unhideWhenUsed="0"/>
-    <w:lsdException w:name="Colorful Grid Accent 4" w:semiHidden="0" w:uiPriority="73" w:unhideWhenUsed="0"/>
-    <w:lsdException w:name="Light Shading Accent 5" w:semiHidden="0" w:uiPriority="60" w:unhideWhenUsed="0"/>
-    <w:lsdException w:name="Light List Accent 5" w:semiHidden="0" w:uiPriority="61" w:unhideWhenUsed="0"/>
-    <w:lsdException w:name="Light Grid Accent 5" w:semiHidden="0" w:uiPriority="62" w:unhideWhenUsed="0"/>
-    <w:lsdException w:name="Medium Shading 1 Accent 5" w:semiHidden="0" w:uiPriority="63" w:unhideWhenUsed="0"/>
-    <w:lsdException w:name="Medium Shading 2 Accent 5" w:semiHidden="0" w:uiPriority="64" w:unhideWhenUsed="0"/>
-    <w:lsdException w:name="Medium List 1 Accent 5" w:semiHidden="0" w:uiPriority="65" w:unhideWhenUsed="0"/>
-    <w:lsdException w:name="Medium List 2 Accent 5" w:semiHidden="0" w:uiPriority="66" w:unhideWhenUsed="0"/>
-    <w:lsdException w:name="Medium Grid 1 Accent 5" w:semiHidden="0" w:uiPriority="67" w:unhideWhenUsed="0"/>
-    <w:lsdException w:name="Medium Grid 2 Accent 5" w:semiHidden="0" w:uiPriority="68" w:unhideWhenUsed="0"/>
-    <w:lsdException w:name="Medium Grid 3 Accent 5" w:semiHidden="0" w:uiPriority="69" w:unhideWhenUsed="0"/>
-    <w:lsdException w:name="Dark List Accent 5" w:semiHidden="0" w:uiPriority="70" w:unhideWhenUsed="0"/>
-    <w:lsdException w:name="Colorful Shading Accent 5" w:semiHidden="0" w:uiPriority="71" w:unhideWhenUsed="0"/>
-    <w:lsdException w:name="Colorful List Accent 5" w:semiHidden="0" w:uiPriority="72" w:unhideWhenUsed="0"/>
-    <w:lsdException w:name="Colorful Grid Accent 5" w:semiHidden="0" w:uiPriority="73" w:unhideWhenUsed="0"/>
-    <w:lsdException w:name="Light Shading Accent 6" w:semiHidden="0" w:uiPriority="60" w:unhideWhenUsed="0"/>
-    <w:lsdException w:name="Light List Accent 6" w:semiHidden="0" w:uiPriority="61" w:unhideWhenUsed="0"/>
-    <w:lsdException w:name="Light Grid Accent 6" w:semiHidden="0" w:uiPriority="62" w:unhideWhenUsed="0"/>
-    <w:lsdException w:name="Medium Shading 1 Accent 6" w:semiHidden="0" w:uiPriority="63" w:unhideWhenUsed="0"/>
-    <w:lsdException w:name="Medium Shading 2 Accent 6" w:semiHidden="0" w:uiPriority="64" w:unhideWhenUsed="0"/>
-    <w:lsdException w:name="Medium List 1 Accent 6" w:semiHidden="0" w:uiPriority="65" w:unhideWhenUsed="0"/>
-    <w:lsdException w:name="Medium List 2 Accent 6" w:semiHidden="0" w:uiPriority="66" w:unhideWhenUsed="0"/>
-    <w:lsdException w:name="Medium Grid 1 Accent 6" w:semiHidden="0" w:uiPriority="67" w:unhideWhenUsed="0"/>
-    <w:lsdException w:name="Medium Grid 2 Accent 6" w:semiHidden="0" w:uiPriority="68" w:unhideWhenUsed="0"/>
-    <w:lsdException w:name="Medium Grid 3 Accent 6" w:semiHidden="0" w:uiPriority="69" w:unhideWhenUsed="0"/>
-    <w:lsdException w:name="Dark List Accent 6" w:semiHidden="0" w:uiPriority="70" w:unhideWhenUsed="0"/>
-    <w:lsdException w:name="Colorful Shading Accent 6" w:semiHidden="0" w:uiPriority="71" w:unhideWhenUsed="0"/>
-    <w:lsdException w:name="Colorful List Accent 6" w:semiHidden="0" w:uiPriority="72" w:unhideWhenUsed="0"/>
-    <w:lsdException w:name="Colorful Grid Accent 6" w:semiHidden="0" w:uiPriority="73" w:unhideWhenUsed="0"/>
-    <w:lsdException w:name="Subtle Emphasis" w:semiHidden="0" w:uiPriority="19" w:unhideWhenUsed="0" w:qFormat="1"/>
-    <w:lsdException w:name="Intense Emphasis" w:semiHidden="0" w:uiPriority="21" w:unhideWhenUsed="0" w:qFormat="1"/>
-    <w:lsdException w:name="Subtle Reference" w:semiHidden="0" w:uiPriority="31" w:unhideWhenUsed="0" w:qFormat="1"/>
-    <w:lsdException w:name="Intense Reference" w:semiHidden="0" w:uiPriority="32" w:unhideWhenUsed="0" w:qFormat="1"/>
-    <w:lsdException w:name="Book Title" w:semiHidden="0" w:uiPriority="33" w:unhideWhenUsed="0" w:qFormat="1"/>
-    <w:lsdException w:name="Bibliography" w:uiPriority="37"/>
-    <w:lsdException w:name="TOC Heading" w:uiPriority="39" w:qFormat="1"/>
-  </w:latentStyles>
-  <w:style w:type="paragraph" w:default="1" w:styleId="Normal">
-    <w:name w:val="Normal"/>
-    <w:qFormat/>
-    <w:rsid w:val="00835D6C"/>
+  <w:style w:type="character" w:customStyle="1" w:styleId="tlid-translation">
+    <w:name w:val="tlid-translation"/>
+    <w:basedOn w:val="DefaultParagraphFont"/>
+    <w:rsid w:val="001B5455"/>
+  </w:style>
+  <w:style w:type="paragraph" w:styleId="NormalWeb">
+    <w:name w:val="Normal (Web)"/>
+    <w:basedOn w:val="Normal"/>
+    <w:uiPriority w:val="99"/>
+    <w:unhideWhenUsed/>
+    <w:rsid w:val="00E744E5"/>
     <w:pPr>
-      <w:jc w:val="both"/>
+      <w:spacing w:before="100" w:beforeAutospacing="1" w:after="100" w:afterAutospacing="1" w:line="240" w:lineRule="auto"/>
+      <w:jc w:val="left"/>
     </w:pPr>
     <w:rPr>
-      <w:rFonts w:asciiTheme="majorHAnsi" w:hAnsiTheme="majorHAnsi"/>
-      <w:color w:val="000000" w:themeColor="text1"/>
-      <w:sz w:val="22"/>
-      <w:szCs w:val="22"/>
-      <w:lang w:val="de-DE"/>
-    </w:rPr>
-  </w:style>
-  <w:style w:type="paragraph" w:styleId="Heading1">
-    <w:name w:val="heading 1"/>
-    <w:basedOn w:val="Normal"/>
-    <w:next w:val="Normal"/>
-    <w:link w:val="Heading1Char"/>
-    <w:uiPriority w:val="9"/>
-    <w:qFormat/>
-    <w:rsid w:val="00A61BBC"/>
-    <w:pPr>
-      <w:keepNext/>
-      <w:keepLines/>
-      <w:pageBreakBefore/>
-      <w:numPr>
-        <w:numId w:val="11"/>
-      </w:numPr>
-      <w:pBdr>
-        <w:bottom w:val="single" w:sz="8" w:space="0" w:color="FCDBDB" w:themeColor="accent1" w:themeTint="33"/>
-      </w:pBdr>
-      <w:spacing w:before="320" w:after="200" w:line="240" w:lineRule="auto"/>
-      <w:outlineLvl w:val="0"/>
-    </w:pPr>
-    <w:rPr>
-      <w:rFonts w:eastAsiaTheme="majorEastAsia" w:cstheme="majorBidi"/>
-      <w:color w:val="F70146"/>
-      <w:sz w:val="36"/>
-      <w:szCs w:val="36"/>
-    </w:rPr>
-  </w:style>
-  <w:style w:type="paragraph" w:styleId="Heading2">
-    <w:name w:val="heading 2"/>
-    <w:basedOn w:val="Normal"/>
-    <w:next w:val="Normal"/>
-    <w:link w:val="Heading2Char"/>
-    <w:uiPriority w:val="9"/>
-    <w:unhideWhenUsed/>
-    <w:qFormat/>
-    <w:rsid w:val="00DA6AB9"/>
-    <w:pPr>
-      <w:keepNext/>
-      <w:keepLines/>
-      <w:numPr>
-        <w:ilvl w:val="1"/>
-        <w:numId w:val="11"/>
-      </w:numPr>
-      <w:spacing w:before="120" w:after="120" w:line="240" w:lineRule="auto"/>
-      <w:outlineLvl w:val="1"/>
-    </w:pPr>
-    <w:rPr>
-      <w:b/>
-      <w:bCs/>
-      <w:sz w:val="26"/>
-      <w:szCs w:val="26"/>
-    </w:rPr>
-  </w:style>
-  <w:style w:type="paragraph" w:styleId="Heading3">
-    <w:name w:val="heading 3"/>
-    <w:basedOn w:val="Normal"/>
-    <w:next w:val="Normal"/>
-    <w:link w:val="Heading3Char"/>
-    <w:uiPriority w:val="9"/>
-    <w:unhideWhenUsed/>
-    <w:qFormat/>
-    <w:pPr>
-      <w:keepNext/>
-      <w:keepLines/>
-      <w:numPr>
-        <w:ilvl w:val="2"/>
-        <w:numId w:val="11"/>
-      </w:numPr>
-      <w:spacing w:before="40" w:after="0"/>
-      <w:outlineLvl w:val="2"/>
-    </w:pPr>
-    <w:rPr>
-      <w:b/>
-      <w:bCs/>
-      <w:i/>
-      <w:iCs/>
+      <w:rFonts w:ascii="Times New Roman" w:eastAsia="Times New Roman" w:hAnsi="Times New Roman" w:cs="Times New Roman"/>
+      <w:color w:val="auto"/>
       <w:sz w:val="24"/>
       <w:szCs w:val="24"/>
+      <w:lang w:val="en-US" w:eastAsia="en-US"/>
     </w:rPr>
-  </w:style>
-  <w:style w:type="paragraph" w:styleId="Heading4">
-    <w:name w:val="heading 4"/>
-    <w:basedOn w:val="Normal"/>
-    <w:next w:val="Normal"/>
-    <w:link w:val="Heading4Char"/>
-    <w:uiPriority w:val="9"/>
-    <w:unhideWhenUsed/>
-    <w:qFormat/>
-    <w:rsid w:val="000D7E18"/>
-    <w:pPr>
-      <w:keepNext/>
-      <w:keepLines/>
-      <w:numPr>
-        <w:ilvl w:val="3"/>
-        <w:numId w:val="11"/>
-      </w:numPr>
-      <w:spacing w:before="40" w:after="0"/>
-      <w:outlineLvl w:val="3"/>
-    </w:pPr>
-    <w:rPr>
-      <w:rFonts w:eastAsiaTheme="majorEastAsia" w:cstheme="majorBidi"/>
-      <w:i/>
-      <w:iCs/>
-    </w:rPr>
-  </w:style>
-  <w:style w:type="character" w:default="1" w:styleId="DefaultParagraphFont">
-    <w:name w:val="Default Paragraph Font"/>
-    <w:uiPriority w:val="1"/>
-    <w:unhideWhenUsed/>
-  </w:style>
-  <w:style w:type="table" w:default="1" w:styleId="TableNormal">
-    <w:name w:val="Normal Table"/>
-    <w:uiPriority w:val="99"/>
-    <w:semiHidden/>
-    <w:unhideWhenUsed/>
-    <w:tblPr>
-      <w:tblInd w:w="0" w:type="dxa"/>
-      <w:tblCellMar>
-        <w:top w:w="0" w:type="dxa"/>
-        <w:left w:w="108" w:type="dxa"/>
-        <w:bottom w:w="0" w:type="dxa"/>
-        <w:right w:w="108" w:type="dxa"/>
-      </w:tblCellMar>
-    </w:tblPr>
-  </w:style>
-  <w:style w:type="numbering" w:default="1" w:styleId="NoList">
-    <w:name w:val="No List"/>
-    <w:uiPriority w:val="99"/>
-    <w:semiHidden/>
-    <w:unhideWhenUsed/>
-  </w:style>
-  <w:style w:type="paragraph" w:customStyle="1" w:styleId="Logo">
-    <w:name w:val="Logo"/>
-    <w:basedOn w:val="Normal"/>
-    <w:uiPriority w:val="99"/>
-    <w:semiHidden/>
-    <w:unhideWhenUsed/>
-    <w:pPr>
-      <w:spacing w:before="600"/>
-    </w:pPr>
-  </w:style>
-  <w:style w:type="character" w:styleId="PlaceholderText">
-    <w:name w:val="Placeholder Text"/>
-    <w:basedOn w:val="DefaultParagraphFont"/>
-    <w:uiPriority w:val="99"/>
-    <w:semiHidden/>
-    <w:rPr>
-      <w:color w:val="F24F4F" w:themeColor="accent1"/>
-    </w:rPr>
-  </w:style>
-  <w:style w:type="paragraph" w:styleId="Title">
-    <w:name w:val="Title"/>
-    <w:basedOn w:val="Normal"/>
-    <w:next w:val="Normal"/>
-    <w:link w:val="TitleChar"/>
-    <w:uiPriority w:val="2"/>
-    <w:qFormat/>
-    <w:rsid w:val="006D344D"/>
-    <w:pPr>
-      <w:spacing w:before="120" w:after="0" w:line="240" w:lineRule="auto"/>
-    </w:pPr>
-    <w:rPr>
-      <w:rFonts w:eastAsiaTheme="majorEastAsia" w:cstheme="majorBidi"/>
-      <w:kern w:val="28"/>
-      <w:sz w:val="62"/>
-      <w:szCs w:val="62"/>
-    </w:rPr>
-  </w:style>
-  <w:style w:type="character" w:customStyle="1" w:styleId="TitleChar">
-    <w:name w:val="Title Char"/>
-    <w:basedOn w:val="DefaultParagraphFont"/>
-    <w:link w:val="Title"/>
-    <w:uiPriority w:val="2"/>
-    <w:rsid w:val="006D344D"/>
-    <w:rPr>
-      <w:rFonts w:asciiTheme="majorHAnsi" w:eastAsiaTheme="majorEastAsia" w:hAnsiTheme="majorHAnsi" w:cstheme="majorBidi"/>
-      <w:kern w:val="28"/>
-      <w:sz w:val="62"/>
-      <w:szCs w:val="62"/>
-    </w:rPr>
-  </w:style>
-  <w:style w:type="paragraph" w:styleId="Subtitle">
-    <w:name w:val="Subtitle"/>
-    <w:basedOn w:val="Normal"/>
-    <w:next w:val="Normal"/>
-    <w:link w:val="SubtitleChar"/>
-    <w:uiPriority w:val="3"/>
-    <w:qFormat/>
-    <w:pPr>
-      <w:numPr>
-        <w:ilvl w:val="1"/>
-      </w:numPr>
-      <w:spacing w:before="320" w:line="240" w:lineRule="auto"/>
-    </w:pPr>
-    <w:rPr>
-      <w:b/>
-      <w:bCs/>
-      <w:sz w:val="28"/>
-      <w:szCs w:val="28"/>
-    </w:rPr>
-  </w:style>
-  <w:style w:type="character" w:customStyle="1" w:styleId="SubtitleChar">
-    <w:name w:val="Subtitle Char"/>
-    <w:basedOn w:val="DefaultParagraphFont"/>
-    <w:link w:val="Subtitle"/>
-    <w:uiPriority w:val="3"/>
-    <w:rPr>
-      <w:b/>
-      <w:bCs/>
-      <w:sz w:val="28"/>
-      <w:szCs w:val="28"/>
-    </w:rPr>
-  </w:style>
-  <w:style w:type="paragraph" w:styleId="NoSpacing">
-    <w:name w:val="No Spacing"/>
-    <w:uiPriority w:val="1"/>
-    <w:qFormat/>
-    <w:pPr>
-      <w:spacing w:before="60" w:after="0" w:line="240" w:lineRule="auto"/>
-    </w:pPr>
-  </w:style>
-  <w:style w:type="table" w:styleId="TableGrid">
-    <w:name w:val="Table Grid"/>
-    <w:basedOn w:val="TableNormal"/>
-    <w:uiPriority w:val="39"/>
-    <w:pPr>
-      <w:spacing w:after="0" w:line="240" w:lineRule="auto"/>
-    </w:pPr>
-    <w:tblPr>
-      <w:tblBorders>
-        <w:top w:val="single" w:sz="4" w:space="0" w:color="auto"/>
-        <w:left w:val="single" w:sz="4" w:space="0" w:color="auto"/>
-        <w:bottom w:val="single" w:sz="4" w:space="0" w:color="auto"/>
-        <w:right w:val="single" w:sz="4" w:space="0" w:color="auto"/>
-        <w:insideH w:val="single" w:sz="4" w:space="0" w:color="auto"/>
-        <w:insideV w:val="single" w:sz="4" w:space="0" w:color="auto"/>
-      </w:tblBorders>
-    </w:tblPr>
-  </w:style>
-  <w:style w:type="character" w:customStyle="1" w:styleId="Heading1Char">
-    <w:name w:val="Heading 1 Char"/>
-    <w:basedOn w:val="DefaultParagraphFont"/>
-    <w:link w:val="Heading1"/>
-    <w:uiPriority w:val="9"/>
-    <w:rsid w:val="00A61BBC"/>
-    <w:rPr>
-      <w:rFonts w:asciiTheme="majorHAnsi" w:eastAsiaTheme="majorEastAsia" w:hAnsiTheme="majorHAnsi" w:cstheme="majorBidi"/>
-      <w:color w:val="F70146"/>
-      <w:sz w:val="36"/>
-      <w:szCs w:val="36"/>
-    </w:rPr>
-  </w:style>
-  <w:style w:type="character" w:customStyle="1" w:styleId="Heading2Char">
-    <w:name w:val="Heading 2 Char"/>
-    <w:basedOn w:val="DefaultParagraphFont"/>
-    <w:link w:val="Heading2"/>
-    <w:uiPriority w:val="9"/>
-    <w:rsid w:val="00DA6AB9"/>
-    <w:rPr>
-      <w:rFonts w:asciiTheme="majorHAnsi" w:hAnsiTheme="majorHAnsi"/>
-      <w:b/>
-      <w:bCs/>
-      <w:sz w:val="26"/>
-      <w:szCs w:val="26"/>
-    </w:rPr>
-  </w:style>
-  <w:style w:type="character" w:customStyle="1" w:styleId="Heading3Char">
-    <w:name w:val="Heading 3 Char"/>
-    <w:basedOn w:val="DefaultParagraphFont"/>
-    <w:link w:val="Heading3"/>
-    <w:uiPriority w:val="9"/>
-    <w:rPr>
-      <w:rFonts w:asciiTheme="majorHAnsi" w:hAnsiTheme="majorHAnsi"/>
-      <w:b/>
-      <w:bCs/>
-      <w:i/>
-      <w:iCs/>
-      <w:sz w:val="24"/>
-      <w:szCs w:val="24"/>
-    </w:rPr>
-  </w:style>
-  <w:style w:type="paragraph" w:styleId="Header">
-    <w:name w:val="header"/>
-    <w:basedOn w:val="Normal"/>
-    <w:link w:val="HeaderChar"/>
-    <w:uiPriority w:val="99"/>
-    <w:unhideWhenUsed/>
-    <w:pPr>
-      <w:tabs>
-        <w:tab w:val="center" w:pos="4680"/>
-        <w:tab w:val="right" w:pos="9360"/>
-      </w:tabs>
-      <w:spacing w:after="0" w:line="240" w:lineRule="auto"/>
-    </w:pPr>
-  </w:style>
-  <w:style w:type="table" w:customStyle="1" w:styleId="TipTable">
-    <w:name w:val="Tip Table"/>
-    <w:basedOn w:val="TableNormal"/>
-    <w:uiPriority w:val="99"/>
-    <w:pPr>
-      <w:spacing w:after="0" w:line="240" w:lineRule="auto"/>
-    </w:pPr>
-    <w:rPr>
-      <w:color w:val="404040" w:themeColor="text1" w:themeTint="BF"/>
-      <w:sz w:val="18"/>
-      <w:szCs w:val="18"/>
-    </w:rPr>
-    <w:tblPr>
-      <w:tblCellMar>
-        <w:top w:w="144" w:type="dxa"/>
-        <w:left w:w="0" w:type="dxa"/>
-        <w:right w:w="0" w:type="dxa"/>
-      </w:tblCellMar>
-    </w:tblPr>
-    <w:tcPr>
-      <w:shd w:val="clear" w:color="auto" w:fill="FCDBDB" w:themeFill="accent1" w:themeFillTint="33"/>
-    </w:tcPr>
-    <w:tblStylePr w:type="firstCol">
-      <w:pPr>
-        <w:wordWrap/>
-        <w:jc w:val="center"/>
-      </w:pPr>
-    </w:tblStylePr>
-  </w:style>
-  <w:style w:type="paragraph" w:customStyle="1" w:styleId="TipText">
-    <w:name w:val="Tip Text"/>
-    <w:basedOn w:val="Normal"/>
-    <w:uiPriority w:val="99"/>
-    <w:semiHidden/>
-    <w:pPr>
-      <w:spacing w:before="160" w:after="160" w:line="264" w:lineRule="auto"/>
-      <w:ind w:right="576"/>
-    </w:pPr>
-    <w:rPr>
-      <w:rFonts w:eastAsiaTheme="majorEastAsia" w:cstheme="majorBidi"/>
-      <w:i/>
-      <w:iCs/>
-      <w:sz w:val="16"/>
-      <w:szCs w:val="16"/>
-    </w:rPr>
-  </w:style>
-  <w:style w:type="paragraph" w:customStyle="1" w:styleId="Icon">
-    <w:name w:val="Icon"/>
-    <w:basedOn w:val="Normal"/>
-    <w:uiPriority w:val="99"/>
-    <w:semiHidden/>
-    <w:qFormat/>
-    <w:pPr>
-      <w:spacing w:before="160" w:after="160" w:line="240" w:lineRule="auto"/>
-      <w:jc w:val="center"/>
-    </w:pPr>
-  </w:style>
-  <w:style w:type="character" w:customStyle="1" w:styleId="Heading4Char">
-    <w:name w:val="Heading 4 Char"/>
-    <w:basedOn w:val="DefaultParagraphFont"/>
-    <w:link w:val="Heading4"/>
-    <w:uiPriority w:val="9"/>
-    <w:rsid w:val="000D7E18"/>
-    <w:rPr>
-      <w:rFonts w:asciiTheme="majorHAnsi" w:eastAsiaTheme="majorEastAsia" w:hAnsiTheme="majorHAnsi" w:cstheme="majorBidi"/>
-      <w:i/>
-      <w:iCs/>
-      <w:sz w:val="22"/>
-    </w:rPr>
-  </w:style>
-  <w:style w:type="table" w:customStyle="1" w:styleId="SOWTable">
-    <w:name w:val="SOW Table"/>
-    <w:basedOn w:val="TableNormal"/>
-    <w:uiPriority w:val="99"/>
-    <w:rsid w:val="00380A8D"/>
-    <w:pPr>
-      <w:spacing w:before="60" w:after="60" w:line="240" w:lineRule="auto"/>
-    </w:pPr>
-    <w:tblPr>
-      <w:tblStyleRowBandSize w:val="1"/>
-      <w:tblBorders>
-        <w:top w:val="single" w:sz="4" w:space="0" w:color="BCB8AC" w:themeColor="text2" w:themeTint="66"/>
-        <w:left w:val="single" w:sz="4" w:space="0" w:color="BCB8AC" w:themeColor="text2" w:themeTint="66"/>
-        <w:bottom w:val="single" w:sz="4" w:space="0" w:color="BCB8AC" w:themeColor="text2" w:themeTint="66"/>
-        <w:right w:val="single" w:sz="4" w:space="0" w:color="BCB8AC" w:themeColor="text2" w:themeTint="66"/>
-        <w:insideV w:val="single" w:sz="4" w:space="0" w:color="BCB8AC" w:themeColor="text2" w:themeTint="66"/>
-      </w:tblBorders>
-    </w:tblPr>
-    <w:tblStylePr w:type="firstRow">
-      <w:rPr>
-        <w:rFonts w:asciiTheme="majorHAnsi" w:hAnsiTheme="majorHAnsi"/>
-        <w:color w:val="FFFFFF" w:themeColor="background1"/>
-        <w:sz w:val="16"/>
-      </w:rPr>
-      <w:tblPr/>
-      <w:tcPr>
-        <w:shd w:val="clear" w:color="auto" w:fill="F24F4F" w:themeFill="accent1"/>
-      </w:tcPr>
-    </w:tblStylePr>
-    <w:tblStylePr w:type="lastRow">
-      <w:rPr>
-        <w:rFonts w:asciiTheme="majorHAnsi" w:hAnsiTheme="majorHAnsi"/>
-        <w:b/>
-        <w:caps/>
-        <w:smallCaps w:val="0"/>
-        <w:color w:val="F24F4F" w:themeColor="accent1"/>
-        <w:sz w:val="16"/>
-      </w:rPr>
-      <w:tblPr/>
-      <w:tcPr>
-        <w:tcBorders>
-          <w:top w:val="nil"/>
-        </w:tcBorders>
-      </w:tcPr>
-    </w:tblStylePr>
-    <w:tblStylePr w:type="firstCol">
-      <w:rPr>
-        <w:rFonts w:asciiTheme="majorHAnsi" w:hAnsiTheme="majorHAnsi"/>
-        <w:sz w:val="16"/>
-      </w:rPr>
-    </w:tblStylePr>
-    <w:tblStylePr w:type="band2Horz">
-      <w:tblPr/>
-      <w:tcPr>
-        <w:shd w:val="clear" w:color="auto" w:fill="DDDBD5" w:themeFill="text2" w:themeFillTint="33"/>
-      </w:tcPr>
-    </w:tblStylePr>
-  </w:style>
-  <w:style w:type="paragraph" w:styleId="TOC3">
-    <w:name w:val="toc 3"/>
-    <w:basedOn w:val="Normal"/>
-    <w:next w:val="Normal"/>
-    <w:autoRedefine/>
-    <w:uiPriority w:val="39"/>
-    <w:unhideWhenUsed/>
-    <w:pPr>
-      <w:spacing w:after="100"/>
-      <w:ind w:left="720" w:right="3240"/>
-    </w:pPr>
-  </w:style>
-  <w:style w:type="paragraph" w:styleId="TOC4">
-    <w:name w:val="toc 4"/>
-    <w:basedOn w:val="Normal"/>
-    <w:next w:val="Normal"/>
-    <w:autoRedefine/>
-    <w:uiPriority w:val="39"/>
-    <w:semiHidden/>
-    <w:unhideWhenUsed/>
-    <w:pPr>
-      <w:spacing w:after="100"/>
-      <w:ind w:left="720" w:right="3240"/>
-    </w:pPr>
-  </w:style>
-  <w:style w:type="table" w:customStyle="1" w:styleId="LayoutTable">
-    <w:name w:val="Layout Table"/>
-    <w:basedOn w:val="TableNormal"/>
-    <w:uiPriority w:val="99"/>
-    <w:pPr>
-      <w:spacing w:before="60" w:after="0" w:line="240" w:lineRule="auto"/>
-      <w:ind w:left="144" w:right="144"/>
-    </w:pPr>
-    <w:tblPr>
-      <w:tblCellMar>
-        <w:left w:w="0" w:type="dxa"/>
-        <w:right w:w="0" w:type="dxa"/>
-      </w:tblCellMar>
-    </w:tblPr>
-  </w:style>
-  <w:style w:type="paragraph" w:customStyle="1" w:styleId="FormHeading">
-    <w:name w:val="Form Heading"/>
-    <w:basedOn w:val="Normal"/>
-    <w:next w:val="Normal"/>
-    <w:uiPriority w:val="2"/>
-    <w:qFormat/>
-    <w:rsid w:val="00337EED"/>
-    <w:pPr>
-      <w:spacing w:before="80" w:after="60" w:line="240" w:lineRule="auto"/>
-    </w:pPr>
-    <w:rPr>
-      <w:rFonts w:eastAsiaTheme="majorEastAsia" w:cstheme="majorBidi"/>
-      <w:color w:val="F70146"/>
-    </w:rPr>
-  </w:style>
-  <w:style w:type="paragraph" w:customStyle="1" w:styleId="Name">
-    <w:name w:val="Name"/>
-    <w:basedOn w:val="Normal"/>
-    <w:uiPriority w:val="2"/>
-    <w:qFormat/>
-    <w:rsid w:val="0005437E"/>
-    <w:pPr>
-      <w:spacing w:before="60" w:after="60" w:line="240" w:lineRule="auto"/>
-    </w:pPr>
-    <w:rPr>
-      <w:rFonts w:eastAsiaTheme="majorEastAsia" w:cstheme="majorBidi"/>
-      <w:color w:val="F70146"/>
-      <w:sz w:val="28"/>
-      <w:szCs w:val="36"/>
-    </w:rPr>
-  </w:style>
-  <w:style w:type="paragraph" w:styleId="BodyTextIndent">
-    <w:name w:val="Body Text Indent"/>
-    <w:basedOn w:val="Normal"/>
-    <w:link w:val="BodyTextIndentChar"/>
-    <w:uiPriority w:val="99"/>
-    <w:semiHidden/>
-    <w:unhideWhenUsed/>
-    <w:pPr>
-      <w:spacing w:after="120"/>
-      <w:ind w:left="360"/>
-    </w:pPr>
-  </w:style>
-  <w:style w:type="character" w:customStyle="1" w:styleId="BodyTextIndentChar">
-    <w:name w:val="Body Text Indent Char"/>
-    <w:basedOn w:val="DefaultParagraphFont"/>
-    <w:link w:val="BodyTextIndent"/>
-    <w:uiPriority w:val="99"/>
-    <w:semiHidden/>
-  </w:style>
-  <w:style w:type="character" w:styleId="Strong">
-    <w:name w:val="Strong"/>
-    <w:basedOn w:val="DefaultParagraphFont"/>
-    <w:uiPriority w:val="10"/>
-    <w:unhideWhenUsed/>
-    <w:qFormat/>
-    <w:rPr>
-      <w:b/>
-      <w:bCs/>
-    </w:rPr>
-  </w:style>
-  <w:style w:type="paragraph" w:styleId="Closing">
-    <w:name w:val="Closing"/>
-    <w:basedOn w:val="Normal"/>
-    <w:link w:val="ClosingChar"/>
-    <w:uiPriority w:val="11"/>
-    <w:unhideWhenUsed/>
-    <w:qFormat/>
-    <w:pPr>
-      <w:spacing w:before="720" w:after="0" w:line="240" w:lineRule="auto"/>
-    </w:pPr>
-  </w:style>
-  <w:style w:type="character" w:customStyle="1" w:styleId="ClosingChar">
-    <w:name w:val="Closing Char"/>
-    <w:basedOn w:val="DefaultParagraphFont"/>
-    <w:link w:val="Closing"/>
-    <w:uiPriority w:val="11"/>
-  </w:style>
-  <w:style w:type="table" w:customStyle="1" w:styleId="SignatureTable">
-    <w:name w:val="Signature Table"/>
-    <w:basedOn w:val="TableNormal"/>
-    <w:uiPriority w:val="99"/>
-    <w:pPr>
-      <w:spacing w:after="0" w:line="240" w:lineRule="auto"/>
-    </w:pPr>
-    <w:tblPr/>
-  </w:style>
-  <w:style w:type="paragraph" w:styleId="ListBullet">
-    <w:name w:val="List Bullet"/>
-    <w:basedOn w:val="Normal"/>
-    <w:link w:val="ListBulletChar"/>
-    <w:uiPriority w:val="4"/>
-    <w:unhideWhenUsed/>
-    <w:qFormat/>
-    <w:pPr>
-      <w:numPr>
-        <w:numId w:val="4"/>
-      </w:numPr>
-      <w:contextualSpacing/>
-    </w:pPr>
-  </w:style>
-  <w:style w:type="character" w:customStyle="1" w:styleId="HeaderChar">
-    <w:name w:val="Header Char"/>
-    <w:basedOn w:val="DefaultParagraphFont"/>
-    <w:link w:val="Header"/>
-    <w:uiPriority w:val="99"/>
-  </w:style>
-  <w:style w:type="paragraph" w:styleId="Footer">
-    <w:name w:val="footer"/>
-    <w:basedOn w:val="Normal"/>
-    <w:link w:val="FooterChar"/>
-    <w:uiPriority w:val="99"/>
-    <w:unhideWhenUsed/>
-    <w:qFormat/>
-    <w:pPr>
-      <w:spacing w:after="0" w:line="240" w:lineRule="auto"/>
-    </w:pPr>
-    <w:rPr>
-      <w:i/>
-      <w:iCs/>
-      <w:sz w:val="18"/>
-      <w:szCs w:val="18"/>
-    </w:rPr>
-  </w:style>
-  <w:style w:type="character" w:customStyle="1" w:styleId="FooterChar">
-    <w:name w:val="Footer Char"/>
-    <w:basedOn w:val="DefaultParagraphFont"/>
-    <w:link w:val="Footer"/>
-    <w:uiPriority w:val="99"/>
-    <w:rPr>
-      <w:i/>
-      <w:iCs/>
-      <w:sz w:val="18"/>
-      <w:szCs w:val="18"/>
-    </w:rPr>
-  </w:style>
-  <w:style w:type="paragraph" w:styleId="BalloonText">
-    <w:name w:val="Balloon Text"/>
-    <w:basedOn w:val="Normal"/>
-    <w:link w:val="BalloonTextChar"/>
-    <w:uiPriority w:val="99"/>
-    <w:semiHidden/>
-    <w:unhideWhenUsed/>
-    <w:rsid w:val="00337EED"/>
-    <w:pPr>
-      <w:spacing w:after="0" w:line="240" w:lineRule="auto"/>
-    </w:pPr>
-    <w:rPr>
-      <w:rFonts w:ascii="Tahoma" w:hAnsi="Tahoma" w:cs="Tahoma"/>
-      <w:sz w:val="16"/>
-      <w:szCs w:val="16"/>
-    </w:rPr>
-  </w:style>
-  <w:style w:type="character" w:customStyle="1" w:styleId="BalloonTextChar">
-    <w:name w:val="Balloon Text Char"/>
-    <w:basedOn w:val="DefaultParagraphFont"/>
-    <w:link w:val="BalloonText"/>
-    <w:uiPriority w:val="99"/>
-    <w:semiHidden/>
-    <w:rsid w:val="00337EED"/>
-    <w:rPr>
-      <w:rFonts w:ascii="Tahoma" w:hAnsi="Tahoma" w:cs="Tahoma"/>
-      <w:sz w:val="16"/>
-      <w:szCs w:val="16"/>
-    </w:rPr>
-  </w:style>
-  <w:style w:type="character" w:styleId="Hyperlink">
-    <w:name w:val="Hyperlink"/>
-    <w:basedOn w:val="DefaultParagraphFont"/>
-    <w:uiPriority w:val="99"/>
-    <w:unhideWhenUsed/>
-    <w:rsid w:val="0088592C"/>
-    <w:rPr>
-      <w:color w:val="4C483D" w:themeColor="hyperlink"/>
-      <w:u w:val="none"/>
-    </w:rPr>
-  </w:style>
-  <w:style w:type="paragraph" w:styleId="TOCHeading">
-    <w:name w:val="TOC Heading"/>
-    <w:basedOn w:val="Heading1"/>
-    <w:next w:val="Normal"/>
-    <w:uiPriority w:val="39"/>
-    <w:semiHidden/>
-    <w:unhideWhenUsed/>
-    <w:qFormat/>
-    <w:rsid w:val="00DA6AB9"/>
-    <w:pPr>
-      <w:pBdr>
-        <w:bottom w:val="none" w:sz="0" w:space="0" w:color="auto"/>
-      </w:pBdr>
-      <w:spacing w:before="480" w:after="0" w:line="276" w:lineRule="auto"/>
-      <w:outlineLvl w:val="9"/>
-    </w:pPr>
-    <w:rPr>
-      <w:b/>
-      <w:bCs/>
-      <w:color w:val="DF1010" w:themeColor="accent1" w:themeShade="BF"/>
-      <w:sz w:val="28"/>
-      <w:szCs w:val="28"/>
-      <w:lang w:eastAsia="de-DE"/>
-    </w:rPr>
-  </w:style>
-  <w:style w:type="paragraph" w:styleId="TOC1">
-    <w:name w:val="toc 1"/>
-    <w:basedOn w:val="Normal"/>
-    <w:next w:val="Normal"/>
-    <w:autoRedefine/>
-    <w:uiPriority w:val="39"/>
-    <w:unhideWhenUsed/>
-    <w:rsid w:val="00DA6AB9"/>
-    <w:pPr>
-      <w:spacing w:after="100"/>
-    </w:pPr>
-  </w:style>
-  <w:style w:type="numbering" w:customStyle="1" w:styleId="Formatvorlage1">
-    <w:name w:val="Formatvorlage1"/>
-    <w:uiPriority w:val="99"/>
-    <w:rsid w:val="00DA6AB9"/>
-    <w:pPr>
-      <w:numPr>
-        <w:numId w:val="6"/>
-      </w:numPr>
-    </w:pPr>
-  </w:style>
-  <w:style w:type="numbering" w:customStyle="1" w:styleId="Formatvorlage2">
-    <w:name w:val="Formatvorlage2"/>
-    <w:uiPriority w:val="99"/>
-    <w:rsid w:val="00DA6AB9"/>
-    <w:pPr>
-      <w:numPr>
-        <w:numId w:val="8"/>
-      </w:numPr>
-    </w:pPr>
-  </w:style>
-  <w:style w:type="paragraph" w:styleId="Caption">
-    <w:name w:val="caption"/>
-    <w:basedOn w:val="Normal"/>
-    <w:next w:val="Normal"/>
-    <w:uiPriority w:val="35"/>
-    <w:unhideWhenUsed/>
-    <w:qFormat/>
-    <w:rsid w:val="00885897"/>
-    <w:pPr>
-      <w:spacing w:after="200" w:line="240" w:lineRule="auto"/>
-    </w:pPr>
-    <w:rPr>
-      <w:b/>
-      <w:bCs/>
-      <w:color w:val="F24F4F" w:themeColor="accent1"/>
-      <w:sz w:val="18"/>
-      <w:szCs w:val="18"/>
-    </w:rPr>
-  </w:style>
-  <w:style w:type="paragraph" w:styleId="TOC2">
-    <w:name w:val="toc 2"/>
-    <w:basedOn w:val="Normal"/>
-    <w:next w:val="Normal"/>
-    <w:autoRedefine/>
-    <w:uiPriority w:val="39"/>
-    <w:unhideWhenUsed/>
-    <w:rsid w:val="0017195E"/>
-    <w:pPr>
-      <w:spacing w:after="100"/>
-      <w:ind w:left="220"/>
-    </w:pPr>
-  </w:style>
-  <w:style w:type="paragraph" w:styleId="TableofFigures">
-    <w:name w:val="table of figures"/>
-    <w:basedOn w:val="Normal"/>
-    <w:next w:val="Normal"/>
-    <w:uiPriority w:val="99"/>
-    <w:unhideWhenUsed/>
-    <w:rsid w:val="005657E3"/>
-    <w:pPr>
-      <w:spacing w:after="0"/>
-    </w:pPr>
-  </w:style>
-  <w:style w:type="table" w:styleId="LightList-Accent1">
-    <w:name w:val="Light List Accent 1"/>
-    <w:basedOn w:val="TableNormal"/>
-    <w:uiPriority w:val="61"/>
-    <w:rsid w:val="004D4634"/>
-    <w:pPr>
-      <w:spacing w:after="0" w:line="240" w:lineRule="auto"/>
-    </w:pPr>
-    <w:tblPr>
-      <w:tblStyleRowBandSize w:val="1"/>
-      <w:tblStyleColBandSize w:val="1"/>
-      <w:tblBorders>
-        <w:top w:val="single" w:sz="8" w:space="0" w:color="F24F4F" w:themeColor="accent1"/>
-        <w:left w:val="single" w:sz="8" w:space="0" w:color="F24F4F" w:themeColor="accent1"/>
-        <w:bottom w:val="single" w:sz="8" w:space="0" w:color="F24F4F" w:themeColor="accent1"/>
-        <w:right w:val="single" w:sz="8" w:space="0" w:color="F24F4F" w:themeColor="accent1"/>
-      </w:tblBorders>
-    </w:tblPr>
-    <w:tblStylePr w:type="firstRow">
-      <w:pPr>
-        <w:spacing w:before="0" w:after="0" w:line="240" w:lineRule="auto"/>
-      </w:pPr>
-      <w:rPr>
-        <w:b/>
-        <w:bCs/>
-        <w:color w:val="FFFFFF" w:themeColor="background1"/>
-      </w:rPr>
-      <w:tblPr/>
-      <w:tcPr>
-        <w:shd w:val="clear" w:color="auto" w:fill="F24F4F" w:themeFill="accent1"/>
-      </w:tcPr>
-    </w:tblStylePr>
-    <w:tblStylePr w:type="lastRow">
-      <w:pPr>
-        <w:spacing w:before="0" w:after="0" w:line="240" w:lineRule="auto"/>
-      </w:pPr>
-      <w:rPr>
-        <w:b/>
-        <w:bCs/>
-      </w:rPr>
-      <w:tblPr/>
-      <w:tcPr>
-        <w:tcBorders>
-          <w:top w:val="double" w:sz="6" w:space="0" w:color="F24F4F" w:themeColor="accent1"/>
-          <w:left w:val="single" w:sz="8" w:space="0" w:color="F24F4F" w:themeColor="accent1"/>
-          <w:bottom w:val="single" w:sz="8" w:space="0" w:color="F24F4F" w:themeColor="accent1"/>
-          <w:right w:val="single" w:sz="8" w:space="0" w:color="F24F4F" w:themeColor="accent1"/>
-        </w:tcBorders>
-      </w:tcPr>
-    </w:tblStylePr>
-    <w:tblStylePr w:type="firstCol">
-      <w:rPr>
-        <w:b/>
-        <w:bCs/>
-      </w:rPr>
-    </w:tblStylePr>
-    <w:tblStylePr w:type="lastCol">
-      <w:rPr>
-        <w:b/>
-        <w:bCs/>
-      </w:rPr>
-    </w:tblStylePr>
-    <w:tblStylePr w:type="band1Vert">
-      <w:tblPr/>
-      <w:tcPr>
-        <w:tcBorders>
-          <w:top w:val="single" w:sz="8" w:space="0" w:color="F24F4F" w:themeColor="accent1"/>
-          <w:left w:val="single" w:sz="8" w:space="0" w:color="F24F4F" w:themeColor="accent1"/>
-          <w:bottom w:val="single" w:sz="8" w:space="0" w:color="F24F4F" w:themeColor="accent1"/>
-          <w:right w:val="single" w:sz="8" w:space="0" w:color="F24F4F" w:themeColor="accent1"/>
-        </w:tcBorders>
-      </w:tcPr>
-    </w:tblStylePr>
-    <w:tblStylePr w:type="band1Horz">
-      <w:tblPr/>
-      <w:tcPr>
-        <w:tcBorders>
-          <w:top w:val="single" w:sz="8" w:space="0" w:color="F24F4F" w:themeColor="accent1"/>
-          <w:left w:val="single" w:sz="8" w:space="0" w:color="F24F4F" w:themeColor="accent1"/>
-          <w:bottom w:val="single" w:sz="8" w:space="0" w:color="F24F4F" w:themeColor="accent1"/>
-          <w:right w:val="single" w:sz="8" w:space="0" w:color="F24F4F" w:themeColor="accent1"/>
-        </w:tcBorders>
-      </w:tcPr>
-    </w:tblStylePr>
-  </w:style>
-  <w:style w:type="paragraph" w:customStyle="1" w:styleId="Preformatted">
-    <w:name w:val="Preformatted"/>
-    <w:basedOn w:val="Normal"/>
-    <w:link w:val="PreformattedChar"/>
-    <w:qFormat/>
-    <w:rsid w:val="00CB4722"/>
-    <w:pPr>
-      <w:spacing w:after="0" w:line="240" w:lineRule="auto"/>
-    </w:pPr>
-    <w:rPr>
-      <w:rFonts w:ascii="Courier New" w:eastAsia="Times New Roman" w:hAnsi="Courier New" w:cs="Courier New"/>
-      <w:noProof/>
-      <w:color w:val="auto"/>
-      <w:sz w:val="20"/>
-      <w:lang w:eastAsia="de-AT"/>
-    </w:rPr>
-  </w:style>
-  <w:style w:type="character" w:customStyle="1" w:styleId="PreformattedChar">
-    <w:name w:val="Preformatted Char"/>
-    <w:basedOn w:val="DefaultParagraphFont"/>
-    <w:link w:val="Preformatted"/>
-    <w:rsid w:val="00CB4722"/>
-    <w:rPr>
-      <w:rFonts w:ascii="Courier New" w:eastAsia="Times New Roman" w:hAnsi="Courier New" w:cs="Courier New"/>
-      <w:noProof/>
-      <w:color w:val="auto"/>
-      <w:lang w:eastAsia="de-AT"/>
-    </w:rPr>
-  </w:style>
-  <w:style w:type="paragraph" w:customStyle="1" w:styleId="Nummerierung">
-    <w:name w:val="Nummerierung"/>
-    <w:basedOn w:val="ListBullet"/>
-    <w:link w:val="NummerierungZchn"/>
-    <w:qFormat/>
-    <w:rsid w:val="004634FF"/>
-    <w:pPr>
-      <w:numPr>
-        <w:numId w:val="13"/>
-      </w:numPr>
-    </w:pPr>
-  </w:style>
-  <w:style w:type="character" w:customStyle="1" w:styleId="ListBulletChar">
-    <w:name w:val="List Bullet Char"/>
-    <w:basedOn w:val="DefaultParagraphFont"/>
-    <w:link w:val="ListBullet"/>
-    <w:uiPriority w:val="4"/>
-    <w:rsid w:val="004634FF"/>
-    <w:rPr>
-      <w:rFonts w:asciiTheme="majorHAnsi" w:hAnsiTheme="majorHAnsi"/>
-      <w:sz w:val="22"/>
-    </w:rPr>
-  </w:style>
-  <w:style w:type="character" w:customStyle="1" w:styleId="NummerierungZchn">
-    <w:name w:val="Nummerierung Zchn"/>
-    <w:basedOn w:val="ListBulletChar"/>
-    <w:link w:val="Nummerierung"/>
-    <w:rsid w:val="004634FF"/>
-    <w:rPr>
-      <w:rFonts w:asciiTheme="majorHAnsi" w:hAnsiTheme="majorHAnsi"/>
-      <w:sz w:val="22"/>
-    </w:rPr>
-  </w:style>
-  <w:style w:type="paragraph" w:customStyle="1" w:styleId="Tabellen">
-    <w:name w:val="Tabellen"/>
-    <w:basedOn w:val="Normal"/>
-    <w:link w:val="TabellenZchn"/>
-    <w:qFormat/>
-    <w:rsid w:val="00835D6C"/>
-  </w:style>
-  <w:style w:type="character" w:customStyle="1" w:styleId="TabellenZchn">
-    <w:name w:val="Tabellen Zchn"/>
-    <w:basedOn w:val="DefaultParagraphFont"/>
-    <w:link w:val="Tabellen"/>
-    <w:rsid w:val="00835D6C"/>
-    <w:rPr>
-      <w:rFonts w:asciiTheme="majorHAnsi" w:hAnsiTheme="majorHAnsi"/>
-      <w:color w:val="000000" w:themeColor="text1"/>
-      <w:sz w:val="22"/>
-      <w:szCs w:val="22"/>
-      <w:lang w:val="de-DE"/>
-    </w:rPr>
-  </w:style>
-  <w:style w:type="character" w:styleId="FollowedHyperlink">
-    <w:name w:val="FollowedHyperlink"/>
-    <w:basedOn w:val="DefaultParagraphFont"/>
-    <w:uiPriority w:val="99"/>
-    <w:semiHidden/>
-    <w:unhideWhenUsed/>
-    <w:rsid w:val="00E952E9"/>
-    <w:rPr>
-      <w:color w:val="A3648B" w:themeColor="followedHyperlink"/>
-      <w:u w:val="single"/>
-    </w:rPr>
-  </w:style>
-  <w:style w:type="paragraph" w:styleId="ListParagraph">
-    <w:name w:val="List Paragraph"/>
-    <w:basedOn w:val="Normal"/>
-    <w:uiPriority w:val="34"/>
-    <w:qFormat/>
-    <w:rsid w:val="009E0F20"/>
-    <w:pPr>
-      <w:ind w:left="720"/>
-      <w:contextualSpacing/>
-    </w:pPr>
   </w:style>
 </w:styles>
 </file>
@@ -10161,7 +11340,7 @@
   <a:extraClrSchemeLst/>
   <a:extLst>
     <a:ext uri="{05A4C25C-085E-4340-85A3-A5531E510DB2}">
-      <thm15:themeFamily xmlns:thm15="http://schemas.microsoft.com/office/thememl/2012/main" xmlns="" name="Office Theme" id="{62F939B6-93AF-4DB8-9C6B-D6C7DFDC589F}" vid="{4A3C46E8-61CC-4603-A589-7422A47A8E4A}"/>
+      <thm15:themeFamily xmlns:thm15="http://schemas.microsoft.com/office/thememl/2012/main" name="Office Theme" id="{62F939B6-93AF-4DB8-9C6B-D6C7DFDC589F}" vid="{4A3C46E8-61CC-4603-A589-7422A47A8E4A}"/>
     </a:ext>
   </a:extLst>
 </a:theme>
@@ -10211,7 +11390,7 @@
 </file>
 
 <file path=customXml/itemProps3.xml><?xml version="1.0" encoding="utf-8"?>
-<ds:datastoreItem xmlns:ds="http://schemas.openxmlformats.org/officeDocument/2006/customXml" ds:itemID="{B0D31499-348B-4618-B771-330A743CD22F}">
+<ds:datastoreItem xmlns:ds="http://schemas.openxmlformats.org/officeDocument/2006/customXml" ds:itemID="{EF073F90-4CCC-4319-BED8-CDD88AEC6489}">
   <ds:schemaRefs>
     <ds:schemaRef ds:uri="http://schemas.openxmlformats.org/officeDocument/2006/bibliography"/>
   </ds:schemaRefs>

</xml_diff>